<commit_message>
finish from services and providers
</commit_message>
<xml_diff>
--- a/assets/word_template/template.docx
+++ b/assets/word_template/template.docx
@@ -65,15 +65,19 @@
                 <w:placeholder>
                   <w:docPart w:val="DefaultPlaceholder_-1854013440"/>
                 </w:placeholder>
-                <w:showingPlcHdr/>
                 <w:text/>
               </w:sdtPr>
               <w:sdtContent>
                 <w:r>
                   <w:rPr>
-                    <w:rStyle w:val="PlaceholderText"/>
+                    <w:rStyle w:val="BookTitle"/>
+                    <w:rFonts w:cs="Simple Indust Shaded" w:hint="cs"/>
+                    <w:color w:val="000000" w:themeColor="text1"/>
+                    <w:sz w:val="28"/>
+                    <w:szCs w:val="28"/>
+                    <w:rtl/>
                   </w:rPr>
-                  <w:t>Click or tap here to enter text.</w:t>
+                  <w:t xml:space="preserve"> </w:t>
                 </w:r>
               </w:sdtContent>
             </w:sdt>
@@ -104,15 +108,19 @@
                 <w:placeholder>
                   <w:docPart w:val="CC9FBC8AC6564D838FB92F19B186BD8B"/>
                 </w:placeholder>
-                <w:showingPlcHdr/>
                 <w:text/>
               </w:sdtPr>
               <w:sdtContent>
                 <w:r>
                   <w:rPr>
-                    <w:rStyle w:val="PlaceholderText"/>
+                    <w:rStyle w:val="BookTitle"/>
+                    <w:rFonts w:cs="Simple Indust Shaded" w:hint="cs"/>
+                    <w:color w:val="000000" w:themeColor="text1"/>
+                    <w:sz w:val="28"/>
+                    <w:szCs w:val="28"/>
+                    <w:rtl/>
                   </w:rPr>
-                  <w:t>Click or tap here to enter text.</w:t>
+                  <w:t xml:space="preserve"> </w:t>
                 </w:r>
               </w:sdtContent>
             </w:sdt>
@@ -242,7 +250,6 @@
             <w:placeholder>
               <w:docPart w:val="9D45D6A2EBF54F0387A08AF1943BB261"/>
             </w:placeholder>
-            <w:showingPlcHdr/>
             <w:text/>
           </w:sdtPr>
           <w:sdtContent>
@@ -262,9 +269,11 @@
                 </w:pPr>
                 <w:r>
                   <w:rPr>
-                    <w:rStyle w:val="PlaceholderText"/>
+                    <w:rFonts w:cs="Arabic Transparent" w:hint="cs"/>
+                    <w:rtl/>
+                    <w:lang w:bidi="ar-KW"/>
                   </w:rPr>
-                  <w:t>Click or tap here to enter text.</w:t>
+                  <w:t xml:space="preserve"> </w:t>
                 </w:r>
               </w:p>
             </w:tc>
@@ -346,15 +355,16 @@
                 <w:placeholder>
                   <w:docPart w:val="6446F5E3902B4AE989219A3D89964C41"/>
                 </w:placeholder>
-                <w:showingPlcHdr/>
                 <w:text/>
               </w:sdtPr>
               <w:sdtContent>
                 <w:r>
                   <w:rPr>
-                    <w:rStyle w:val="PlaceholderText"/>
+                    <w:rFonts w:cs="Arabic Transparent" w:hint="cs"/>
+                    <w:rtl/>
+                    <w:lang w:bidi="ar-KW"/>
                   </w:rPr>
-                  <w:t>Click or tap here to enter text.</w:t>
+                  <w:t xml:space="preserve"> </w:t>
                 </w:r>
               </w:sdtContent>
             </w:sdt>
@@ -424,7 +434,6 @@
             <w:placeholder>
               <w:docPart w:val="FA115AAA9714460CB9C65024B1767C36"/>
             </w:placeholder>
-            <w:showingPlcHdr/>
             <w:text/>
           </w:sdtPr>
           <w:sdtContent>
@@ -443,9 +452,10 @@
                 </w:pPr>
                 <w:r>
                   <w:rPr>
-                    <w:rStyle w:val="PlaceholderText"/>
+                    <w:rFonts w:cs="Arabic Transparent" w:hint="cs"/>
+                    <w:rtl/>
                   </w:rPr>
-                  <w:t>Click or tap here to enter text.</w:t>
+                  <w:t xml:space="preserve"> </w:t>
                 </w:r>
               </w:p>
             </w:tc>
@@ -534,15 +544,16 @@
                 <w:placeholder>
                   <w:docPart w:val="0FAC30BFF76142B19445AE9D81D96D39"/>
                 </w:placeholder>
-                <w:showingPlcHdr/>
                 <w:text/>
               </w:sdtPr>
               <w:sdtContent>
                 <w:r>
                   <w:rPr>
-                    <w:rStyle w:val="PlaceholderText"/>
+                    <w:rFonts w:cs="Arabic Transparent" w:hint="cs"/>
+                    <w:rtl/>
+                    <w:lang w:bidi="ar-KW"/>
                   </w:rPr>
-                  <w:t>Click or tap here to enter text.</w:t>
+                  <w:t xml:space="preserve"> </w:t>
                 </w:r>
               </w:sdtContent>
             </w:sdt>
@@ -591,7 +602,6 @@
             <w:placeholder>
               <w:docPart w:val="B895837DEF3342029A20B5B91E5E1CBD"/>
             </w:placeholder>
-            <w:showingPlcHdr/>
             <w:text/>
           </w:sdtPr>
           <w:sdtContent>
@@ -612,9 +622,11 @@
                 </w:pPr>
                 <w:r>
                   <w:rPr>
-                    <w:rStyle w:val="PlaceholderText"/>
+                    <w:rFonts w:cs="Arabic Transparent" w:hint="cs"/>
+                    <w:rtl/>
+                    <w:lang w:bidi="ar-KW"/>
                   </w:rPr>
-                  <w:t>Click or tap here to enter text.</w:t>
+                  <w:t xml:space="preserve"> </w:t>
                 </w:r>
               </w:p>
             </w:tc>
@@ -689,15 +701,15 @@
         <w:tblLook w:val="01E0" w:firstRow="1" w:lastRow="1" w:firstColumn="1" w:lastColumn="1" w:noHBand="0" w:noVBand="0"/>
       </w:tblPr>
       <w:tblGrid>
-        <w:gridCol w:w="1303"/>
-        <w:gridCol w:w="1120"/>
-        <w:gridCol w:w="1052"/>
-        <w:gridCol w:w="1098"/>
-        <w:gridCol w:w="1140"/>
-        <w:gridCol w:w="1037"/>
-        <w:gridCol w:w="1280"/>
-        <w:gridCol w:w="1173"/>
-        <w:gridCol w:w="1253"/>
+        <w:gridCol w:w="1299"/>
+        <w:gridCol w:w="1118"/>
+        <w:gridCol w:w="1028"/>
+        <w:gridCol w:w="1095"/>
+        <w:gridCol w:w="1112"/>
+        <w:gridCol w:w="1002"/>
+        <w:gridCol w:w="1344"/>
+        <w:gridCol w:w="1163"/>
+        <w:gridCol w:w="1295"/>
       </w:tblGrid>
       <w:tr>
         <w:trPr>
@@ -1013,7 +1025,6 @@
             <w:placeholder>
               <w:docPart w:val="5DF8CDF00C04429399E9FE9F85208662"/>
             </w:placeholder>
-            <w:showingPlcHdr/>
             <w:text/>
           </w:sdtPr>
           <w:sdtContent>
@@ -1034,9 +1045,11 @@
                 </w:pPr>
                 <w:r>
                   <w:rPr>
-                    <w:rStyle w:val="PlaceholderText"/>
+                    <w:rFonts w:cs="Arabic Transparent" w:hint="cs"/>
+                    <w:rtl/>
+                    <w:lang w:bidi="ar-KW"/>
                   </w:rPr>
-                  <w:t>Click or tap here to enter text.</w:t>
+                  <w:t xml:space="preserve"> </w:t>
                 </w:r>
               </w:p>
             </w:tc>
@@ -1055,7 +1068,6 @@
             <w:placeholder>
               <w:docPart w:val="E6BC24A421A540F7B7E3146080856392"/>
             </w:placeholder>
-            <w:showingPlcHdr/>
             <w:text/>
           </w:sdtPr>
           <w:sdtContent>
@@ -1076,9 +1088,11 @@
                 </w:pPr>
                 <w:r>
                   <w:rPr>
-                    <w:rStyle w:val="PlaceholderText"/>
+                    <w:rFonts w:cs="Arabic Transparent" w:hint="cs"/>
+                    <w:rtl/>
+                    <w:lang w:bidi="ar-KW"/>
                   </w:rPr>
-                  <w:t>Click or tap here to enter text.</w:t>
+                  <w:t xml:space="preserve"> </w:t>
                 </w:r>
               </w:p>
             </w:tc>
@@ -1097,7 +1111,6 @@
             <w:placeholder>
               <w:docPart w:val="B0B187A91B1E4F1EB5333C443F7CA74D"/>
             </w:placeholder>
-            <w:showingPlcHdr/>
             <w:text/>
           </w:sdtPr>
           <w:sdtContent>
@@ -1118,9 +1131,11 @@
                 </w:pPr>
                 <w:r>
                   <w:rPr>
-                    <w:rStyle w:val="PlaceholderText"/>
+                    <w:rFonts w:cs="Arabic Transparent" w:hint="cs"/>
+                    <w:rtl/>
+                    <w:lang w:bidi="ar-KW"/>
                   </w:rPr>
-                  <w:t>Click or tap here to enter text.</w:t>
+                  <w:t xml:space="preserve"> </w:t>
                 </w:r>
               </w:p>
             </w:tc>
@@ -1139,7 +1154,6 @@
             <w:placeholder>
               <w:docPart w:val="E8F2F25D7B3643119CDB61092AA785B2"/>
             </w:placeholder>
-            <w:showingPlcHdr/>
           </w:sdtPr>
           <w:sdtContent>
             <w:tc>
@@ -1159,9 +1173,11 @@
                 </w:pPr>
                 <w:r>
                   <w:rPr>
-                    <w:rStyle w:val="PlaceholderText"/>
+                    <w:rFonts w:cs="Arabic Transparent" w:hint="cs"/>
+                    <w:rtl/>
+                    <w:lang w:bidi="ar-KW"/>
                   </w:rPr>
-                  <w:t>Click or tap here to enter text.</w:t>
+                  <w:t xml:space="preserve"> </w:t>
                 </w:r>
               </w:p>
             </w:tc>
@@ -1180,7 +1196,6 @@
             <w:placeholder>
               <w:docPart w:val="2E37556023A24D9094009F5F409E87CB"/>
             </w:placeholder>
-            <w:showingPlcHdr/>
             <w:text/>
           </w:sdtPr>
           <w:sdtContent>
@@ -1201,9 +1216,11 @@
                 </w:pPr>
                 <w:r>
                   <w:rPr>
-                    <w:rStyle w:val="PlaceholderText"/>
+                    <w:rFonts w:cs="Arabic Transparent" w:hint="cs"/>
+                    <w:rtl/>
+                    <w:lang w:bidi="ar-KW"/>
                   </w:rPr>
-                  <w:t>Click or tap here to enter text.</w:t>
+                  <w:t xml:space="preserve"> </w:t>
                 </w:r>
               </w:p>
             </w:tc>
@@ -1222,7 +1239,6 @@
             <w:placeholder>
               <w:docPart w:val="386BA781E9C044928E951D38978064B1"/>
             </w:placeholder>
-            <w:showingPlcHdr/>
             <w:text/>
           </w:sdtPr>
           <w:sdtContent>
@@ -1243,9 +1259,11 @@
                 </w:pPr>
                 <w:r>
                   <w:rPr>
-                    <w:rStyle w:val="PlaceholderText"/>
+                    <w:rFonts w:cs="Arabic Transparent" w:hint="cs"/>
+                    <w:rtl/>
+                    <w:lang w:bidi="ar-KW"/>
                   </w:rPr>
-                  <w:t>Click or tap here to enter text.</w:t>
+                  <w:t xml:space="preserve"> </w:t>
                 </w:r>
               </w:p>
             </w:tc>
@@ -1264,7 +1282,6 @@
             <w:placeholder>
               <w:docPart w:val="BD1F7F7E1E6646E2BC4EE67055EDA55D"/>
             </w:placeholder>
-            <w:showingPlcHdr/>
             <w:text/>
           </w:sdtPr>
           <w:sdtContent>
@@ -1285,9 +1302,11 @@
                 </w:pPr>
                 <w:r>
                   <w:rPr>
-                    <w:rStyle w:val="PlaceholderText"/>
+                    <w:rFonts w:cs="Arabic Transparent" w:hint="cs"/>
+                    <w:rtl/>
+                    <w:lang w:bidi="ar-KW"/>
                   </w:rPr>
-                  <w:t>Click or tap here to enter text.</w:t>
+                  <w:t xml:space="preserve"> </w:t>
                 </w:r>
               </w:p>
             </w:tc>
@@ -1306,7 +1325,6 @@
             <w:placeholder>
               <w:docPart w:val="C9E9F08C8A0F4E169604686A60213379"/>
             </w:placeholder>
-            <w:showingPlcHdr/>
             <w:text/>
           </w:sdtPr>
           <w:sdtContent>
@@ -1327,9 +1345,11 @@
                 </w:pPr>
                 <w:r>
                   <w:rPr>
-                    <w:rStyle w:val="PlaceholderText"/>
+                    <w:rFonts w:cs="Arabic Transparent" w:hint="cs"/>
+                    <w:rtl/>
+                    <w:lang w:bidi="ar-KW"/>
                   </w:rPr>
-                  <w:t>Click or tap here to enter text.</w:t>
+                  <w:t xml:space="preserve"> </w:t>
                 </w:r>
               </w:p>
             </w:tc>
@@ -1348,7 +1368,6 @@
             <w:placeholder>
               <w:docPart w:val="0C25336D3FAE4DB58AE341A18122968F"/>
             </w:placeholder>
-            <w:showingPlcHdr/>
             <w:text/>
           </w:sdtPr>
           <w:sdtContent>
@@ -1369,9 +1388,11 @@
                 </w:pPr>
                 <w:r>
                   <w:rPr>
-                    <w:rStyle w:val="PlaceholderText"/>
+                    <w:rFonts w:cs="Arabic Transparent" w:hint="cs"/>
+                    <w:rtl/>
+                    <w:lang w:bidi="ar-KW"/>
                   </w:rPr>
-                  <w:t>Click or tap here to enter text.</w:t>
+                  <w:t xml:space="preserve"> </w:t>
                 </w:r>
               </w:p>
             </w:tc>
@@ -1480,15 +1501,17 @@
                 <w:placeholder>
                   <w:docPart w:val="DefaultPlaceholder_-1854013440"/>
                 </w:placeholder>
-                <w:showingPlcHdr/>
                 <w:text/>
               </w:sdtPr>
               <w:sdtContent>
                 <w:r>
                   <w:rPr>
-                    <w:rStyle w:val="PlaceholderText"/>
+                    <w:rFonts w:cs="Arabic Transparent" w:hint="cs"/>
+                    <w:sz w:val="22"/>
+                    <w:szCs w:val="22"/>
+                    <w:rtl/>
                   </w:rPr>
-                  <w:t>Click or tap here to enter text.</w:t>
+                  <w:t xml:space="preserve"> </w:t>
                 </w:r>
               </w:sdtContent>
             </w:sdt>
@@ -1609,15 +1632,15 @@
                 <w:placeholder>
                   <w:docPart w:val="DefaultPlaceholder_-1854013440"/>
                 </w:placeholder>
-                <w:showingPlcHdr/>
                 <w:text/>
               </w:sdtPr>
               <w:sdtContent>
                 <w:r>
                   <w:rPr>
-                    <w:rStyle w:val="PlaceholderText"/>
+                    <w:rFonts w:cs="Arabic Transparent" w:hint="cs"/>
+                    <w:rtl/>
                   </w:rPr>
-                  <w:t>Click or tap here to enter text.</w:t>
+                  <w:t xml:space="preserve"> </w:t>
                 </w:r>
               </w:sdtContent>
             </w:sdt>
@@ -1654,15 +1677,15 @@
                 <w:placeholder>
                   <w:docPart w:val="DefaultPlaceholder_-1854013440"/>
                 </w:placeholder>
-                <w:showingPlcHdr/>
                 <w:text/>
               </w:sdtPr>
               <w:sdtContent>
                 <w:r>
                   <w:rPr>
-                    <w:rStyle w:val="PlaceholderText"/>
+                    <w:rFonts w:cs="Arabic Transparent" w:hint="cs"/>
+                    <w:rtl/>
                   </w:rPr>
-                  <w:t>Click or tap here to enter text.</w:t>
+                  <w:t xml:space="preserve"> </w:t>
                 </w:r>
               </w:sdtContent>
             </w:sdt>
@@ -1685,15 +1708,15 @@
                 <w:placeholder>
                   <w:docPart w:val="DefaultPlaceholder_-1854013440"/>
                 </w:placeholder>
-                <w:showingPlcHdr/>
                 <w:text/>
               </w:sdtPr>
               <w:sdtContent>
                 <w:r>
                   <w:rPr>
-                    <w:rStyle w:val="PlaceholderText"/>
+                    <w:rFonts w:cs="Arabic Transparent" w:hint="cs"/>
+                    <w:rtl/>
                   </w:rPr>
-                  <w:t>Click or tap here to enter text.</w:t>
+                  <w:t xml:space="preserve"> </w:t>
                 </w:r>
               </w:sdtContent>
             </w:sdt>
@@ -1860,15 +1883,16 @@
                 <w:placeholder>
                   <w:docPart w:val="1F49D4D4D25C429DB08B65E0F1F8B1E1"/>
                 </w:placeholder>
-                <w:showingPlcHdr/>
                 <w:text/>
               </w:sdtPr>
               <w:sdtContent>
                 <w:r>
                   <w:rPr>
-                    <w:rStyle w:val="PlaceholderText"/>
+                    <w:rFonts w:cs="Arabic Transparent" w:hint="cs"/>
+                    <w:rtl/>
+                    <w:lang w:bidi="ar-KW"/>
                   </w:rPr>
-                  <w:t>Click or tap here to enter text.</w:t>
+                  <w:t xml:space="preserve"> </w:t>
                 </w:r>
               </w:sdtContent>
             </w:sdt>
@@ -1907,15 +1931,16 @@
                 <w:placeholder>
                   <w:docPart w:val="1818AEA77E8B432EB6146B7C3967A9B8"/>
                 </w:placeholder>
-                <w:showingPlcHdr/>
                 <w:text/>
               </w:sdtPr>
               <w:sdtContent>
                 <w:r>
                   <w:rPr>
-                    <w:rStyle w:val="PlaceholderText"/>
+                    <w:rFonts w:cs="Arabic Transparent" w:hint="cs"/>
+                    <w:rtl/>
+                    <w:lang w:bidi="ar-KW"/>
                   </w:rPr>
-                  <w:t>Click or tap here to enter text.</w:t>
+                  <w:t xml:space="preserve"> </w:t>
                 </w:r>
               </w:sdtContent>
             </w:sdt>
@@ -2005,15 +2030,16 @@
                 <w:placeholder>
                   <w:docPart w:val="DefaultPlaceholder_-1854013440"/>
                 </w:placeholder>
-                <w:showingPlcHdr/>
                 <w:text/>
               </w:sdtPr>
               <w:sdtContent>
                 <w:r>
                   <w:rPr>
-                    <w:rStyle w:val="PlaceholderText"/>
+                    <w:rFonts w:cs="Arabic Transparent" w:hint="cs"/>
+                    <w:rtl/>
+                    <w:lang w:bidi="ar-KW"/>
                   </w:rPr>
-                  <w:t>Click or tap here to enter text.</w:t>
+                  <w:t xml:space="preserve"> </w:t>
                 </w:r>
               </w:sdtContent>
             </w:sdt>
@@ -2027,53 +2053,139 @@
           </w:p>
         </w:tc>
       </w:tr>
-      <w:tr>
-        <w:trPr>
-          <w:trHeight w:val="397"/>
-          <w:jc w:val="center"/>
-        </w:trPr>
-        <w:sdt>
-          <w:sdtPr>
-            <w:rPr>
-              <w:rFonts w:cs="Arabic Transparent"/>
-              <w:rtl/>
-            </w:rPr>
-            <w:alias w:val="جدول_الادوار"/>
-            <w:tag w:val="جدول_الادوار"/>
-            <w:id w:val="-1307778293"/>
-            <w:placeholder>
-              <w:docPart w:val="DefaultPlaceholder_-1854013440"/>
-            </w:placeholder>
-            <w:showingPlcHdr/>
-            <w:text/>
-          </w:sdtPr>
-          <w:sdtContent>
-            <w:tc>
-              <w:tcPr>
-                <w:tcW w:w="10456" w:type="dxa"/>
-                <w:gridSpan w:val="9"/>
-                <w:vAlign w:val="center"/>
-              </w:tcPr>
-              <w:p>
-                <w:pPr>
-                  <w:bidi/>
+      <w:sdt>
+        <w:sdtPr>
+          <w:rPr>
+            <w:rFonts w:cs="Arabic Transparent" w:hint="cs"/>
+            <w:rtl/>
+            <w:lang w:bidi="ar-KW"/>
+          </w:rPr>
+          <w:alias w:val="جدول_الأدوار"/>
+          <w:tag w:val="جدول_الأدوار"/>
+          <w:id w:val="-2096154116"/>
+          <w15:repeatingSection/>
+        </w:sdtPr>
+        <w:sdtEndPr>
+          <w:rPr>
+            <w:rFonts w:hint="default"/>
+          </w:rPr>
+        </w:sdtEndPr>
+        <w:sdtContent>
+          <w:sdt>
+            <w:sdtPr>
+              <w:rPr>
+                <w:rFonts w:cs="Arabic Transparent" w:hint="cs"/>
+                <w:rtl/>
+                <w:lang w:bidi="ar-KW"/>
+              </w:rPr>
+              <w:id w:val="-735859695"/>
+              <w:placeholder>
+                <w:docPart w:val="DefaultPlaceholder_-1854013435"/>
+              </w:placeholder>
+              <w15:repeatingSectionItem/>
+            </w:sdtPr>
+            <w:sdtEndPr>
+              <w:rPr>
+                <w:rFonts w:hint="default"/>
+              </w:rPr>
+            </w:sdtEndPr>
+            <w:sdtContent>
+              <w:tr>
+                <w:trPr>
+                  <w:trHeight w:val="397"/>
                   <w:jc w:val="center"/>
-                  <w:rPr>
-                    <w:rFonts w:cs="Arabic Transparent"/>
-                    <w:rtl/>
-                  </w:rPr>
-                </w:pPr>
-                <w:r>
-                  <w:rPr>
-                    <w:rStyle w:val="PlaceholderText"/>
-                  </w:rPr>
-                  <w:t>Click or tap here to enter text.</w:t>
-                </w:r>
-              </w:p>
-            </w:tc>
-          </w:sdtContent>
-        </w:sdt>
-      </w:tr>
+                </w:trPr>
+                <w:sdt>
+                  <w:sdtPr>
+                    <w:rPr>
+                      <w:rFonts w:cs="Arabic Transparent" w:hint="cs"/>
+                      <w:rtl/>
+                      <w:lang w:bidi="ar-KW"/>
+                    </w:rPr>
+                    <w:alias w:val="رقم_الدور"/>
+                    <w:tag w:val="رقم_الدور"/>
+                    <w:id w:val="1280603530"/>
+                    <w:placeholder>
+                      <w:docPart w:val="DefaultPlaceholder_-1854013440"/>
+                    </w:placeholder>
+                  </w:sdtPr>
+                  <w:sdtContent>
+                    <w:tc>
+                      <w:tcPr>
+                        <w:tcW w:w="2952" w:type="dxa"/>
+                        <w:gridSpan w:val="3"/>
+                        <w:vAlign w:val="center"/>
+                      </w:tcPr>
+                      <w:p>
+                        <w:pPr>
+                          <w:bidi/>
+                          <w:jc w:val="center"/>
+                          <w:rPr>
+                            <w:rFonts w:cs="Arabic Transparent" w:hint="cs"/>
+                            <w:rtl/>
+                            <w:lang w:bidi="ar-KW"/>
+                          </w:rPr>
+                        </w:pPr>
+                        <w:r>
+                          <w:rPr>
+                            <w:rFonts w:cs="Arabic Transparent" w:hint="cs"/>
+                            <w:rtl/>
+                            <w:lang w:bidi="ar-KW"/>
+                          </w:rPr>
+                          <w:t xml:space="preserve"> </w:t>
+                        </w:r>
+                      </w:p>
+                    </w:tc>
+                  </w:sdtContent>
+                </w:sdt>
+                <w:sdt>
+                  <w:sdtPr>
+                    <w:rPr>
+                      <w:rFonts w:cs="Arabic Transparent"/>
+                      <w:rtl/>
+                      <w:lang w:bidi="ar-KW"/>
+                    </w:rPr>
+                    <w:alias w:val="تفاصيل_الدور"/>
+                    <w:tag w:val="تفاصيل_الدور"/>
+                    <w:id w:val="1777129121"/>
+                    <w:placeholder>
+                      <w:docPart w:val="DefaultPlaceholder_-1854013440"/>
+                    </w:placeholder>
+                  </w:sdtPr>
+                  <w:sdtContent>
+                    <w:tc>
+                      <w:tcPr>
+                        <w:tcW w:w="7504" w:type="dxa"/>
+                        <w:gridSpan w:val="6"/>
+                        <w:vAlign w:val="center"/>
+                      </w:tcPr>
+                      <w:p>
+                        <w:pPr>
+                          <w:bidi/>
+                          <w:jc w:val="center"/>
+                          <w:rPr>
+                            <w:rFonts w:cs="Arabic Transparent"/>
+                            <w:rtl/>
+                            <w:lang w:bidi="ar-KW"/>
+                          </w:rPr>
+                        </w:pPr>
+                        <w:r>
+                          <w:rPr>
+                            <w:rFonts w:cs="Arabic Transparent" w:hint="cs"/>
+                            <w:rtl/>
+                            <w:lang w:bidi="ar-KW"/>
+                          </w:rPr>
+                          <w:t xml:space="preserve"> </w:t>
+                        </w:r>
+                      </w:p>
+                    </w:tc>
+                  </w:sdtContent>
+                </w:sdt>
+              </w:tr>
+            </w:sdtContent>
+          </w:sdt>
+        </w:sdtContent>
+      </w:sdt>
       <w:tr>
         <w:trPr>
           <w:trHeight w:val="397"/>
@@ -2191,7 +2303,6 @@
             <w:placeholder>
               <w:docPart w:val="CD74D378F73446E28B06FFFCB142FD8A"/>
             </w:placeholder>
-            <w:showingPlcHdr/>
             <w:text/>
           </w:sdtPr>
           <w:sdtContent>
@@ -2214,9 +2325,13 @@
                 </w:pPr>
                 <w:r>
                   <w:rPr>
-                    <w:rStyle w:val="PlaceholderText"/>
+                    <w:rFonts w:cs="Arabic Transparent" w:hint="cs"/>
+                    <w:sz w:val="20"/>
+                    <w:szCs w:val="20"/>
+                    <w:rtl/>
+                    <w:lang w:bidi="ar-KW"/>
                   </w:rPr>
-                  <w:t>Click or tap here to enter text.</w:t>
+                  <w:t xml:space="preserve"> </w:t>
                 </w:r>
               </w:p>
             </w:tc>
@@ -2268,7 +2383,6 @@
             <w:placeholder>
               <w:docPart w:val="79D470A49F7049C7817DD8FD6AF8334E"/>
             </w:placeholder>
-            <w:showingPlcHdr/>
             <w:text/>
           </w:sdtPr>
           <w:sdtContent>
@@ -2291,9 +2405,13 @@
                 </w:pPr>
                 <w:r>
                   <w:rPr>
-                    <w:rStyle w:val="PlaceholderText"/>
+                    <w:rFonts w:cs="Arabic Transparent" w:hint="cs"/>
+                    <w:sz w:val="20"/>
+                    <w:szCs w:val="20"/>
+                    <w:rtl/>
+                    <w:lang w:bidi="ar-KW"/>
                   </w:rPr>
-                  <w:t>Click or tap here to enter text.</w:t>
+                  <w:t xml:space="preserve"> </w:t>
                 </w:r>
               </w:p>
             </w:tc>
@@ -2344,7 +2462,6 @@
             <w:placeholder>
               <w:docPart w:val="CE97A38D3E8B41E39992CC83FF4A9CE8"/>
             </w:placeholder>
-            <w:showingPlcHdr/>
             <w:text/>
           </w:sdtPr>
           <w:sdtContent>
@@ -2367,9 +2484,13 @@
                 </w:pPr>
                 <w:r>
                   <w:rPr>
-                    <w:rStyle w:val="PlaceholderText"/>
+                    <w:rFonts w:cs="Arabic Transparent" w:hint="cs"/>
+                    <w:sz w:val="20"/>
+                    <w:szCs w:val="20"/>
+                    <w:rtl/>
+                    <w:lang w:bidi="ar-KW"/>
                   </w:rPr>
-                  <w:t>Click or tap here to enter text.</w:t>
+                  <w:t xml:space="preserve"> </w:t>
                 </w:r>
               </w:p>
             </w:tc>
@@ -2423,7 +2544,6 @@
             <w:placeholder>
               <w:docPart w:val="07132399D52F4353865A07742A7C2D28"/>
             </w:placeholder>
-            <w:showingPlcHdr/>
             <w:text/>
           </w:sdtPr>
           <w:sdtContent>
@@ -2446,9 +2566,13 @@
                 </w:pPr>
                 <w:r>
                   <w:rPr>
-                    <w:rStyle w:val="PlaceholderText"/>
+                    <w:rFonts w:cs="Arabic Transparent" w:hint="cs"/>
+                    <w:sz w:val="20"/>
+                    <w:szCs w:val="20"/>
+                    <w:rtl/>
+                    <w:lang w:bidi="ar-KW"/>
                   </w:rPr>
-                  <w:t>Click or tap here to enter text.</w:t>
+                  <w:t xml:space="preserve"> </w:t>
                 </w:r>
               </w:p>
             </w:tc>
@@ -2507,7 +2631,6 @@
             <w:placeholder>
               <w:docPart w:val="5F5F276C1D6C44BCB6F515642392C6CE"/>
             </w:placeholder>
-            <w:showingPlcHdr/>
             <w:text/>
           </w:sdtPr>
           <w:sdtContent>
@@ -2530,9 +2653,13 @@
                 </w:pPr>
                 <w:r>
                   <w:rPr>
-                    <w:rStyle w:val="PlaceholderText"/>
+                    <w:rFonts w:cs="Arabic Transparent" w:hint="cs"/>
+                    <w:sz w:val="20"/>
+                    <w:szCs w:val="20"/>
+                    <w:rtl/>
+                    <w:lang w:bidi="ar-KW"/>
                   </w:rPr>
-                  <w:t>Click or tap here to enter text.</w:t>
+                  <w:t xml:space="preserve"> </w:t>
                 </w:r>
               </w:p>
             </w:tc>
@@ -2584,7 +2711,6 @@
             <w:placeholder>
               <w:docPart w:val="17DA3F6601D94A689AB07333B4195823"/>
             </w:placeholder>
-            <w:showingPlcHdr/>
             <w:text/>
           </w:sdtPr>
           <w:sdtContent>
@@ -2607,9 +2733,13 @@
                 </w:pPr>
                 <w:r>
                   <w:rPr>
-                    <w:rStyle w:val="PlaceholderText"/>
+                    <w:rFonts w:cs="Arabic Transparent" w:hint="cs"/>
+                    <w:sz w:val="20"/>
+                    <w:szCs w:val="20"/>
+                    <w:rtl/>
+                    <w:lang w:bidi="ar-KW"/>
                   </w:rPr>
-                  <w:t>Click or tap here to enter text.</w:t>
+                  <w:t xml:space="preserve"> </w:t>
                 </w:r>
               </w:p>
             </w:tc>
@@ -2660,7 +2790,6 @@
             <w:placeholder>
               <w:docPart w:val="F783F7C0826548B9A891EFD964A71067"/>
             </w:placeholder>
-            <w:showingPlcHdr/>
             <w:text/>
           </w:sdtPr>
           <w:sdtContent>
@@ -2683,9 +2812,13 @@
                 </w:pPr>
                 <w:r>
                   <w:rPr>
-                    <w:rStyle w:val="PlaceholderText"/>
+                    <w:rFonts w:cs="Arabic Transparent" w:hint="cs"/>
+                    <w:sz w:val="20"/>
+                    <w:szCs w:val="20"/>
+                    <w:rtl/>
+                    <w:lang w:bidi="ar-KW"/>
                   </w:rPr>
-                  <w:t>Click or tap here to enter text.</w:t>
+                  <w:t xml:space="preserve"> </w:t>
                 </w:r>
               </w:p>
             </w:tc>
@@ -2739,7 +2872,6 @@
             <w:placeholder>
               <w:docPart w:val="DefaultPlaceholder_-1854013440"/>
             </w:placeholder>
-            <w:showingPlcHdr/>
             <w:text/>
           </w:sdtPr>
           <w:sdtContent>
@@ -2762,9 +2894,13 @@
                 </w:pPr>
                 <w:r>
                   <w:rPr>
-                    <w:rStyle w:val="PlaceholderText"/>
+                    <w:rFonts w:cs="Arabic Transparent" w:hint="cs"/>
+                    <w:sz w:val="20"/>
+                    <w:szCs w:val="20"/>
+                    <w:rtl/>
+                    <w:lang w:bidi="ar-KW"/>
                   </w:rPr>
-                  <w:t>Click or tap here to enter text.</w:t>
+                  <w:t xml:space="preserve"> </w:t>
                 </w:r>
               </w:p>
             </w:tc>
@@ -2823,7 +2959,6 @@
             <w:placeholder>
               <w:docPart w:val="DefaultPlaceholder_-1854013440"/>
             </w:placeholder>
-            <w:showingPlcHdr/>
             <w:text/>
           </w:sdtPr>
           <w:sdtContent>
@@ -2846,9 +2981,13 @@
                 </w:pPr>
                 <w:r>
                   <w:rPr>
-                    <w:rStyle w:val="PlaceholderText"/>
+                    <w:rFonts w:cs="Arabic Transparent" w:hint="cs"/>
+                    <w:sz w:val="20"/>
+                    <w:szCs w:val="20"/>
+                    <w:rtl/>
+                    <w:lang w:bidi="ar-KW"/>
                   </w:rPr>
-                  <w:t>Click or tap here to enter text.</w:t>
+                  <w:t xml:space="preserve"> </w:t>
                 </w:r>
               </w:p>
             </w:tc>
@@ -2920,7 +3059,6 @@
             <w:placeholder>
               <w:docPart w:val="2F497086650649F6949DE201BEA913A5"/>
             </w:placeholder>
-            <w:showingPlcHdr/>
             <w:text/>
           </w:sdtPr>
           <w:sdtContent>
@@ -2943,9 +3081,13 @@
                 </w:pPr>
                 <w:r>
                   <w:rPr>
-                    <w:rStyle w:val="PlaceholderText"/>
+                    <w:rFonts w:cs="Arabic Transparent" w:hint="cs"/>
+                    <w:sz w:val="20"/>
+                    <w:szCs w:val="20"/>
+                    <w:rtl/>
+                    <w:lang w:bidi="ar-KW"/>
                   </w:rPr>
-                  <w:t>Click or tap here to enter text.</w:t>
+                  <w:t xml:space="preserve"> </w:t>
                 </w:r>
               </w:p>
             </w:tc>
@@ -2996,7 +3138,6 @@
             <w:placeholder>
               <w:docPart w:val="DefaultPlaceholder_-1854013440"/>
             </w:placeholder>
-            <w:showingPlcHdr/>
             <w:text/>
           </w:sdtPr>
           <w:sdtContent>
@@ -3019,9 +3160,13 @@
                 </w:pPr>
                 <w:r>
                   <w:rPr>
-                    <w:rStyle w:val="PlaceholderText"/>
+                    <w:rFonts w:cs="Arabic Transparent" w:hint="cs"/>
+                    <w:sz w:val="20"/>
+                    <w:szCs w:val="20"/>
+                    <w:rtl/>
+                    <w:lang w:bidi="ar-KW"/>
                   </w:rPr>
-                  <w:t>Click or tap here to enter text.</w:t>
+                  <w:t xml:space="preserve"> </w:t>
                 </w:r>
               </w:p>
             </w:tc>
@@ -3072,7 +3217,6 @@
             <w:placeholder>
               <w:docPart w:val="DefaultPlaceholder_-1854013440"/>
             </w:placeholder>
-            <w:showingPlcHdr/>
             <w:text/>
           </w:sdtPr>
           <w:sdtContent>
@@ -3095,9 +3239,13 @@
                 </w:pPr>
                 <w:r>
                   <w:rPr>
-                    <w:rStyle w:val="PlaceholderText"/>
+                    <w:rFonts w:cs="Arabic Transparent" w:hint="cs"/>
+                    <w:sz w:val="20"/>
+                    <w:szCs w:val="20"/>
+                    <w:rtl/>
+                    <w:lang w:bidi="ar-KW"/>
                   </w:rPr>
-                  <w:t>Click or tap here to enter text.</w:t>
+                  <w:t xml:space="preserve"> </w:t>
                 </w:r>
               </w:p>
             </w:tc>
@@ -3155,7 +3303,6 @@
             <w:placeholder>
               <w:docPart w:val="DefaultPlaceholder_-1854013440"/>
             </w:placeholder>
-            <w:showingPlcHdr/>
             <w:text/>
           </w:sdtPr>
           <w:sdtContent>
@@ -3176,9 +3323,13 @@
                 </w:pPr>
                 <w:r>
                   <w:rPr>
-                    <w:rStyle w:val="PlaceholderText"/>
+                    <w:rFonts w:cs="Arabic Transparent" w:hint="cs"/>
+                    <w:sz w:val="20"/>
+                    <w:szCs w:val="20"/>
+                    <w:rtl/>
+                    <w:lang w:bidi="ar-KW"/>
                   </w:rPr>
-                  <w:t>Click or tap here to enter text.</w:t>
+                  <w:t xml:space="preserve"> </w:t>
                 </w:r>
               </w:p>
             </w:tc>
@@ -3230,7 +3381,6 @@
             <w:placeholder>
               <w:docPart w:val="DefaultPlaceholder_-1854013440"/>
             </w:placeholder>
-            <w:showingPlcHdr/>
             <w:text/>
           </w:sdtPr>
           <w:sdtContent>
@@ -3253,16 +3403,13 @@
                 </w:pPr>
                 <w:r>
                   <w:rPr>
-                    <w:rStyle w:val="PlaceholderText"/>
+                    <w:rFonts w:cs="Arabic Transparent" w:hint="cs"/>
+                    <w:sz w:val="20"/>
+                    <w:szCs w:val="20"/>
+                    <w:rtl/>
+                    <w:lang w:bidi="ar-KW"/>
                   </w:rPr>
-                  <w:t xml:space="preserve">Click or tap here to </w:t>
-                </w:r>
-                <w:r>
-                  <w:rPr>
-                    <w:rStyle w:val="PlaceholderText"/>
-                  </w:rPr>
-                  <w:lastRenderedPageBreak/>
-                  <w:t>enter text.</w:t>
+                  <w:t xml:space="preserve"> </w:t>
                 </w:r>
               </w:p>
             </w:tc>
@@ -3294,7 +3441,6 @@
                 <w:rtl/>
                 <w:lang w:bidi="ar-KW"/>
               </w:rPr>
-              <w:lastRenderedPageBreak/>
               <w:t xml:space="preserve">التوجه العام بالمنطقة </w:t>
             </w:r>
           </w:p>
@@ -3314,7 +3460,6 @@
             <w:placeholder>
               <w:docPart w:val="DefaultPlaceholder_-1854013440"/>
             </w:placeholder>
-            <w:showingPlcHdr/>
             <w:text/>
           </w:sdtPr>
           <w:sdtContent>
@@ -3337,16 +3482,13 @@
                 </w:pPr>
                 <w:r>
                   <w:rPr>
-                    <w:rStyle w:val="PlaceholderText"/>
+                    <w:rFonts w:cs="Arabic Transparent" w:hint="cs"/>
+                    <w:sz w:val="20"/>
+                    <w:szCs w:val="20"/>
+                    <w:rtl/>
+                    <w:lang w:bidi="ar-KW"/>
                   </w:rPr>
-                  <w:t xml:space="preserve">Click or tap here to </w:t>
-                </w:r>
-                <w:r>
-                  <w:rPr>
-                    <w:rStyle w:val="PlaceholderText"/>
-                  </w:rPr>
-                  <w:lastRenderedPageBreak/>
-                  <w:t>enter text.</w:t>
+                  <w:t xml:space="preserve"> </w:t>
                 </w:r>
               </w:p>
             </w:tc>
@@ -3378,7 +3520,6 @@
                 <w:rtl/>
                 <w:lang w:bidi="ar-KW"/>
               </w:rPr>
-              <w:lastRenderedPageBreak/>
               <w:t xml:space="preserve">معدل الإيجارات بالمنطقة </w:t>
             </w:r>
           </w:p>
@@ -3398,7 +3539,6 @@
             <w:placeholder>
               <w:docPart w:val="DefaultPlaceholder_-1854013440"/>
             </w:placeholder>
-            <w:showingPlcHdr/>
             <w:text/>
           </w:sdtPr>
           <w:sdtContent>
@@ -3421,9 +3561,13 @@
                 </w:pPr>
                 <w:r>
                   <w:rPr>
-                    <w:rStyle w:val="PlaceholderText"/>
+                    <w:rFonts w:cs="Arabic Transparent" w:hint="cs"/>
+                    <w:sz w:val="20"/>
+                    <w:szCs w:val="20"/>
+                    <w:rtl/>
+                    <w:lang w:bidi="ar-KW"/>
                   </w:rPr>
-                  <w:t>Click or tap here to enter text.</w:t>
+                  <w:t xml:space="preserve"> </w:t>
                 </w:r>
               </w:p>
             </w:tc>
@@ -3439,9 +3583,9 @@
         <w:tblLook w:val="04A0" w:firstRow="1" w:lastRow="0" w:firstColumn="1" w:lastColumn="0" w:noHBand="0" w:noVBand="1"/>
       </w:tblPr>
       <w:tblGrid>
-        <w:gridCol w:w="1018"/>
-        <w:gridCol w:w="5971"/>
-        <w:gridCol w:w="3467"/>
+        <w:gridCol w:w="1028"/>
+        <w:gridCol w:w="6080"/>
+        <w:gridCol w:w="3348"/>
       </w:tblGrid>
       <w:tr>
         <w:trPr>
@@ -3558,9 +3702,9 @@
                     <w:lang w:bidi="ar-KW"/>
                   </w:rPr>
                   <w:drawing>
-                    <wp:inline distT="0" distB="0" distL="0" distR="0" wp14:anchorId="49FE5FFA" wp14:editId="28A02456">
-                      <wp:extent cx="952500" cy="952500"/>
-                      <wp:effectExtent l="0" t="0" r="0" b="0"/>
+                    <wp:inline distT="0" distB="0" distL="0" distR="0" wp14:anchorId="49FE5FFA" wp14:editId="3DF37CA9">
+                      <wp:extent cx="4405745" cy="2069465"/>
+                      <wp:effectExtent l="0" t="0" r="0" b="6985"/>
                       <wp:docPr id="2" name="Picture 3"/>
                       <wp:cNvGraphicFramePr>
                         <a:graphicFrameLocks xmlns:a="http://schemas.openxmlformats.org/drawingml/2006/main" noChangeAspect="1"/>
@@ -3590,7 +3734,7 @@
                             <pic:spPr bwMode="auto">
                               <a:xfrm>
                                 <a:off x="0" y="0"/>
-                                <a:ext cx="952500" cy="952500"/>
+                                <a:ext cx="4691164" cy="2203532"/>
                               </a:xfrm>
                               <a:prstGeom prst="rect">
                                 <a:avLst/>
@@ -3644,9 +3788,9 @@
                     <w:lang w:bidi="ar-KW"/>
                   </w:rPr>
                   <w:drawing>
-                    <wp:inline distT="0" distB="0" distL="0" distR="0" wp14:anchorId="294B7470" wp14:editId="3A1D7A49">
-                      <wp:extent cx="952500" cy="952500"/>
-                      <wp:effectExtent l="0" t="0" r="0" b="0"/>
+                    <wp:inline distT="0" distB="0" distL="0" distR="0" wp14:anchorId="294B7470" wp14:editId="1E9C7CE4">
+                      <wp:extent cx="2002611" cy="2433320"/>
+                      <wp:effectExtent l="0" t="0" r="0" b="5080"/>
                       <wp:docPr id="3" name="Picture 4"/>
                       <wp:cNvGraphicFramePr>
                         <a:graphicFrameLocks xmlns:a="http://schemas.openxmlformats.org/drawingml/2006/main" noChangeAspect="1"/>
@@ -3676,7 +3820,7 @@
                             <pic:spPr bwMode="auto">
                               <a:xfrm>
                                 <a:off x="0" y="0"/>
-                                <a:ext cx="952500" cy="952500"/>
+                                <a:ext cx="2033967" cy="2471420"/>
                               </a:xfrm>
                               <a:prstGeom prst="rect">
                                 <a:avLst/>
@@ -3740,11 +3884,12 @@
               <w:noProof/>
               <w:rtl/>
             </w:rPr>
-            <w:alias w:val="عنوان_ورابط_الموقع"/>
-            <w:tag w:val="عنوان_ورابط_الموقع"/>
-            <w:id w:val="82586060"/>
-            <w:showingPlcHdr/>
-            <w:picture/>
+            <w:alias w:val="موقع_العقار"/>
+            <w:tag w:val="موقع_العقار"/>
+            <w:id w:val="-1852256270"/>
+            <w:placeholder>
+              <w:docPart w:val="DefaultPlaceholder_-1854013440"/>
+            </w:placeholder>
           </w:sdtPr>
           <w:sdtContent>
             <w:tc>
@@ -3763,56 +3908,11 @@
                 </w:pPr>
                 <w:r>
                   <w:rPr>
+                    <w:rFonts w:hint="cs"/>
                     <w:noProof/>
+                    <w:rtl/>
                   </w:rPr>
-                  <w:drawing>
-                    <wp:inline distT="0" distB="0" distL="0" distR="0" wp14:anchorId="2BB5C9D6" wp14:editId="7A1E04F5">
-                      <wp:extent cx="952500" cy="952500"/>
-                      <wp:effectExtent l="0" t="0" r="0" b="0"/>
-                      <wp:docPr id="4" name="Picture 5"/>
-                      <wp:cNvGraphicFramePr>
-                        <a:graphicFrameLocks xmlns:a="http://schemas.openxmlformats.org/drawingml/2006/main" noChangeAspect="1"/>
-                      </wp:cNvGraphicFramePr>
-                      <a:graphic xmlns:a="http://schemas.openxmlformats.org/drawingml/2006/main">
-                        <a:graphicData uri="http://schemas.openxmlformats.org/drawingml/2006/picture">
-                          <pic:pic xmlns:pic="http://schemas.openxmlformats.org/drawingml/2006/picture">
-                            <pic:nvPicPr>
-                              <pic:cNvPr id="0" name="Picture 4"/>
-                              <pic:cNvPicPr>
-                                <a:picLocks noChangeAspect="1" noChangeArrowheads="1"/>
-                              </pic:cNvPicPr>
-                            </pic:nvPicPr>
-                            <pic:blipFill>
-                              <a:blip r:embed="rId8">
-                                <a:extLst>
-                                  <a:ext uri="{28A0092B-C50C-407E-A947-70E740481C1C}">
-                                    <a14:useLocalDpi xmlns:a14="http://schemas.microsoft.com/office/drawing/2010/main" val="0"/>
-                                  </a:ext>
-                                </a:extLst>
-                              </a:blip>
-                              <a:srcRect/>
-                              <a:stretch>
-                                <a:fillRect/>
-                              </a:stretch>
-                            </pic:blipFill>
-                            <pic:spPr bwMode="auto">
-                              <a:xfrm>
-                                <a:off x="0" y="0"/>
-                                <a:ext cx="952500" cy="952500"/>
-                              </a:xfrm>
-                              <a:prstGeom prst="rect">
-                                <a:avLst/>
-                              </a:prstGeom>
-                              <a:noFill/>
-                              <a:ln>
-                                <a:noFill/>
-                              </a:ln>
-                            </pic:spPr>
-                          </pic:pic>
-                        </a:graphicData>
-                      </a:graphic>
-                    </wp:inline>
-                  </w:drawing>
+                  <w:t xml:space="preserve"> </w:t>
                 </w:r>
               </w:p>
             </w:tc>
@@ -4247,15 +4347,15 @@
                 <w:placeholder>
                   <w:docPart w:val="DefaultPlaceholder_-1854013440"/>
                 </w:placeholder>
-                <w:showingPlcHdr/>
                 <w:text/>
               </w:sdtPr>
               <w:sdtContent>
                 <w:r>
                   <w:rPr>
-                    <w:rStyle w:val="PlaceholderText"/>
+                    <w:rFonts w:cs="Times New Roman" w:hint="cs"/>
+                    <w:rtl/>
                   </w:rPr>
-                  <w:t>Click or tap here to enter text.</w:t>
+                  <w:t xml:space="preserve"> </w:t>
                 </w:r>
               </w:sdtContent>
             </w:sdt>
@@ -4429,16 +4529,17 @@
                 <w:placeholder>
                   <w:docPart w:val="DefaultPlaceholder_-1854013440"/>
                 </w:placeholder>
-                <w:showingPlcHdr/>
                 <w15:color w:val="FF0000"/>
                 <w:text/>
               </w:sdtPr>
               <w:sdtContent>
                 <w:r>
                   <w:rPr>
-                    <w:rStyle w:val="PlaceholderText"/>
+                    <w:rFonts w:hint="cs"/>
+                    <w:color w:val="FF0000"/>
+                    <w:rtl/>
                   </w:rPr>
-                  <w:t>Click or tap here to enter text.</w:t>
+                  <w:t xml:space="preserve"> </w:t>
                 </w:r>
               </w:sdtContent>
             </w:sdt>
@@ -4492,15 +4593,15 @@
                 <w:placeholder>
                   <w:docPart w:val="DefaultPlaceholder_-1854013440"/>
                 </w:placeholder>
-                <w:showingPlcHdr/>
                 <w:text/>
               </w:sdtPr>
               <w:sdtContent>
                 <w:r>
                   <w:rPr>
-                    <w:rStyle w:val="PlaceholderText"/>
+                    <w:rFonts w:asciiTheme="minorBidi" w:hAnsiTheme="minorBidi" w:cstheme="minorBidi" w:hint="cs"/>
+                    <w:rtl/>
                   </w:rPr>
-                  <w:t>Click or tap here to enter text.</w:t>
+                  <w:t xml:space="preserve"> </w:t>
                 </w:r>
               </w:sdtContent>
             </w:sdt>
@@ -4820,7 +4921,7 @@
         <w:tblLook w:val="04A0" w:firstRow="1" w:lastRow="0" w:firstColumn="1" w:lastColumn="0" w:noHBand="0" w:noVBand="1"/>
       </w:tblPr>
       <w:tblGrid>
-        <w:gridCol w:w="10499"/>
+        <w:gridCol w:w="10510"/>
       </w:tblGrid>
       <w:tr>
         <w:trPr>
@@ -4907,9 +5008,9 @@
                     <w:lang w:bidi="ar-KW"/>
                   </w:rPr>
                   <w:drawing>
-                    <wp:inline distT="0" distB="0" distL="0" distR="0" wp14:anchorId="34E00741" wp14:editId="08F83202">
-                      <wp:extent cx="952500" cy="952500"/>
-                      <wp:effectExtent l="0" t="0" r="0" b="0"/>
+                    <wp:inline distT="0" distB="0" distL="0" distR="0" wp14:anchorId="34E00741" wp14:editId="07BFA8D0">
+                      <wp:extent cx="6529270" cy="3732977"/>
+                      <wp:effectExtent l="0" t="0" r="5080" b="1270"/>
                       <wp:docPr id="5" name="Picture 6"/>
                       <wp:cNvGraphicFramePr>
                         <a:graphicFrameLocks xmlns:a="http://schemas.openxmlformats.org/drawingml/2006/main" noChangeAspect="1"/>
@@ -4939,7 +5040,7 @@
                             <pic:spPr bwMode="auto">
                               <a:xfrm>
                                 <a:off x="0" y="0"/>
-                                <a:ext cx="952500" cy="952500"/>
+                                <a:ext cx="6596899" cy="3771643"/>
                               </a:xfrm>
                               <a:prstGeom prst="rect">
                                 <a:avLst/>
@@ -5001,8 +5102,8 @@
                     <w:lang w:bidi="ar-KW"/>
                   </w:rPr>
                   <w:drawing>
-                    <wp:inline distT="0" distB="0" distL="0" distR="0" wp14:anchorId="36A3BFF0" wp14:editId="027F90CF">
-                      <wp:extent cx="952500" cy="952500"/>
+                    <wp:inline distT="0" distB="0" distL="0" distR="0" wp14:anchorId="36A3BFF0" wp14:editId="05768E4E">
+                      <wp:extent cx="6536827" cy="4330065"/>
                       <wp:effectExtent l="0" t="0" r="0" b="0"/>
                       <wp:docPr id="6" name="Picture 7"/>
                       <wp:cNvGraphicFramePr>
@@ -5033,7 +5134,7 @@
                             <pic:spPr bwMode="auto">
                               <a:xfrm>
                                 <a:off x="0" y="0"/>
-                                <a:ext cx="952500" cy="952500"/>
+                                <a:ext cx="6574024" cy="4354705"/>
                               </a:xfrm>
                               <a:prstGeom prst="rect">
                                 <a:avLst/>
@@ -5165,7 +5266,7 @@
                 <w:rtl/>
                 <w:lang w:bidi="ar-KW"/>
               </w:rPr>
-              <w:t xml:space="preserve">صورة لموقع العقار من القمر الصناعي ( </w:t>
+              <w:t>صورة لموقع العقار من القمر الصناعي (</w:t>
             </w:r>
             <w:r>
               <w:rPr>
@@ -5231,8 +5332,8 @@
                     <w:lang w:bidi="ar-KW"/>
                   </w:rPr>
                   <w:drawing>
-                    <wp:inline distT="0" distB="0" distL="0" distR="0" wp14:anchorId="23FB899D" wp14:editId="5B8F2A52">
-                      <wp:extent cx="952500" cy="952500"/>
+                    <wp:inline distT="0" distB="0" distL="0" distR="0" wp14:anchorId="23FB899D" wp14:editId="4D940AE5">
+                      <wp:extent cx="6536826" cy="3869055"/>
                       <wp:effectExtent l="0" t="0" r="0" b="0"/>
                       <wp:docPr id="7" name="Picture 8"/>
                       <wp:cNvGraphicFramePr>
@@ -5263,7 +5364,7 @@
                             <pic:spPr bwMode="auto">
                               <a:xfrm>
                                 <a:off x="0" y="0"/>
-                                <a:ext cx="952500" cy="952500"/>
+                                <a:ext cx="6587260" cy="3898906"/>
                               </a:xfrm>
                               <a:prstGeom prst="rect">
                                 <a:avLst/>
@@ -5380,8 +5481,8 @@
                     <w:noProof/>
                   </w:rPr>
                   <w:drawing>
-                    <wp:inline distT="0" distB="0" distL="0" distR="0" wp14:anchorId="7E3ABA25" wp14:editId="67F81B1B">
-                      <wp:extent cx="952500" cy="952500"/>
+                    <wp:inline distT="0" distB="0" distL="0" distR="0" wp14:anchorId="7E3ABA25" wp14:editId="716907A7">
+                      <wp:extent cx="6521713" cy="4216400"/>
                       <wp:effectExtent l="0" t="0" r="0" b="0"/>
                       <wp:docPr id="8" name="Picture 9"/>
                       <wp:cNvGraphicFramePr>
@@ -5412,7 +5513,7 @@
                             <pic:spPr bwMode="auto">
                               <a:xfrm>
                                 <a:off x="0" y="0"/>
-                                <a:ext cx="952500" cy="952500"/>
+                                <a:ext cx="6550972" cy="4235317"/>
                               </a:xfrm>
                               <a:prstGeom prst="rect">
                                 <a:avLst/>
@@ -5993,7 +6094,7 @@
         <v:path o:extrusionok="f" gradientshapeok="t" o:connecttype="rect"/>
         <o:lock v:ext="edit" aspectratio="t"/>
       </v:shapetype>
-      <v:shape id="_x0000_i1038" type="#_x0000_t75" style="width:12.4pt;height:12.4pt;visibility:visible;mso-wrap-style:square" o:bullet="t">
+      <v:shape id="_x0000_i1034" type="#_x0000_t75" style="width:12.5pt;height:12.5pt;visibility:visible;mso-wrap-style:square" o:bullet="t">
         <v:imagedata r:id="rId1" o:title=""/>
       </v:shape>
     </w:pict>
@@ -12194,6 +12295,32 @@
         </w:p>
       </w:docPartBody>
     </w:docPart>
+    <w:docPart>
+      <w:docPartPr>
+        <w:name w:val="DefaultPlaceholder_-1854013435"/>
+        <w:category>
+          <w:name w:val="General"/>
+          <w:gallery w:val="placeholder"/>
+        </w:category>
+        <w:types>
+          <w:type w:val="bbPlcHdr"/>
+        </w:types>
+        <w:behaviors>
+          <w:behavior w:val="content"/>
+        </w:behaviors>
+        <w:guid w:val="{238BBC73-3FBC-4172-8B63-F1257A4BA7CD}"/>
+      </w:docPartPr>
+      <w:docPartBody>
+        <w:p>
+          <w:r>
+            <w:rPr>
+              <w:rStyle w:val="PlaceholderText"/>
+            </w:rPr>
+            <w:t>Enter any content that you want to repeat, including other content controls. You can also insert this control around table rows in order to repeat parts of a table.</w:t>
+          </w:r>
+        </w:p>
+      </w:docPartBody>
+    </w:docPart>
   </w:docParts>
 </w:glossaryDocument>
 </file>
@@ -12245,6 +12372,7 @@
   </w:font>
   <w:font w:name="Simple Indust Shaded">
     <w:altName w:val="Arial"/>
+    <w:panose1 w:val="02010400000000000000"/>
     <w:charset w:val="B2"/>
     <w:family w:val="auto"/>
     <w:pitch w:val="variable"/>
@@ -12309,11 +12437,14 @@
     <w:rsid w:val="00400D3A"/>
     <w:rsid w:val="00420470"/>
     <w:rsid w:val="004B2666"/>
+    <w:rsid w:val="007070FC"/>
     <w:rsid w:val="00743835"/>
+    <w:rsid w:val="007B14BD"/>
     <w:rsid w:val="00813E1E"/>
     <w:rsid w:val="00864802"/>
     <w:rsid w:val="00895F40"/>
     <w:rsid w:val="009339CF"/>
+    <w:rsid w:val="00984053"/>
     <w:rsid w:val="00992C45"/>
     <w:rsid w:val="009B1813"/>
     <w:rsid w:val="00A71C1F"/>
@@ -12775,7 +12906,7 @@
     <w:basedOn w:val="DefaultParagraphFont"/>
     <w:uiPriority w:val="99"/>
     <w:semiHidden/>
-    <w:rsid w:val="00B1799B"/>
+    <w:rsid w:val="007B14BD"/>
     <w:rPr>
       <w:color w:val="808080"/>
     </w:rPr>
@@ -12784,304 +12915,147 @@
     <w:name w:val="4A516546EAD14C889544483634E712C8"/>
     <w:rsid w:val="00386CEE"/>
   </w:style>
-  <w:style w:type="paragraph" w:customStyle="1" w:styleId="CC9FBC8AC6564D838FB92F19B186BD8B">
-    <w:name w:val="CC9FBC8AC6564D838FB92F19B186BD8B"/>
-    <w:rsid w:val="00B1799B"/>
+  <w:style w:type="paragraph" w:customStyle="1" w:styleId="B6D54EEFB6A04969A4BAE0673D911954">
+    <w:name w:val="B6D54EEFB6A04969A4BAE0673D911954"/>
+    <w:rsid w:val="007B14BD"/>
     <w:pPr>
-      <w:spacing w:after="0" w:line="240" w:lineRule="auto"/>
+      <w:spacing w:line="278" w:lineRule="auto"/>
     </w:pPr>
     <w:rPr>
-      <w:rFonts w:ascii="Times New Roman" w:eastAsia="Times New Roman" w:hAnsi="Times New Roman" w:cs="Times New Roman"/>
+      <w:kern w:val="2"/>
       <w:sz w:val="24"/>
       <w:szCs w:val="24"/>
+      <w14:ligatures w14:val="standardContextual"/>
     </w:rPr>
   </w:style>
-  <w:style w:type="paragraph" w:customStyle="1" w:styleId="9D45D6A2EBF54F0387A08AF1943BB261">
-    <w:name w:val="9D45D6A2EBF54F0387A08AF1943BB261"/>
-    <w:rsid w:val="00B1799B"/>
+  <w:style w:type="paragraph" w:customStyle="1" w:styleId="6A002F66C721462AA3CB08D18E135478">
+    <w:name w:val="6A002F66C721462AA3CB08D18E135478"/>
+    <w:rsid w:val="007B14BD"/>
     <w:pPr>
-      <w:spacing w:after="0" w:line="240" w:lineRule="auto"/>
+      <w:spacing w:line="278" w:lineRule="auto"/>
     </w:pPr>
     <w:rPr>
-      <w:rFonts w:ascii="Times New Roman" w:eastAsia="Times New Roman" w:hAnsi="Times New Roman" w:cs="Times New Roman"/>
+      <w:kern w:val="2"/>
       <w:sz w:val="24"/>
       <w:szCs w:val="24"/>
+      <w14:ligatures w14:val="standardContextual"/>
     </w:rPr>
   </w:style>
-  <w:style w:type="paragraph" w:customStyle="1" w:styleId="6446F5E3902B4AE989219A3D89964C41">
-    <w:name w:val="6446F5E3902B4AE989219A3D89964C41"/>
-    <w:rsid w:val="00B1799B"/>
+  <w:style w:type="paragraph" w:customStyle="1" w:styleId="F8952DD4F63E4CF3950E380985A81CAE">
+    <w:name w:val="F8952DD4F63E4CF3950E380985A81CAE"/>
+    <w:rsid w:val="007B14BD"/>
     <w:pPr>
-      <w:spacing w:after="0" w:line="240" w:lineRule="auto"/>
+      <w:spacing w:line="278" w:lineRule="auto"/>
     </w:pPr>
     <w:rPr>
-      <w:rFonts w:ascii="Times New Roman" w:eastAsia="Times New Roman" w:hAnsi="Times New Roman" w:cs="Times New Roman"/>
+      <w:kern w:val="2"/>
       <w:sz w:val="24"/>
       <w:szCs w:val="24"/>
+      <w14:ligatures w14:val="standardContextual"/>
     </w:rPr>
   </w:style>
-  <w:style w:type="paragraph" w:customStyle="1" w:styleId="FA115AAA9714460CB9C65024B1767C36">
-    <w:name w:val="FA115AAA9714460CB9C65024B1767C36"/>
-    <w:rsid w:val="00B1799B"/>
+  <w:style w:type="paragraph" w:customStyle="1" w:styleId="B24524FBB3F9436795CE2269EA7C949B">
+    <w:name w:val="B24524FBB3F9436795CE2269EA7C949B"/>
+    <w:rsid w:val="007B14BD"/>
     <w:pPr>
-      <w:spacing w:after="0" w:line="240" w:lineRule="auto"/>
+      <w:spacing w:line="278" w:lineRule="auto"/>
     </w:pPr>
     <w:rPr>
-      <w:rFonts w:ascii="Times New Roman" w:eastAsia="Times New Roman" w:hAnsi="Times New Roman" w:cs="Times New Roman"/>
+      <w:kern w:val="2"/>
       <w:sz w:val="24"/>
       <w:szCs w:val="24"/>
+      <w14:ligatures w14:val="standardContextual"/>
     </w:rPr>
   </w:style>
-  <w:style w:type="paragraph" w:customStyle="1" w:styleId="0FAC30BFF76142B19445AE9D81D96D39">
-    <w:name w:val="0FAC30BFF76142B19445AE9D81D96D39"/>
-    <w:rsid w:val="00B1799B"/>
+  <w:style w:type="paragraph" w:customStyle="1" w:styleId="764129B3E6854FE5A1E7CDC684BA95FC">
+    <w:name w:val="764129B3E6854FE5A1E7CDC684BA95FC"/>
+    <w:rsid w:val="007B14BD"/>
     <w:pPr>
-      <w:spacing w:after="0" w:line="240" w:lineRule="auto"/>
+      <w:spacing w:line="278" w:lineRule="auto"/>
     </w:pPr>
     <w:rPr>
-      <w:rFonts w:ascii="Times New Roman" w:eastAsia="Times New Roman" w:hAnsi="Times New Roman" w:cs="Times New Roman"/>
+      <w:kern w:val="2"/>
       <w:sz w:val="24"/>
       <w:szCs w:val="24"/>
+      <w14:ligatures w14:val="standardContextual"/>
     </w:rPr>
   </w:style>
-  <w:style w:type="paragraph" w:customStyle="1" w:styleId="B895837DEF3342029A20B5B91E5E1CBD">
-    <w:name w:val="B895837DEF3342029A20B5B91E5E1CBD"/>
-    <w:rsid w:val="00B1799B"/>
+  <w:style w:type="paragraph" w:customStyle="1" w:styleId="9FA7F206DBBE4C02A9993A76A4C68766">
+    <w:name w:val="9FA7F206DBBE4C02A9993A76A4C68766"/>
+    <w:rsid w:val="007B14BD"/>
     <w:pPr>
-      <w:spacing w:after="0" w:line="240" w:lineRule="auto"/>
+      <w:spacing w:line="278" w:lineRule="auto"/>
     </w:pPr>
     <w:rPr>
-      <w:rFonts w:ascii="Times New Roman" w:eastAsia="Times New Roman" w:hAnsi="Times New Roman" w:cs="Times New Roman"/>
+      <w:kern w:val="2"/>
       <w:sz w:val="24"/>
       <w:szCs w:val="24"/>
+      <w14:ligatures w14:val="standardContextual"/>
     </w:rPr>
   </w:style>
-  <w:style w:type="paragraph" w:customStyle="1" w:styleId="5DF8CDF00C04429399E9FE9F85208662">
-    <w:name w:val="5DF8CDF00C04429399E9FE9F85208662"/>
-    <w:rsid w:val="00B1799B"/>
+  <w:style w:type="paragraph" w:customStyle="1" w:styleId="1038980D2C894B159455BF5417A3C5DA">
+    <w:name w:val="1038980D2C894B159455BF5417A3C5DA"/>
+    <w:rsid w:val="007B14BD"/>
     <w:pPr>
-      <w:spacing w:after="0" w:line="240" w:lineRule="auto"/>
+      <w:spacing w:line="278" w:lineRule="auto"/>
     </w:pPr>
     <w:rPr>
-      <w:rFonts w:ascii="Times New Roman" w:eastAsia="Times New Roman" w:hAnsi="Times New Roman" w:cs="Times New Roman"/>
+      <w:kern w:val="2"/>
       <w:sz w:val="24"/>
       <w:szCs w:val="24"/>
+      <w14:ligatures w14:val="standardContextual"/>
     </w:rPr>
   </w:style>
-  <w:style w:type="paragraph" w:customStyle="1" w:styleId="E6BC24A421A540F7B7E3146080856392">
-    <w:name w:val="E6BC24A421A540F7B7E3146080856392"/>
-    <w:rsid w:val="00B1799B"/>
+  <w:style w:type="paragraph" w:customStyle="1" w:styleId="59ECBE78E7F54BF79EFA12E21DDCD1AB">
+    <w:name w:val="59ECBE78E7F54BF79EFA12E21DDCD1AB"/>
+    <w:rsid w:val="007B14BD"/>
     <w:pPr>
-      <w:spacing w:after="0" w:line="240" w:lineRule="auto"/>
+      <w:spacing w:line="278" w:lineRule="auto"/>
     </w:pPr>
     <w:rPr>
-      <w:rFonts w:ascii="Times New Roman" w:eastAsia="Times New Roman" w:hAnsi="Times New Roman" w:cs="Times New Roman"/>
+      <w:kern w:val="2"/>
       <w:sz w:val="24"/>
       <w:szCs w:val="24"/>
+      <w14:ligatures w14:val="standardContextual"/>
     </w:rPr>
   </w:style>
-  <w:style w:type="paragraph" w:customStyle="1" w:styleId="B0B187A91B1E4F1EB5333C443F7CA74D">
-    <w:name w:val="B0B187A91B1E4F1EB5333C443F7CA74D"/>
-    <w:rsid w:val="00B1799B"/>
+  <w:style w:type="paragraph" w:customStyle="1" w:styleId="DCB0082DA4B041A98E1DCF2B114BBA23">
+    <w:name w:val="DCB0082DA4B041A98E1DCF2B114BBA23"/>
+    <w:rsid w:val="007B14BD"/>
     <w:pPr>
-      <w:spacing w:after="0" w:line="240" w:lineRule="auto"/>
+      <w:spacing w:line="278" w:lineRule="auto"/>
     </w:pPr>
     <w:rPr>
-      <w:rFonts w:ascii="Times New Roman" w:eastAsia="Times New Roman" w:hAnsi="Times New Roman" w:cs="Times New Roman"/>
+      <w:kern w:val="2"/>
       <w:sz w:val="24"/>
       <w:szCs w:val="24"/>
+      <w14:ligatures w14:val="standardContextual"/>
     </w:rPr>
   </w:style>
-  <w:style w:type="paragraph" w:customStyle="1" w:styleId="E8F2F25D7B3643119CDB61092AA785B2">
-    <w:name w:val="E8F2F25D7B3643119CDB61092AA785B2"/>
-    <w:rsid w:val="00B1799B"/>
+  <w:style w:type="paragraph" w:customStyle="1" w:styleId="3F1A2B4E36E24DD389EB4BBE38A6A4F6">
+    <w:name w:val="3F1A2B4E36E24DD389EB4BBE38A6A4F6"/>
+    <w:rsid w:val="007B14BD"/>
     <w:pPr>
-      <w:spacing w:after="0" w:line="240" w:lineRule="auto"/>
+      <w:spacing w:line="278" w:lineRule="auto"/>
     </w:pPr>
     <w:rPr>
-      <w:rFonts w:ascii="Times New Roman" w:eastAsia="Times New Roman" w:hAnsi="Times New Roman" w:cs="Times New Roman"/>
+      <w:kern w:val="2"/>
       <w:sz w:val="24"/>
       <w:szCs w:val="24"/>
+      <w14:ligatures w14:val="standardContextual"/>
     </w:rPr>
   </w:style>
-  <w:style w:type="paragraph" w:customStyle="1" w:styleId="2E37556023A24D9094009F5F409E87CB">
-    <w:name w:val="2E37556023A24D9094009F5F409E87CB"/>
-    <w:rsid w:val="00B1799B"/>
+  <w:style w:type="paragraph" w:customStyle="1" w:styleId="96197393AF32453B84BB84EE22CEF4D1">
+    <w:name w:val="96197393AF32453B84BB84EE22CEF4D1"/>
+    <w:rsid w:val="007B14BD"/>
     <w:pPr>
-      <w:spacing w:after="0" w:line="240" w:lineRule="auto"/>
+      <w:spacing w:line="278" w:lineRule="auto"/>
     </w:pPr>
     <w:rPr>
-      <w:rFonts w:ascii="Times New Roman" w:eastAsia="Times New Roman" w:hAnsi="Times New Roman" w:cs="Times New Roman"/>
+      <w:kern w:val="2"/>
       <w:sz w:val="24"/>
       <w:szCs w:val="24"/>
-    </w:rPr>
-  </w:style>
-  <w:style w:type="paragraph" w:customStyle="1" w:styleId="386BA781E9C044928E951D38978064B1">
-    <w:name w:val="386BA781E9C044928E951D38978064B1"/>
-    <w:rsid w:val="00B1799B"/>
-    <w:pPr>
-      <w:spacing w:after="0" w:line="240" w:lineRule="auto"/>
-    </w:pPr>
-    <w:rPr>
-      <w:rFonts w:ascii="Times New Roman" w:eastAsia="Times New Roman" w:hAnsi="Times New Roman" w:cs="Times New Roman"/>
-      <w:sz w:val="24"/>
-      <w:szCs w:val="24"/>
-    </w:rPr>
-  </w:style>
-  <w:style w:type="paragraph" w:customStyle="1" w:styleId="BD1F7F7E1E6646E2BC4EE67055EDA55D">
-    <w:name w:val="BD1F7F7E1E6646E2BC4EE67055EDA55D"/>
-    <w:rsid w:val="00B1799B"/>
-    <w:pPr>
-      <w:spacing w:after="0" w:line="240" w:lineRule="auto"/>
-    </w:pPr>
-    <w:rPr>
-      <w:rFonts w:ascii="Times New Roman" w:eastAsia="Times New Roman" w:hAnsi="Times New Roman" w:cs="Times New Roman"/>
-      <w:sz w:val="24"/>
-      <w:szCs w:val="24"/>
-    </w:rPr>
-  </w:style>
-  <w:style w:type="paragraph" w:customStyle="1" w:styleId="C9E9F08C8A0F4E169604686A60213379">
-    <w:name w:val="C9E9F08C8A0F4E169604686A60213379"/>
-    <w:rsid w:val="00B1799B"/>
-    <w:pPr>
-      <w:spacing w:after="0" w:line="240" w:lineRule="auto"/>
-    </w:pPr>
-    <w:rPr>
-      <w:rFonts w:ascii="Times New Roman" w:eastAsia="Times New Roman" w:hAnsi="Times New Roman" w:cs="Times New Roman"/>
-      <w:sz w:val="24"/>
-      <w:szCs w:val="24"/>
-    </w:rPr>
-  </w:style>
-  <w:style w:type="paragraph" w:customStyle="1" w:styleId="0C25336D3FAE4DB58AE341A18122968F">
-    <w:name w:val="0C25336D3FAE4DB58AE341A18122968F"/>
-    <w:rsid w:val="00B1799B"/>
-    <w:pPr>
-      <w:spacing w:after="0" w:line="240" w:lineRule="auto"/>
-    </w:pPr>
-    <w:rPr>
-      <w:rFonts w:ascii="Times New Roman" w:eastAsia="Times New Roman" w:hAnsi="Times New Roman" w:cs="Times New Roman"/>
-      <w:sz w:val="24"/>
-      <w:szCs w:val="24"/>
-    </w:rPr>
-  </w:style>
-  <w:style w:type="paragraph" w:customStyle="1" w:styleId="1F49D4D4D25C429DB08B65E0F1F8B1E1">
-    <w:name w:val="1F49D4D4D25C429DB08B65E0F1F8B1E1"/>
-    <w:rsid w:val="00B1799B"/>
-    <w:pPr>
-      <w:spacing w:after="0" w:line="240" w:lineRule="auto"/>
-    </w:pPr>
-    <w:rPr>
-      <w:rFonts w:ascii="Times New Roman" w:eastAsia="Times New Roman" w:hAnsi="Times New Roman" w:cs="Times New Roman"/>
-      <w:sz w:val="24"/>
-      <w:szCs w:val="24"/>
-    </w:rPr>
-  </w:style>
-  <w:style w:type="paragraph" w:customStyle="1" w:styleId="1818AEA77E8B432EB6146B7C3967A9B8">
-    <w:name w:val="1818AEA77E8B432EB6146B7C3967A9B8"/>
-    <w:rsid w:val="00B1799B"/>
-    <w:pPr>
-      <w:spacing w:after="0" w:line="240" w:lineRule="auto"/>
-    </w:pPr>
-    <w:rPr>
-      <w:rFonts w:ascii="Times New Roman" w:eastAsia="Times New Roman" w:hAnsi="Times New Roman" w:cs="Times New Roman"/>
-      <w:sz w:val="24"/>
-      <w:szCs w:val="24"/>
-    </w:rPr>
-  </w:style>
-  <w:style w:type="paragraph" w:customStyle="1" w:styleId="CD74D378F73446E28B06FFFCB142FD8A">
-    <w:name w:val="CD74D378F73446E28B06FFFCB142FD8A"/>
-    <w:rsid w:val="00B1799B"/>
-    <w:pPr>
-      <w:spacing w:after="0" w:line="240" w:lineRule="auto"/>
-    </w:pPr>
-    <w:rPr>
-      <w:rFonts w:ascii="Times New Roman" w:eastAsia="Times New Roman" w:hAnsi="Times New Roman" w:cs="Times New Roman"/>
-      <w:sz w:val="24"/>
-      <w:szCs w:val="24"/>
-    </w:rPr>
-  </w:style>
-  <w:style w:type="paragraph" w:customStyle="1" w:styleId="79D470A49F7049C7817DD8FD6AF8334E">
-    <w:name w:val="79D470A49F7049C7817DD8FD6AF8334E"/>
-    <w:rsid w:val="00B1799B"/>
-    <w:pPr>
-      <w:spacing w:after="0" w:line="240" w:lineRule="auto"/>
-    </w:pPr>
-    <w:rPr>
-      <w:rFonts w:ascii="Times New Roman" w:eastAsia="Times New Roman" w:hAnsi="Times New Roman" w:cs="Times New Roman"/>
-      <w:sz w:val="24"/>
-      <w:szCs w:val="24"/>
-    </w:rPr>
-  </w:style>
-  <w:style w:type="paragraph" w:customStyle="1" w:styleId="CE97A38D3E8B41E39992CC83FF4A9CE8">
-    <w:name w:val="CE97A38D3E8B41E39992CC83FF4A9CE8"/>
-    <w:rsid w:val="00B1799B"/>
-    <w:pPr>
-      <w:spacing w:after="0" w:line="240" w:lineRule="auto"/>
-    </w:pPr>
-    <w:rPr>
-      <w:rFonts w:ascii="Times New Roman" w:eastAsia="Times New Roman" w:hAnsi="Times New Roman" w:cs="Times New Roman"/>
-      <w:sz w:val="24"/>
-      <w:szCs w:val="24"/>
-    </w:rPr>
-  </w:style>
-  <w:style w:type="paragraph" w:customStyle="1" w:styleId="07132399D52F4353865A07742A7C2D28">
-    <w:name w:val="07132399D52F4353865A07742A7C2D28"/>
-    <w:rsid w:val="00B1799B"/>
-    <w:pPr>
-      <w:spacing w:after="0" w:line="240" w:lineRule="auto"/>
-    </w:pPr>
-    <w:rPr>
-      <w:rFonts w:ascii="Times New Roman" w:eastAsia="Times New Roman" w:hAnsi="Times New Roman" w:cs="Times New Roman"/>
-      <w:sz w:val="24"/>
-      <w:szCs w:val="24"/>
-    </w:rPr>
-  </w:style>
-  <w:style w:type="paragraph" w:customStyle="1" w:styleId="5F5F276C1D6C44BCB6F515642392C6CE">
-    <w:name w:val="5F5F276C1D6C44BCB6F515642392C6CE"/>
-    <w:rsid w:val="00B1799B"/>
-    <w:pPr>
-      <w:spacing w:after="0" w:line="240" w:lineRule="auto"/>
-    </w:pPr>
-    <w:rPr>
-      <w:rFonts w:ascii="Times New Roman" w:eastAsia="Times New Roman" w:hAnsi="Times New Roman" w:cs="Times New Roman"/>
-      <w:sz w:val="24"/>
-      <w:szCs w:val="24"/>
-    </w:rPr>
-  </w:style>
-  <w:style w:type="paragraph" w:customStyle="1" w:styleId="17DA3F6601D94A689AB07333B4195823">
-    <w:name w:val="17DA3F6601D94A689AB07333B4195823"/>
-    <w:rsid w:val="00B1799B"/>
-    <w:pPr>
-      <w:spacing w:after="0" w:line="240" w:lineRule="auto"/>
-    </w:pPr>
-    <w:rPr>
-      <w:rFonts w:ascii="Times New Roman" w:eastAsia="Times New Roman" w:hAnsi="Times New Roman" w:cs="Times New Roman"/>
-      <w:sz w:val="24"/>
-      <w:szCs w:val="24"/>
-    </w:rPr>
-  </w:style>
-  <w:style w:type="paragraph" w:customStyle="1" w:styleId="F783F7C0826548B9A891EFD964A71067">
-    <w:name w:val="F783F7C0826548B9A891EFD964A71067"/>
-    <w:rsid w:val="00B1799B"/>
-    <w:pPr>
-      <w:spacing w:after="0" w:line="240" w:lineRule="auto"/>
-    </w:pPr>
-    <w:rPr>
-      <w:rFonts w:ascii="Times New Roman" w:eastAsia="Times New Roman" w:hAnsi="Times New Roman" w:cs="Times New Roman"/>
-      <w:sz w:val="24"/>
-      <w:szCs w:val="24"/>
-    </w:rPr>
-  </w:style>
-  <w:style w:type="paragraph" w:customStyle="1" w:styleId="2F497086650649F6949DE201BEA913A5">
-    <w:name w:val="2F497086650649F6949DE201BEA913A5"/>
-    <w:rsid w:val="00B1799B"/>
-    <w:pPr>
-      <w:spacing w:after="0" w:line="240" w:lineRule="auto"/>
-    </w:pPr>
-    <w:rPr>
-      <w:rFonts w:ascii="Times New Roman" w:eastAsia="Times New Roman" w:hAnsi="Times New Roman" w:cs="Times New Roman"/>
-      <w:sz w:val="24"/>
-      <w:szCs w:val="24"/>
+      <w14:ligatures w14:val="standardContextual"/>
     </w:rPr>
   </w:style>
   <w:style w:type="paragraph" w:customStyle="1" w:styleId="CC9FBC8AC6564D838FB92F19B186BD8B1">

</xml_diff>

<commit_message>
feat: Add Step 10 (Building and Land Cost) and Step 11 (Economic Income)
- Add Step 10: تكلفة المباني والأرض with dynamic area costs table
- Add Step 11: الدخل الاقتصادي with dynamic income units table
- Add BuildingLandCostModel and EconomicIncomeModel
- Update navigation to support 11 steps total
- Update Word generation service with new field mappings
- Remove validation dots from new steps for better spacing
- Make add buttons full width
- Update all step navigation components
- Auto-calculate final total value from economic income
</commit_message>
<xml_diff>
--- a/assets/word_template/template.docx
+++ b/assets/word_template/template.docx
@@ -701,15 +701,16 @@
         <w:tblLook w:val="01E0" w:firstRow="1" w:lastRow="1" w:firstColumn="1" w:lastColumn="1" w:noHBand="0" w:noVBand="0"/>
       </w:tblPr>
       <w:tblGrid>
-        <w:gridCol w:w="1299"/>
-        <w:gridCol w:w="1118"/>
-        <w:gridCol w:w="1028"/>
-        <w:gridCol w:w="1095"/>
-        <w:gridCol w:w="1112"/>
-        <w:gridCol w:w="1002"/>
-        <w:gridCol w:w="1344"/>
-        <w:gridCol w:w="1163"/>
-        <w:gridCol w:w="1295"/>
+        <w:gridCol w:w="887"/>
+        <w:gridCol w:w="1081"/>
+        <w:gridCol w:w="996"/>
+        <w:gridCol w:w="1061"/>
+        <w:gridCol w:w="860"/>
+        <w:gridCol w:w="1099"/>
+        <w:gridCol w:w="972"/>
+        <w:gridCol w:w="1210"/>
+        <w:gridCol w:w="1132"/>
+        <w:gridCol w:w="1158"/>
       </w:tblGrid>
       <w:tr>
         <w:trPr>
@@ -718,10 +719,9 @@
         </w:trPr>
         <w:tc>
           <w:tcPr>
-            <w:tcW w:w="0" w:type="auto"/>
-            <w:gridSpan w:val="9"/>
+            <w:tcW w:w="10456" w:type="dxa"/>
+            <w:gridSpan w:val="10"/>
             <w:shd w:val="clear" w:color="auto" w:fill="FDE9D9" w:themeFill="accent6" w:themeFillTint="33"/>
-            <w:vAlign w:val="center"/>
           </w:tcPr>
           <w:p>
             <w:pPr>
@@ -774,7 +774,7 @@
         </w:trPr>
         <w:tc>
           <w:tcPr>
-            <w:tcW w:w="1311" w:type="dxa"/>
+            <w:tcW w:w="887" w:type="dxa"/>
             <w:shd w:val="clear" w:color="auto" w:fill="F2F2F2" w:themeFill="background1" w:themeFillShade="F2"/>
             <w:vAlign w:val="center"/>
           </w:tcPr>
@@ -800,7 +800,7 @@
         </w:tc>
         <w:tc>
           <w:tcPr>
-            <w:tcW w:w="1128" w:type="dxa"/>
+            <w:tcW w:w="1081" w:type="dxa"/>
             <w:shd w:val="clear" w:color="auto" w:fill="F2F2F2" w:themeFill="background1" w:themeFillShade="F2"/>
             <w:vAlign w:val="center"/>
           </w:tcPr>
@@ -826,7 +826,7 @@
         </w:tc>
         <w:tc>
           <w:tcPr>
-            <w:tcW w:w="1037" w:type="dxa"/>
+            <w:tcW w:w="996" w:type="dxa"/>
             <w:shd w:val="clear" w:color="auto" w:fill="F2F2F2" w:themeFill="background1" w:themeFillShade="F2"/>
             <w:vAlign w:val="center"/>
           </w:tcPr>
@@ -852,7 +852,7 @@
         </w:tc>
         <w:tc>
           <w:tcPr>
-            <w:tcW w:w="1103" w:type="dxa"/>
+            <w:tcW w:w="1061" w:type="dxa"/>
             <w:shd w:val="clear" w:color="auto" w:fill="F2F2F2" w:themeFill="background1" w:themeFillShade="F2"/>
             <w:vAlign w:val="center"/>
           </w:tcPr>
@@ -878,7 +878,32 @@
         </w:tc>
         <w:tc>
           <w:tcPr>
-            <w:tcW w:w="1101" w:type="dxa"/>
+            <w:tcW w:w="860" w:type="dxa"/>
+            <w:shd w:val="clear" w:color="auto" w:fill="F2F2F2" w:themeFill="background1" w:themeFillShade="F2"/>
+          </w:tcPr>
+          <w:p>
+            <w:pPr>
+              <w:bidi/>
+              <w:jc w:val="center"/>
+              <w:rPr>
+                <w:rFonts w:cs="Arabic Transparent"/>
+                <w:rtl/>
+                <w:lang w:bidi="ar-KW"/>
+              </w:rPr>
+            </w:pPr>
+            <w:r>
+              <w:rPr>
+                <w:rFonts w:cs="Arabic Transparent" w:hint="cs"/>
+                <w:rtl/>
+                <w:lang w:bidi="ar-KW"/>
+              </w:rPr>
+              <w:t>الرقم الآلي</w:t>
+            </w:r>
+          </w:p>
+        </w:tc>
+        <w:tc>
+          <w:tcPr>
+            <w:tcW w:w="1099" w:type="dxa"/>
             <w:shd w:val="clear" w:color="auto" w:fill="F2F2F2" w:themeFill="background1" w:themeFillShade="F2"/>
             <w:vAlign w:val="center"/>
           </w:tcPr>
@@ -904,7 +929,7 @@
         </w:tc>
         <w:tc>
           <w:tcPr>
-            <w:tcW w:w="1009" w:type="dxa"/>
+            <w:tcW w:w="972" w:type="dxa"/>
             <w:shd w:val="clear" w:color="auto" w:fill="F2F2F2" w:themeFill="background1" w:themeFillShade="F2"/>
             <w:vAlign w:val="center"/>
           </w:tcPr>
@@ -930,7 +955,7 @@
         </w:tc>
         <w:tc>
           <w:tcPr>
-            <w:tcW w:w="1436" w:type="dxa"/>
+            <w:tcW w:w="1210" w:type="dxa"/>
             <w:shd w:val="clear" w:color="auto" w:fill="F2F2F2" w:themeFill="background1" w:themeFillShade="F2"/>
             <w:vAlign w:val="center"/>
           </w:tcPr>
@@ -956,7 +981,7 @@
         </w:tc>
         <w:tc>
           <w:tcPr>
-            <w:tcW w:w="1167" w:type="dxa"/>
+            <w:tcW w:w="1132" w:type="dxa"/>
             <w:shd w:val="clear" w:color="auto" w:fill="F2F2F2" w:themeFill="background1" w:themeFillShade="F2"/>
             <w:vAlign w:val="center"/>
           </w:tcPr>
@@ -982,7 +1007,7 @@
         </w:tc>
         <w:tc>
           <w:tcPr>
-            <w:tcW w:w="1390" w:type="dxa"/>
+            <w:tcW w:w="1158" w:type="dxa"/>
             <w:shd w:val="clear" w:color="auto" w:fill="F2F2F2" w:themeFill="background1" w:themeFillShade="F2"/>
             <w:vAlign w:val="center"/>
           </w:tcPr>
@@ -1023,14 +1048,14 @@
             <w:tag w:val="اسم_المحافظة"/>
             <w:id w:val="-877939675"/>
             <w:placeholder>
-              <w:docPart w:val="5DF8CDF00C04429399E9FE9F85208662"/>
+              <w:docPart w:val="0B8D67DF77724B13B6C84F421D710EAD"/>
             </w:placeholder>
             <w:text/>
           </w:sdtPr>
           <w:sdtContent>
             <w:tc>
               <w:tcPr>
-                <w:tcW w:w="1311" w:type="dxa"/>
+                <w:tcW w:w="887" w:type="dxa"/>
                 <w:vAlign w:val="center"/>
               </w:tcPr>
               <w:p>
@@ -1066,14 +1091,14 @@
             <w:tag w:val="اسم_المنطقة"/>
             <w:id w:val="1203602025"/>
             <w:placeholder>
-              <w:docPart w:val="E6BC24A421A540F7B7E3146080856392"/>
+              <w:docPart w:val="EA971CA0641D4DF891A3606B7E55F03D"/>
             </w:placeholder>
             <w:text/>
           </w:sdtPr>
           <w:sdtContent>
             <w:tc>
               <w:tcPr>
-                <w:tcW w:w="1128" w:type="dxa"/>
+                <w:tcW w:w="1081" w:type="dxa"/>
                 <w:vAlign w:val="center"/>
               </w:tcPr>
               <w:p>
@@ -1105,18 +1130,18 @@
               <w:rtl/>
               <w:lang w:bidi="ar-KW"/>
             </w:rPr>
-            <w:alias w:val="رقم القطعة"/>
-            <w:tag w:val="رقم القطعة"/>
+            <w:alias w:val="رقم_القطعة"/>
+            <w:tag w:val="رقم_القطعة"/>
             <w:id w:val="880591419"/>
             <w:placeholder>
-              <w:docPart w:val="B0B187A91B1E4F1EB5333C443F7CA74D"/>
+              <w:docPart w:val="355DC98A7A83480E9E8C2F923BA6DE5A"/>
             </w:placeholder>
             <w:text/>
           </w:sdtPr>
           <w:sdtContent>
             <w:tc>
               <w:tcPr>
-                <w:tcW w:w="1037" w:type="dxa"/>
+                <w:tcW w:w="996" w:type="dxa"/>
                 <w:vAlign w:val="center"/>
               </w:tcPr>
               <w:p>
@@ -1152,14 +1177,56 @@
             <w:tag w:val="رقم_القسيمة"/>
             <w:id w:val="1972404027"/>
             <w:placeholder>
-              <w:docPart w:val="E8F2F25D7B3643119CDB61092AA785B2"/>
+              <w:docPart w:val="603DCF244C2042F4934BC3DB7503E08C"/>
             </w:placeholder>
           </w:sdtPr>
           <w:sdtContent>
             <w:tc>
               <w:tcPr>
-                <w:tcW w:w="1103" w:type="dxa"/>
+                <w:tcW w:w="1061" w:type="dxa"/>
                 <w:vAlign w:val="center"/>
+              </w:tcPr>
+              <w:p>
+                <w:pPr>
+                  <w:bidi/>
+                  <w:jc w:val="center"/>
+                  <w:rPr>
+                    <w:rFonts w:cs="Arabic Transparent"/>
+                    <w:rtl/>
+                    <w:lang w:bidi="ar-KW"/>
+                  </w:rPr>
+                </w:pPr>
+                <w:r>
+                  <w:rPr>
+                    <w:rFonts w:cs="Arabic Transparent" w:hint="cs"/>
+                    <w:rtl/>
+                    <w:lang w:bidi="ar-KW"/>
+                  </w:rPr>
+                  <w:t xml:space="preserve"> </w:t>
+                </w:r>
+              </w:p>
+            </w:tc>
+          </w:sdtContent>
+        </w:sdt>
+        <w:sdt>
+          <w:sdtPr>
+            <w:rPr>
+              <w:rFonts w:cs="Arabic Transparent"/>
+              <w:rtl/>
+              <w:lang w:bidi="ar-KW"/>
+            </w:rPr>
+            <w:alias w:val="الرقم_الآلي"/>
+            <w:tag w:val="الرقم_الآلي"/>
+            <w:id w:val="-579213217"/>
+            <w:placeholder>
+              <w:docPart w:val="DefaultPlaceholder_-1854013440"/>
+            </w:placeholder>
+            <w:text/>
+          </w:sdtPr>
+          <w:sdtContent>
+            <w:tc>
+              <w:tcPr>
+                <w:tcW w:w="860" w:type="dxa"/>
               </w:tcPr>
               <w:p>
                 <w:pPr>
@@ -1194,14 +1261,14 @@
             <w:tag w:val="رقم_المخطط"/>
             <w:id w:val="-216672018"/>
             <w:placeholder>
-              <w:docPart w:val="2E37556023A24D9094009F5F409E87CB"/>
+              <w:docPart w:val="8EF5E060F26B4E2DBEF40717B5385F3E"/>
             </w:placeholder>
             <w:text/>
           </w:sdtPr>
           <w:sdtContent>
             <w:tc>
               <w:tcPr>
-                <w:tcW w:w="1101" w:type="dxa"/>
+                <w:tcW w:w="1099" w:type="dxa"/>
                 <w:vAlign w:val="center"/>
               </w:tcPr>
               <w:p>
@@ -1237,14 +1304,14 @@
             <w:tag w:val="رقم_الوثيقة"/>
             <w:id w:val="-319811268"/>
             <w:placeholder>
-              <w:docPart w:val="386BA781E9C044928E951D38978064B1"/>
+              <w:docPart w:val="B498F69372C046DD9BB2E40ED0AA9867"/>
             </w:placeholder>
             <w:text/>
           </w:sdtPr>
           <w:sdtContent>
             <w:tc>
               <w:tcPr>
-                <w:tcW w:w="1009" w:type="dxa"/>
+                <w:tcW w:w="972" w:type="dxa"/>
                 <w:vAlign w:val="center"/>
               </w:tcPr>
               <w:p>
@@ -1280,14 +1347,14 @@
             <w:tag w:val="تاريخ_الوثيقة"/>
             <w:id w:val="-1662612242"/>
             <w:placeholder>
-              <w:docPart w:val="BD1F7F7E1E6646E2BC4EE67055EDA55D"/>
+              <w:docPart w:val="9A2D8D36D4AA4326904E0422D09D50F8"/>
             </w:placeholder>
             <w:text/>
           </w:sdtPr>
           <w:sdtContent>
             <w:tc>
               <w:tcPr>
-                <w:tcW w:w="1436" w:type="dxa"/>
+                <w:tcW w:w="1210" w:type="dxa"/>
                 <w:vAlign w:val="center"/>
               </w:tcPr>
               <w:p>
@@ -1319,18 +1386,18 @@
               <w:rtl/>
               <w:lang w:bidi="ar-KW"/>
             </w:rPr>
-            <w:alias w:val="المساحة_م²"/>
-            <w:tag w:val="المساحة_م²"/>
+            <w:alias w:val="المساحة"/>
+            <w:tag w:val="المساحة"/>
             <w:id w:val="-422106672"/>
             <w:placeholder>
-              <w:docPart w:val="C9E9F08C8A0F4E169604686A60213379"/>
+              <w:docPart w:val="AC44DBD5C4E7452CA04162AB442D9C65"/>
             </w:placeholder>
             <w:text/>
           </w:sdtPr>
           <w:sdtContent>
             <w:tc>
               <w:tcPr>
-                <w:tcW w:w="1167" w:type="dxa"/>
+                <w:tcW w:w="1132" w:type="dxa"/>
                 <w:vAlign w:val="center"/>
               </w:tcPr>
               <w:p>
@@ -1366,14 +1433,14 @@
             <w:tag w:val="نوع_العقار"/>
             <w:id w:val="274983086"/>
             <w:placeholder>
-              <w:docPart w:val="0C25336D3FAE4DB58AE341A18122968F"/>
+              <w:docPart w:val="6D1BB3D13A1C4E1CB5E38DFD98D4D724"/>
             </w:placeholder>
             <w:text/>
           </w:sdtPr>
           <w:sdtContent>
             <w:tc>
               <w:tcPr>
-                <w:tcW w:w="1390" w:type="dxa"/>
+                <w:tcW w:w="1158" w:type="dxa"/>
                 <w:vAlign w:val="center"/>
               </w:tcPr>
               <w:p>
@@ -1406,10 +1473,9 @@
         </w:trPr>
         <w:tc>
           <w:tcPr>
-            <w:tcW w:w="0" w:type="auto"/>
-            <w:gridSpan w:val="9"/>
+            <w:tcW w:w="10456" w:type="dxa"/>
+            <w:gridSpan w:val="10"/>
             <w:shd w:val="clear" w:color="auto" w:fill="FDE9D9" w:themeFill="accent6" w:themeFillTint="33"/>
-            <w:vAlign w:val="center"/>
           </w:tcPr>
           <w:p>
             <w:pPr>
@@ -1424,7 +1490,6 @@
                 <w:rtl/>
               </w:rPr>
             </w:pPr>
-            <w:bookmarkStart w:id="1" w:name="_Hlk199986852"/>
             <w:r>
               <w:rPr>
                 <w:rFonts w:cs="Arabic Transparent" w:hint="cs"/>
@@ -1442,7 +1507,17 @@
                 <w:bCs/>
                 <w:color w:val="000000" w:themeColor="text1"/>
               </w:rPr>
-              <w:t>Purpose of Evaluation</w:t>
+              <w:t xml:space="preserve">Purpose of </w:t>
+            </w:r>
+            <w:proofErr w:type="gramStart"/>
+            <w:r>
+              <w:rPr>
+                <w:rFonts w:cs="Arabic Transparent"/>
+                <w:b/>
+                <w:bCs/>
+                <w:color w:val="000000" w:themeColor="text1"/>
+              </w:rPr>
+              <w:t>Evaluation</w:t>
             </w:r>
             <w:r>
               <w:rPr>
@@ -1454,6 +1529,7 @@
               </w:rPr>
               <w:t xml:space="preserve"> :</w:t>
             </w:r>
+            <w:proofErr w:type="gramEnd"/>
           </w:p>
         </w:tc>
       </w:tr>
@@ -1464,9 +1540,8 @@
         </w:trPr>
         <w:tc>
           <w:tcPr>
-            <w:tcW w:w="0" w:type="auto"/>
-            <w:gridSpan w:val="9"/>
-            <w:vAlign w:val="center"/>
+            <w:tcW w:w="10456" w:type="dxa"/>
+            <w:gridSpan w:val="10"/>
           </w:tcPr>
           <w:p>
             <w:pPr>
@@ -1478,6 +1553,7 @@
                 <w:lang w:bidi="ar-KW"/>
               </w:rPr>
             </w:pPr>
+            <w:bookmarkStart w:id="1" w:name="_Hlk199986852"/>
             <w:r>
               <w:rPr>
                 <w:rFonts w:cs="Arabic Transparent" w:hint="cs"/>
@@ -1499,7 +1575,7 @@
                 <w:tag w:val="الغرض_من_التقييم"/>
                 <w:id w:val="2116563731"/>
                 <w:placeholder>
-                  <w:docPart w:val="DefaultPlaceholder_-1854013440"/>
+                  <w:docPart w:val="F77625F433254370B4584469C9A1B86A"/>
                 </w:placeholder>
                 <w:text/>
               </w:sdtPr>
@@ -1525,10 +1601,9 @@
         </w:trPr>
         <w:tc>
           <w:tcPr>
-            <w:tcW w:w="0" w:type="auto"/>
-            <w:gridSpan w:val="9"/>
+            <w:tcW w:w="10456" w:type="dxa"/>
+            <w:gridSpan w:val="10"/>
             <w:shd w:val="clear" w:color="auto" w:fill="FDE9D9" w:themeFill="accent6" w:themeFillTint="33"/>
-            <w:vAlign w:val="center"/>
           </w:tcPr>
           <w:p>
             <w:pPr>
@@ -1569,6 +1644,7 @@
               <w:t xml:space="preserve">Organizational </w:t>
             </w:r>
             <w:bookmarkEnd w:id="2"/>
+            <w:proofErr w:type="gramStart"/>
             <w:r>
               <w:rPr>
                 <w:rFonts w:cs="Arabic Transparent"/>
@@ -1587,6 +1663,7 @@
               </w:rPr>
               <w:t xml:space="preserve"> :</w:t>
             </w:r>
+            <w:proofErr w:type="gramEnd"/>
           </w:p>
         </w:tc>
       </w:tr>
@@ -1597,9 +1674,8 @@
         </w:trPr>
         <w:tc>
           <w:tcPr>
-            <w:tcW w:w="0" w:type="auto"/>
-            <w:gridSpan w:val="9"/>
-            <w:vAlign w:val="center"/>
+            <w:tcW w:w="10456" w:type="dxa"/>
+            <w:gridSpan w:val="10"/>
           </w:tcPr>
           <w:p>
             <w:pPr>
@@ -1630,7 +1706,7 @@
                 <w:tag w:val="نظام_البناء"/>
                 <w:id w:val="-2119360830"/>
                 <w:placeholder>
-                  <w:docPart w:val="DefaultPlaceholder_-1854013440"/>
+                  <w:docPart w:val="A8BA79FD7E24429D918C96044D89F617"/>
                 </w:placeholder>
                 <w:text/>
               </w:sdtPr>
@@ -1649,21 +1725,7 @@
                 <w:rFonts w:cs="Arabic Transparent" w:hint="cs"/>
                 <w:rtl/>
               </w:rPr>
-              <w:t xml:space="preserve"> ح</w:t>
-            </w:r>
-            <w:r>
-              <w:rPr>
-                <w:rFonts w:cs="Arabic Transparent" w:hint="cs"/>
-                <w:rtl/>
-              </w:rPr>
-              <w:t>يث يسمح بنسبة</w:t>
-            </w:r>
-            <w:r>
-              <w:rPr>
-                <w:rFonts w:cs="Arabic Transparent" w:hint="cs"/>
-                <w:rtl/>
-              </w:rPr>
-              <w:t xml:space="preserve"> </w:t>
+              <w:t xml:space="preserve"> حيث يسمح بنسبة </w:t>
             </w:r>
             <w:sdt>
               <w:sdtPr>
@@ -1675,7 +1737,7 @@
                 <w:tag w:val="النسبة"/>
                 <w:id w:val="-2030482520"/>
                 <w:placeholder>
-                  <w:docPart w:val="DefaultPlaceholder_-1854013440"/>
+                  <w:docPart w:val="A8BA79FD7E24429D918C96044D89F617"/>
                 </w:placeholder>
                 <w:text/>
               </w:sdtPr>
@@ -1706,7 +1768,7 @@
                 <w:tag w:val="حسب"/>
                 <w:id w:val="-90245668"/>
                 <w:placeholder>
-                  <w:docPart w:val="DefaultPlaceholder_-1854013440"/>
+                  <w:docPart w:val="A8BA79FD7E24429D918C96044D89F617"/>
                 </w:placeholder>
                 <w:text/>
               </w:sdtPr>
@@ -2121,7 +2183,7 @@
                           <w:bidi/>
                           <w:jc w:val="center"/>
                           <w:rPr>
-                            <w:rFonts w:cs="Arabic Transparent" w:hint="cs"/>
+                            <w:rFonts w:cs="Arabic Transparent"/>
                             <w:rtl/>
                             <w:lang w:bidi="ar-KW"/>
                           </w:rPr>
@@ -3908,6 +3970,67 @@
                 </w:pPr>
                 <w:r>
                   <w:rPr>
+                    <w:noProof/>
+                    <w:rtl/>
+                  </w:rPr>
+                  <w:fldChar w:fldCharType="begin"/>
+                </w:r>
+                <w:r>
+                  <w:rPr>
+                    <w:noProof/>
+                  </w:rPr>
+                  <w:instrText>HYPERLINK</w:instrText>
+                </w:r>
+                <w:r>
+                  <w:rPr>
+                    <w:noProof/>
+                    <w:rtl/>
+                  </w:rPr>
+                  <w:instrText xml:space="preserve"> "</w:instrText>
+                </w:r>
+                <w:r>
+                  <w:rPr>
+                    <w:noProof/>
+                  </w:rPr>
+                  <w:instrText>https://LOCATION_PLACEHOLDER</w:instrText>
+                </w:r>
+                <w:r>
+                  <w:rPr>
+                    <w:noProof/>
+                    <w:rtl/>
+                  </w:rPr>
+                  <w:instrText>"</w:instrText>
+                </w:r>
+                <w:r>
+                  <w:rPr>
+                    <w:noProof/>
+                    <w:rtl/>
+                  </w:rPr>
+                </w:r>
+                <w:r>
+                  <w:rPr>
+                    <w:noProof/>
+                    <w:rtl/>
+                  </w:rPr>
+                  <w:fldChar w:fldCharType="separate"/>
+                </w:r>
+                <w:r>
+                  <w:rPr>
+                    <w:rStyle w:val="Hyperlink"/>
+                    <w:noProof/>
+                    <w:rtl/>
+                  </w:rPr>
+                  <w:t>موقع_العقار</w:t>
+                </w:r>
+                <w:r>
+                  <w:rPr>
+                    <w:noProof/>
+                    <w:rtl/>
+                  </w:rPr>
+                  <w:fldChar w:fldCharType="end"/>
+                </w:r>
+                <w:r>
+                  <w:rPr>
                     <w:rFonts w:hint="cs"/>
                     <w:noProof/>
                     <w:rtl/>
@@ -3994,7 +4117,17 @@
                 <w:bCs/>
                 <w:color w:val="000000" w:themeColor="text1"/>
               </w:rPr>
-              <w:t>Evaluation of Property</w:t>
+              <w:t xml:space="preserve">Evaluation of </w:t>
+            </w:r>
+            <w:proofErr w:type="gramStart"/>
+            <w:r>
+              <w:rPr>
+                <w:rFonts w:asciiTheme="minorBidi" w:hAnsiTheme="minorBidi"/>
+                <w:b/>
+                <w:bCs/>
+                <w:color w:val="000000" w:themeColor="text1"/>
+              </w:rPr>
+              <w:t>Property</w:t>
             </w:r>
             <w:r>
               <w:rPr>
@@ -4004,6 +4137,7 @@
               </w:rPr>
               <w:t xml:space="preserve"> :</w:t>
             </w:r>
+            <w:proofErr w:type="gramEnd"/>
           </w:p>
         </w:tc>
       </w:tr>
@@ -4566,6 +4700,7 @@
                 <w:color w:val="000000" w:themeColor="text1"/>
               </w:rPr>
             </w:pPr>
+            <w:proofErr w:type="gramStart"/>
             <w:r>
               <w:rPr>
                 <w:rFonts w:asciiTheme="minorBidi" w:hAnsiTheme="minorBidi" w:cstheme="minorBidi" w:hint="cs"/>
@@ -4579,7 +4714,15 @@
                 <w:rFonts w:asciiTheme="minorBidi" w:hAnsiTheme="minorBidi" w:cstheme="minorBidi" w:hint="cs"/>
                 <w:rtl/>
               </w:rPr>
-              <w:t xml:space="preserve"> : </w:t>
+              <w:t xml:space="preserve"> :</w:t>
+            </w:r>
+            <w:proofErr w:type="gramEnd"/>
+            <w:r>
+              <w:rPr>
+                <w:rFonts w:asciiTheme="minorBidi" w:hAnsiTheme="minorBidi" w:cstheme="minorBidi" w:hint="cs"/>
+                <w:rtl/>
+              </w:rPr>
+              <w:t xml:space="preserve"> </w:t>
             </w:r>
             <w:sdt>
               <w:sdtPr>
@@ -5548,6 +5691,1274 @@
       <w:pPr>
         <w:bidi/>
         <w:rPr>
+          <w:rtl/>
+          <w:lang w:bidi="ar-KW"/>
+        </w:rPr>
+      </w:pPr>
+    </w:p>
+    <w:tbl>
+      <w:tblPr>
+        <w:tblStyle w:val="TableGrid"/>
+        <w:bidiVisual/>
+        <w:tblW w:w="10737" w:type="dxa"/>
+        <w:jc w:val="center"/>
+        <w:tblLook w:val="04A0" w:firstRow="1" w:lastRow="0" w:firstColumn="1" w:lastColumn="0" w:noHBand="0" w:noVBand="1"/>
+      </w:tblPr>
+      <w:tblGrid>
+        <w:gridCol w:w="10737"/>
+      </w:tblGrid>
+      <w:tr>
+        <w:trPr>
+          <w:trHeight w:val="503"/>
+          <w:jc w:val="center"/>
+        </w:trPr>
+        <w:tc>
+          <w:tcPr>
+            <w:tcW w:w="10737" w:type="dxa"/>
+            <w:shd w:val="clear" w:color="auto" w:fill="FBD4B4" w:themeFill="accent6" w:themeFillTint="66"/>
+            <w:vAlign w:val="center"/>
+          </w:tcPr>
+          <w:p>
+            <w:pPr>
+              <w:pStyle w:val="NormalWeb"/>
+              <w:bidi/>
+              <w:spacing w:after="0" w:afterAutospacing="0"/>
+              <w:rPr>
+                <w:rFonts w:asciiTheme="minorBidi" w:hAnsiTheme="minorBidi" w:cstheme="minorBidi"/>
+                <w:color w:val="0000CC"/>
+                <w:sz w:val="32"/>
+                <w:szCs w:val="32"/>
+                <w:rtl/>
+                <w:lang w:bidi="ar-KW"/>
+              </w:rPr>
+            </w:pPr>
+            <w:r>
+              <w:rPr>
+                <w:rFonts w:asciiTheme="minorBidi" w:hAnsiTheme="minorBidi" w:cstheme="minorBidi"/>
+                <w:b/>
+                <w:bCs/>
+                <w:color w:val="0000CC"/>
+                <w:sz w:val="32"/>
+                <w:szCs w:val="32"/>
+                <w:rtl/>
+              </w:rPr>
+              <w:lastRenderedPageBreak/>
+              <w:t xml:space="preserve">طريقة التقييم </w:t>
+            </w:r>
+            <w:r>
+              <w:rPr>
+                <w:rFonts w:asciiTheme="minorBidi" w:hAnsiTheme="minorBidi" w:cstheme="minorBidi"/>
+                <w:b/>
+                <w:bCs/>
+                <w:color w:val="0000CC"/>
+                <w:sz w:val="32"/>
+                <w:szCs w:val="32"/>
+              </w:rPr>
+              <w:t xml:space="preserve">Valuation Methodology </w:t>
+            </w:r>
+            <w:proofErr w:type="gramStart"/>
+            <w:r>
+              <w:rPr>
+                <w:rFonts w:asciiTheme="minorBidi" w:hAnsiTheme="minorBidi" w:cstheme="minorBidi"/>
+                <w:b/>
+                <w:bCs/>
+                <w:color w:val="0000CC"/>
+                <w:sz w:val="32"/>
+                <w:szCs w:val="32"/>
+              </w:rPr>
+              <w:t xml:space="preserve"> </w:t>
+            </w:r>
+            <w:r>
+              <w:rPr>
+                <w:rFonts w:asciiTheme="minorBidi" w:hAnsiTheme="minorBidi" w:cstheme="minorBidi"/>
+                <w:b/>
+                <w:bCs/>
+                <w:color w:val="0000CC"/>
+                <w:sz w:val="32"/>
+                <w:szCs w:val="32"/>
+                <w:rtl/>
+                <w:lang w:bidi="ar-KW"/>
+              </w:rPr>
+              <w:t xml:space="preserve"> :</w:t>
+            </w:r>
+            <w:proofErr w:type="gramEnd"/>
+          </w:p>
+        </w:tc>
+      </w:tr>
+      <w:tr>
+        <w:trPr>
+          <w:trHeight w:val="530"/>
+          <w:jc w:val="center"/>
+        </w:trPr>
+        <w:tc>
+          <w:tcPr>
+            <w:tcW w:w="10737" w:type="dxa"/>
+            <w:shd w:val="clear" w:color="auto" w:fill="DAEEF3" w:themeFill="accent5" w:themeFillTint="33"/>
+            <w:vAlign w:val="center"/>
+          </w:tcPr>
+          <w:p>
+            <w:pPr>
+              <w:pStyle w:val="NormalWeb"/>
+              <w:bidi/>
+              <w:spacing w:after="0" w:afterAutospacing="0" w:line="276" w:lineRule="auto"/>
+              <w:jc w:val="center"/>
+              <w:rPr>
+                <w:rFonts w:asciiTheme="minorBidi" w:hAnsiTheme="minorBidi" w:cstheme="minorBidi"/>
+                <w:b/>
+                <w:bCs/>
+                <w:color w:val="FF0000"/>
+                <w:sz w:val="28"/>
+                <w:szCs w:val="28"/>
+                <w:u w:val="single"/>
+                <w:rtl/>
+              </w:rPr>
+            </w:pPr>
+            <w:r>
+              <w:rPr>
+                <w:rFonts w:asciiTheme="minorBidi" w:hAnsiTheme="minorBidi" w:cstheme="minorBidi"/>
+                <w:b/>
+                <w:bCs/>
+                <w:sz w:val="28"/>
+                <w:szCs w:val="28"/>
+                <w:u w:val="single"/>
+                <w:rtl/>
+              </w:rPr>
+              <w:t>الأسس التي تم اعتمادها لتقدير قيمة العقار</w:t>
+            </w:r>
+          </w:p>
+        </w:tc>
+      </w:tr>
+      <w:tr>
+        <w:trPr>
+          <w:trHeight w:val="440"/>
+          <w:jc w:val="center"/>
+        </w:trPr>
+        <w:tc>
+          <w:tcPr>
+            <w:tcW w:w="10737" w:type="dxa"/>
+            <w:shd w:val="clear" w:color="auto" w:fill="BFBFBF" w:themeFill="background1" w:themeFillShade="BF"/>
+            <w:vAlign w:val="center"/>
+          </w:tcPr>
+          <w:p>
+            <w:pPr>
+              <w:numPr>
+                <w:ilvl w:val="0"/>
+                <w:numId w:val="4"/>
+              </w:numPr>
+              <w:tabs>
+                <w:tab w:val="clear" w:pos="360"/>
+                <w:tab w:val="num" w:pos="720"/>
+              </w:tabs>
+              <w:bidi/>
+              <w:ind w:left="26"/>
+              <w:rPr>
+                <w:rFonts w:asciiTheme="minorBidi" w:hAnsiTheme="minorBidi" w:cstheme="minorBidi"/>
+                <w:b/>
+                <w:bCs/>
+                <w:color w:val="244061" w:themeColor="accent1" w:themeShade="80"/>
+                <w:sz w:val="26"/>
+                <w:szCs w:val="26"/>
+                <w:rtl/>
+              </w:rPr>
+            </w:pPr>
+            <w:r>
+              <w:rPr>
+                <w:rFonts w:asciiTheme="minorBidi" w:hAnsiTheme="minorBidi" w:cstheme="minorBidi"/>
+                <w:b/>
+                <w:bCs/>
+                <w:color w:val="244061" w:themeColor="accent1" w:themeShade="80"/>
+                <w:sz w:val="26"/>
+                <w:szCs w:val="26"/>
+                <w:rtl/>
+              </w:rPr>
+              <w:t xml:space="preserve">طريقة رسملة </w:t>
+            </w:r>
+            <w:proofErr w:type="gramStart"/>
+            <w:r>
+              <w:rPr>
+                <w:rFonts w:asciiTheme="minorBidi" w:hAnsiTheme="minorBidi" w:cstheme="minorBidi"/>
+                <w:b/>
+                <w:bCs/>
+                <w:color w:val="244061" w:themeColor="accent1" w:themeShade="80"/>
+                <w:sz w:val="26"/>
+                <w:szCs w:val="26"/>
+                <w:rtl/>
+              </w:rPr>
+              <w:t xml:space="preserve">الدخل </w:t>
+            </w:r>
+            <w:r>
+              <w:rPr>
+                <w:rFonts w:asciiTheme="minorBidi" w:hAnsiTheme="minorBidi" w:cstheme="minorBidi"/>
+                <w:b/>
+                <w:bCs/>
+                <w:color w:val="244061" w:themeColor="accent1" w:themeShade="80"/>
+                <w:sz w:val="26"/>
+                <w:szCs w:val="26"/>
+              </w:rPr>
+              <w:t>:</w:t>
+            </w:r>
+            <w:proofErr w:type="gramEnd"/>
+            <w:r>
+              <w:rPr>
+                <w:rFonts w:asciiTheme="minorBidi" w:hAnsiTheme="minorBidi" w:cstheme="minorBidi"/>
+                <w:b/>
+                <w:bCs/>
+                <w:color w:val="244061" w:themeColor="accent1" w:themeShade="80"/>
+                <w:sz w:val="26"/>
+                <w:szCs w:val="26"/>
+              </w:rPr>
+              <w:t xml:space="preserve"> The Income Capitalization Approach</w:t>
+            </w:r>
+          </w:p>
+        </w:tc>
+      </w:tr>
+      <w:tr>
+        <w:trPr>
+          <w:trHeight w:val="70"/>
+          <w:jc w:val="center"/>
+        </w:trPr>
+        <w:tc>
+          <w:tcPr>
+            <w:tcW w:w="10737" w:type="dxa"/>
+          </w:tcPr>
+          <w:p>
+            <w:pPr>
+              <w:pStyle w:val="BodyText"/>
+              <w:spacing w:line="360" w:lineRule="auto"/>
+              <w:ind w:left="26"/>
+              <w:jc w:val="mediumKashida"/>
+              <w:rPr>
+                <w:rFonts w:asciiTheme="minorBidi" w:hAnsiTheme="minorBidi" w:cstheme="minorBidi"/>
+                <w:rtl/>
+              </w:rPr>
+            </w:pPr>
+            <w:r>
+              <w:rPr>
+                <w:rFonts w:asciiTheme="minorBidi" w:hAnsiTheme="minorBidi" w:cstheme="minorBidi"/>
+                <w:rtl/>
+              </w:rPr>
+              <w:t xml:space="preserve">هي عبارة عن مجموعة من الإجراءات التي من خلالها يتوصل المقيم إلى مؤشر لقيمة عقار منتج للدخل بواسطة تحويل التدفقات النقدية المتوقعة لهذا العقار إلى قيمة </w:t>
+            </w:r>
+            <w:proofErr w:type="gramStart"/>
+            <w:r>
+              <w:rPr>
+                <w:rFonts w:asciiTheme="minorBidi" w:hAnsiTheme="minorBidi" w:cstheme="minorBidi"/>
+                <w:rtl/>
+              </w:rPr>
+              <w:t>للعقار .</w:t>
+            </w:r>
+            <w:proofErr w:type="gramEnd"/>
+            <w:r>
+              <w:rPr>
+                <w:rFonts w:asciiTheme="minorBidi" w:hAnsiTheme="minorBidi" w:cstheme="minorBidi"/>
+                <w:rtl/>
+              </w:rPr>
+              <w:t xml:space="preserve"> ويمكن تحويل التدفقات النقدية إلى قيمة لعقـار من خلال طريقتين </w:t>
+            </w:r>
+            <w:proofErr w:type="gramStart"/>
+            <w:r>
+              <w:rPr>
+                <w:rFonts w:asciiTheme="minorBidi" w:hAnsiTheme="minorBidi" w:cstheme="minorBidi"/>
+                <w:rtl/>
+              </w:rPr>
+              <w:t>أساسيتين :</w:t>
+            </w:r>
+            <w:proofErr w:type="gramEnd"/>
+            <w:r>
+              <w:rPr>
+                <w:rFonts w:asciiTheme="minorBidi" w:hAnsiTheme="minorBidi" w:cstheme="minorBidi"/>
+                <w:rtl/>
+              </w:rPr>
+              <w:t xml:space="preserve"> </w:t>
+            </w:r>
+          </w:p>
+          <w:p>
+            <w:pPr>
+              <w:pStyle w:val="BodyText"/>
+              <w:spacing w:line="360" w:lineRule="auto"/>
+              <w:ind w:left="26"/>
+              <w:jc w:val="mediumKashida"/>
+              <w:rPr>
+                <w:rFonts w:asciiTheme="minorBidi" w:hAnsiTheme="minorBidi" w:cstheme="minorBidi"/>
+                <w:rtl/>
+              </w:rPr>
+            </w:pPr>
+            <w:r>
+              <w:rPr>
+                <w:rFonts w:asciiTheme="minorBidi" w:hAnsiTheme="minorBidi" w:cstheme="minorBidi"/>
+                <w:b/>
+                <w:bCs/>
+                <w:i/>
+                <w:iCs/>
+                <w:rtl/>
+              </w:rPr>
+              <w:t>الطريقة الأولى</w:t>
+            </w:r>
+            <w:r>
+              <w:rPr>
+                <w:rFonts w:asciiTheme="minorBidi" w:hAnsiTheme="minorBidi" w:cstheme="minorBidi"/>
+                <w:rtl/>
+              </w:rPr>
+              <w:t xml:space="preserve"> وهي رسملة سنة واحدة للدخل المتوقع بسعر الرسملة </w:t>
+            </w:r>
+            <w:proofErr w:type="gramStart"/>
+            <w:r>
+              <w:rPr>
+                <w:rFonts w:asciiTheme="minorBidi" w:hAnsiTheme="minorBidi" w:cstheme="minorBidi"/>
+                <w:rtl/>
+              </w:rPr>
+              <w:t>( الخصم</w:t>
+            </w:r>
+            <w:proofErr w:type="gramEnd"/>
+            <w:r>
+              <w:rPr>
+                <w:rFonts w:asciiTheme="minorBidi" w:hAnsiTheme="minorBidi" w:cstheme="minorBidi"/>
+                <w:rtl/>
+              </w:rPr>
+              <w:t xml:space="preserve"> ) المأخوذ من واقع السوق أو من خلال سعر رسملة يعكس نمط دخل العقار والعائد على الاستثمار والتغيير في قيمة </w:t>
+            </w:r>
+            <w:proofErr w:type="gramStart"/>
+            <w:r>
+              <w:rPr>
+                <w:rFonts w:asciiTheme="minorBidi" w:hAnsiTheme="minorBidi" w:cstheme="minorBidi"/>
+                <w:rtl/>
+              </w:rPr>
+              <w:t>الاستثمار .</w:t>
+            </w:r>
+            <w:proofErr w:type="gramEnd"/>
+            <w:r>
+              <w:rPr>
+                <w:rFonts w:asciiTheme="minorBidi" w:hAnsiTheme="minorBidi" w:cstheme="minorBidi"/>
+                <w:rtl/>
+              </w:rPr>
+              <w:t xml:space="preserve"> </w:t>
+            </w:r>
+          </w:p>
+          <w:p>
+            <w:pPr>
+              <w:numPr>
+                <w:ilvl w:val="0"/>
+                <w:numId w:val="4"/>
+              </w:numPr>
+              <w:tabs>
+                <w:tab w:val="clear" w:pos="360"/>
+                <w:tab w:val="num" w:pos="720"/>
+                <w:tab w:val="right" w:pos="4886"/>
+              </w:tabs>
+              <w:bidi/>
+              <w:spacing w:line="360" w:lineRule="auto"/>
+              <w:ind w:left="26"/>
+              <w:jc w:val="mediumKashida"/>
+              <w:rPr>
+                <w:rFonts w:asciiTheme="minorBidi" w:hAnsiTheme="minorBidi" w:cstheme="minorBidi"/>
+                <w:b/>
+                <w:bCs/>
+                <w:color w:val="800000"/>
+                <w:sz w:val="26"/>
+                <w:szCs w:val="26"/>
+                <w:rtl/>
+              </w:rPr>
+            </w:pPr>
+            <w:r>
+              <w:rPr>
+                <w:rFonts w:asciiTheme="minorBidi" w:hAnsiTheme="minorBidi" w:cstheme="minorBidi"/>
+                <w:b/>
+                <w:bCs/>
+                <w:i/>
+                <w:iCs/>
+                <w:rtl/>
+              </w:rPr>
+              <w:t>والخيار الثاني</w:t>
+            </w:r>
+            <w:r>
+              <w:rPr>
+                <w:rFonts w:asciiTheme="minorBidi" w:hAnsiTheme="minorBidi" w:cstheme="minorBidi"/>
+                <w:rtl/>
+              </w:rPr>
+              <w:t xml:space="preserve"> هو إرجاع التدفقات النقدية السنوية لفترة تملك العقار باستخدام سعر رسملة </w:t>
+            </w:r>
+            <w:proofErr w:type="gramStart"/>
+            <w:r>
+              <w:rPr>
+                <w:rFonts w:asciiTheme="minorBidi" w:hAnsiTheme="minorBidi" w:cstheme="minorBidi"/>
+                <w:rtl/>
+              </w:rPr>
+              <w:t>( خصم</w:t>
+            </w:r>
+            <w:proofErr w:type="gramEnd"/>
+            <w:r>
+              <w:rPr>
+                <w:rFonts w:asciiTheme="minorBidi" w:hAnsiTheme="minorBidi" w:cstheme="minorBidi"/>
+                <w:rtl/>
+              </w:rPr>
+              <w:t xml:space="preserve"> ) معين للتوصل إلى القيمة الحالية للتدفقات النقدية خلال فترة تملك </w:t>
+            </w:r>
+            <w:proofErr w:type="gramStart"/>
+            <w:r>
+              <w:rPr>
+                <w:rFonts w:asciiTheme="minorBidi" w:hAnsiTheme="minorBidi" w:cstheme="minorBidi"/>
+                <w:rtl/>
+              </w:rPr>
+              <w:t>العقار .</w:t>
+            </w:r>
+            <w:proofErr w:type="gramEnd"/>
+          </w:p>
+        </w:tc>
+      </w:tr>
+      <w:tr>
+        <w:trPr>
+          <w:trHeight w:val="467"/>
+          <w:jc w:val="center"/>
+        </w:trPr>
+        <w:tc>
+          <w:tcPr>
+            <w:tcW w:w="10737" w:type="dxa"/>
+            <w:shd w:val="clear" w:color="auto" w:fill="BFBFBF" w:themeFill="background1" w:themeFillShade="BF"/>
+            <w:vAlign w:val="center"/>
+          </w:tcPr>
+          <w:p>
+            <w:pPr>
+              <w:numPr>
+                <w:ilvl w:val="0"/>
+                <w:numId w:val="4"/>
+              </w:numPr>
+              <w:tabs>
+                <w:tab w:val="clear" w:pos="360"/>
+                <w:tab w:val="num" w:pos="720"/>
+                <w:tab w:val="right" w:pos="4886"/>
+              </w:tabs>
+              <w:bidi/>
+              <w:ind w:left="26"/>
+              <w:rPr>
+                <w:rFonts w:asciiTheme="minorBidi" w:hAnsiTheme="minorBidi" w:cstheme="minorBidi"/>
+                <w:b/>
+                <w:bCs/>
+                <w:color w:val="244061" w:themeColor="accent1" w:themeShade="80"/>
+                <w:sz w:val="26"/>
+                <w:szCs w:val="26"/>
+              </w:rPr>
+            </w:pPr>
+            <w:r>
+              <w:rPr>
+                <w:rFonts w:asciiTheme="minorBidi" w:hAnsiTheme="minorBidi" w:cstheme="minorBidi"/>
+                <w:b/>
+                <w:bCs/>
+                <w:color w:val="244061" w:themeColor="accent1" w:themeShade="80"/>
+                <w:sz w:val="26"/>
+                <w:szCs w:val="26"/>
+                <w:rtl/>
+              </w:rPr>
+              <w:t xml:space="preserve">طريقة مقارنة </w:t>
+            </w:r>
+            <w:proofErr w:type="gramStart"/>
+            <w:r>
+              <w:rPr>
+                <w:rFonts w:asciiTheme="minorBidi" w:hAnsiTheme="minorBidi" w:cstheme="minorBidi"/>
+                <w:b/>
+                <w:bCs/>
+                <w:color w:val="244061" w:themeColor="accent1" w:themeShade="80"/>
+                <w:sz w:val="26"/>
+                <w:szCs w:val="26"/>
+                <w:rtl/>
+              </w:rPr>
+              <w:t xml:space="preserve">المبيعات </w:t>
+            </w:r>
+            <w:r>
+              <w:rPr>
+                <w:rFonts w:asciiTheme="minorBidi" w:hAnsiTheme="minorBidi" w:cstheme="minorBidi"/>
+                <w:b/>
+                <w:bCs/>
+                <w:color w:val="244061" w:themeColor="accent1" w:themeShade="80"/>
+                <w:sz w:val="26"/>
+                <w:szCs w:val="26"/>
+              </w:rPr>
+              <w:t xml:space="preserve"> The</w:t>
+            </w:r>
+            <w:proofErr w:type="gramEnd"/>
+            <w:r>
+              <w:rPr>
+                <w:rFonts w:asciiTheme="minorBidi" w:hAnsiTheme="minorBidi" w:cstheme="minorBidi"/>
+                <w:b/>
+                <w:bCs/>
+                <w:color w:val="244061" w:themeColor="accent1" w:themeShade="80"/>
+                <w:sz w:val="26"/>
+                <w:szCs w:val="26"/>
+              </w:rPr>
+              <w:t xml:space="preserve"> Sales Comparison </w:t>
+            </w:r>
+            <w:proofErr w:type="gramStart"/>
+            <w:r>
+              <w:rPr>
+                <w:rFonts w:asciiTheme="minorBidi" w:hAnsiTheme="minorBidi" w:cstheme="minorBidi"/>
+                <w:b/>
+                <w:bCs/>
+                <w:color w:val="244061" w:themeColor="accent1" w:themeShade="80"/>
+                <w:sz w:val="26"/>
+                <w:szCs w:val="26"/>
+              </w:rPr>
+              <w:t xml:space="preserve">Approach </w:t>
+            </w:r>
+            <w:r>
+              <w:rPr>
+                <w:rFonts w:asciiTheme="minorBidi" w:hAnsiTheme="minorBidi" w:cstheme="minorBidi"/>
+                <w:b/>
+                <w:bCs/>
+                <w:color w:val="244061" w:themeColor="accent1" w:themeShade="80"/>
+                <w:sz w:val="26"/>
+                <w:szCs w:val="26"/>
+                <w:rtl/>
+              </w:rPr>
+              <w:t>:</w:t>
+            </w:r>
+            <w:proofErr w:type="gramEnd"/>
+            <w:r>
+              <w:rPr>
+                <w:rFonts w:asciiTheme="minorBidi" w:hAnsiTheme="minorBidi" w:cstheme="minorBidi"/>
+                <w:b/>
+                <w:bCs/>
+                <w:color w:val="244061" w:themeColor="accent1" w:themeShade="80"/>
+                <w:sz w:val="26"/>
+                <w:szCs w:val="26"/>
+                <w:rtl/>
+              </w:rPr>
+              <w:t xml:space="preserve"> </w:t>
+            </w:r>
+          </w:p>
+        </w:tc>
+      </w:tr>
+      <w:tr>
+        <w:trPr>
+          <w:trHeight w:val="665"/>
+          <w:jc w:val="center"/>
+        </w:trPr>
+        <w:tc>
+          <w:tcPr>
+            <w:tcW w:w="10737" w:type="dxa"/>
+          </w:tcPr>
+          <w:p>
+            <w:pPr>
+              <w:tabs>
+                <w:tab w:val="right" w:pos="4886"/>
+              </w:tabs>
+              <w:bidi/>
+              <w:spacing w:line="360" w:lineRule="auto"/>
+              <w:ind w:left="26"/>
+              <w:jc w:val="mediumKashida"/>
+              <w:rPr>
+                <w:rFonts w:asciiTheme="minorBidi" w:hAnsiTheme="minorBidi" w:cstheme="minorBidi"/>
+                <w:color w:val="000000"/>
+                <w:rtl/>
+              </w:rPr>
+            </w:pPr>
+            <w:r>
+              <w:rPr>
+                <w:rFonts w:asciiTheme="minorBidi" w:hAnsiTheme="minorBidi" w:cstheme="minorBidi"/>
+                <w:color w:val="000000"/>
+                <w:rtl/>
+              </w:rPr>
+              <w:t xml:space="preserve">وهي عبارة عن مجموعة إجراءات يتم استخلاص مؤشر القيمة فيها بواسطة مقارنة العقار قيد التقييم مع عقارات مشابهة تم بيعها </w:t>
+            </w:r>
+            <w:proofErr w:type="gramStart"/>
+            <w:r>
+              <w:rPr>
+                <w:rFonts w:asciiTheme="minorBidi" w:hAnsiTheme="minorBidi" w:cstheme="minorBidi"/>
+                <w:color w:val="000000"/>
+                <w:rtl/>
+              </w:rPr>
+              <w:t>مؤخرا .</w:t>
+            </w:r>
+            <w:proofErr w:type="gramEnd"/>
+            <w:r>
+              <w:rPr>
+                <w:rFonts w:asciiTheme="minorBidi" w:hAnsiTheme="minorBidi" w:cstheme="minorBidi"/>
+                <w:color w:val="000000"/>
+                <w:rtl/>
+              </w:rPr>
+              <w:t xml:space="preserve"> ومن خلال تطبيق وحدات مقارنة مناسبة والقيام بتعديلات على أسعار بيع العقارات التي يتم مقارنتها بناءا على عناصر </w:t>
+            </w:r>
+            <w:proofErr w:type="gramStart"/>
+            <w:r>
+              <w:rPr>
+                <w:rFonts w:asciiTheme="minorBidi" w:hAnsiTheme="minorBidi" w:cstheme="minorBidi"/>
+                <w:color w:val="000000"/>
+                <w:rtl/>
+              </w:rPr>
+              <w:t>المقارنة ،</w:t>
+            </w:r>
+            <w:proofErr w:type="gramEnd"/>
+            <w:r>
+              <w:rPr>
+                <w:rFonts w:asciiTheme="minorBidi" w:hAnsiTheme="minorBidi" w:cstheme="minorBidi"/>
+                <w:color w:val="000000"/>
+                <w:rtl/>
+              </w:rPr>
+              <w:t xml:space="preserve"> يمكن استخدام طريقة مقارنة المبيعات لتقييم العقارات المطورة والأراضي الخالية أو التي يمكن اعتبارها أنها أراضي فضاء وتعتبر هذه الطريقة الأكثر شيوعا والمفضلة لدى خبراء تقييم الأراضي حين تتوفر بيانات مقارنة المبيعات </w:t>
+            </w:r>
+          </w:p>
+        </w:tc>
+      </w:tr>
+      <w:tr>
+        <w:trPr>
+          <w:trHeight w:val="476"/>
+          <w:jc w:val="center"/>
+        </w:trPr>
+        <w:tc>
+          <w:tcPr>
+            <w:tcW w:w="10737" w:type="dxa"/>
+            <w:shd w:val="clear" w:color="auto" w:fill="BFBFBF" w:themeFill="background1" w:themeFillShade="BF"/>
+            <w:vAlign w:val="center"/>
+          </w:tcPr>
+          <w:p>
+            <w:pPr>
+              <w:numPr>
+                <w:ilvl w:val="0"/>
+                <w:numId w:val="4"/>
+              </w:numPr>
+              <w:tabs>
+                <w:tab w:val="clear" w:pos="360"/>
+                <w:tab w:val="num" w:pos="720"/>
+              </w:tabs>
+              <w:bidi/>
+              <w:ind w:left="26"/>
+              <w:rPr>
+                <w:rFonts w:asciiTheme="minorBidi" w:hAnsiTheme="minorBidi" w:cstheme="minorBidi"/>
+                <w:b/>
+                <w:bCs/>
+                <w:color w:val="244061" w:themeColor="accent1" w:themeShade="80"/>
+                <w:sz w:val="26"/>
+                <w:szCs w:val="26"/>
+                <w:rtl/>
+              </w:rPr>
+            </w:pPr>
+            <w:r>
+              <w:rPr>
+                <w:rFonts w:asciiTheme="minorBidi" w:hAnsiTheme="minorBidi" w:cstheme="minorBidi"/>
+                <w:b/>
+                <w:bCs/>
+                <w:color w:val="244061" w:themeColor="accent1" w:themeShade="80"/>
+                <w:sz w:val="26"/>
+                <w:szCs w:val="26"/>
+                <w:rtl/>
+              </w:rPr>
+              <w:t xml:space="preserve">طريقة </w:t>
+            </w:r>
+            <w:proofErr w:type="gramStart"/>
+            <w:r>
+              <w:rPr>
+                <w:rFonts w:asciiTheme="minorBidi" w:hAnsiTheme="minorBidi" w:cstheme="minorBidi"/>
+                <w:b/>
+                <w:bCs/>
+                <w:color w:val="244061" w:themeColor="accent1" w:themeShade="80"/>
+                <w:sz w:val="26"/>
+                <w:szCs w:val="26"/>
+                <w:rtl/>
+              </w:rPr>
+              <w:t xml:space="preserve">التكلفة </w:t>
+            </w:r>
+            <w:r>
+              <w:rPr>
+                <w:rFonts w:asciiTheme="minorBidi" w:hAnsiTheme="minorBidi" w:cstheme="minorBidi"/>
+                <w:b/>
+                <w:bCs/>
+                <w:color w:val="244061" w:themeColor="accent1" w:themeShade="80"/>
+                <w:sz w:val="26"/>
+                <w:szCs w:val="26"/>
+              </w:rPr>
+              <w:t xml:space="preserve"> The</w:t>
+            </w:r>
+            <w:proofErr w:type="gramEnd"/>
+            <w:r>
+              <w:rPr>
+                <w:rFonts w:asciiTheme="minorBidi" w:hAnsiTheme="minorBidi" w:cstheme="minorBidi"/>
+                <w:b/>
+                <w:bCs/>
+                <w:color w:val="244061" w:themeColor="accent1" w:themeShade="80"/>
+                <w:sz w:val="26"/>
+                <w:szCs w:val="26"/>
+              </w:rPr>
+              <w:t xml:space="preserve"> Cost </w:t>
+            </w:r>
+            <w:proofErr w:type="gramStart"/>
+            <w:r>
+              <w:rPr>
+                <w:rFonts w:asciiTheme="minorBidi" w:hAnsiTheme="minorBidi" w:cstheme="minorBidi"/>
+                <w:b/>
+                <w:bCs/>
+                <w:color w:val="244061" w:themeColor="accent1" w:themeShade="80"/>
+                <w:sz w:val="26"/>
+                <w:szCs w:val="26"/>
+              </w:rPr>
+              <w:t xml:space="preserve">Approach </w:t>
+            </w:r>
+            <w:r>
+              <w:rPr>
+                <w:rFonts w:asciiTheme="minorBidi" w:hAnsiTheme="minorBidi" w:cstheme="minorBidi"/>
+                <w:b/>
+                <w:bCs/>
+                <w:color w:val="244061" w:themeColor="accent1" w:themeShade="80"/>
+                <w:sz w:val="26"/>
+                <w:szCs w:val="26"/>
+                <w:rtl/>
+              </w:rPr>
+              <w:t>:</w:t>
+            </w:r>
+            <w:proofErr w:type="gramEnd"/>
+            <w:r>
+              <w:rPr>
+                <w:rFonts w:asciiTheme="minorBidi" w:hAnsiTheme="minorBidi" w:cstheme="minorBidi"/>
+                <w:b/>
+                <w:bCs/>
+                <w:color w:val="244061" w:themeColor="accent1" w:themeShade="80"/>
+                <w:sz w:val="26"/>
+                <w:szCs w:val="26"/>
+                <w:rtl/>
+              </w:rPr>
+              <w:t xml:space="preserve"> </w:t>
+            </w:r>
+          </w:p>
+        </w:tc>
+      </w:tr>
+      <w:tr>
+        <w:trPr>
+          <w:trHeight w:val="665"/>
+          <w:jc w:val="center"/>
+        </w:trPr>
+        <w:tc>
+          <w:tcPr>
+            <w:tcW w:w="10737" w:type="dxa"/>
+          </w:tcPr>
+          <w:p>
+            <w:pPr>
+              <w:numPr>
+                <w:ilvl w:val="0"/>
+                <w:numId w:val="4"/>
+              </w:numPr>
+              <w:tabs>
+                <w:tab w:val="clear" w:pos="360"/>
+                <w:tab w:val="num" w:pos="720"/>
+                <w:tab w:val="right" w:pos="4886"/>
+              </w:tabs>
+              <w:bidi/>
+              <w:spacing w:line="360" w:lineRule="auto"/>
+              <w:ind w:left="26" w:right="0"/>
+              <w:jc w:val="mediumKashida"/>
+              <w:rPr>
+                <w:rFonts w:asciiTheme="minorBidi" w:hAnsiTheme="minorBidi" w:cstheme="minorBidi"/>
+                <w:b/>
+                <w:bCs/>
+                <w:color w:val="800000"/>
+                <w:sz w:val="26"/>
+                <w:szCs w:val="26"/>
+                <w:rtl/>
+              </w:rPr>
+            </w:pPr>
+            <w:r>
+              <w:rPr>
+                <w:rFonts w:asciiTheme="minorBidi" w:hAnsiTheme="minorBidi" w:cstheme="minorBidi"/>
+                <w:rtl/>
+              </w:rPr>
+              <w:t xml:space="preserve">وهي عبارة عن مجموعة إجراءات يتم بموجبها استخلاص مؤشر قيمة العقار من خلال تقييـم التكلفة الحالية لإنشاء مبنى آخر أو بديل مشابه للمبنى </w:t>
+            </w:r>
+            <w:proofErr w:type="gramStart"/>
+            <w:r>
+              <w:rPr>
+                <w:rFonts w:asciiTheme="minorBidi" w:hAnsiTheme="minorBidi" w:cstheme="minorBidi"/>
+                <w:rtl/>
+              </w:rPr>
+              <w:t>القائم ،</w:t>
+            </w:r>
+            <w:proofErr w:type="gramEnd"/>
+            <w:r>
+              <w:rPr>
+                <w:rFonts w:asciiTheme="minorBidi" w:hAnsiTheme="minorBidi" w:cstheme="minorBidi"/>
+                <w:rtl/>
+              </w:rPr>
+              <w:t xml:space="preserve"> وخصم الاستهلاكات المستحقـة من تكلفة </w:t>
+            </w:r>
+            <w:proofErr w:type="gramStart"/>
+            <w:r>
+              <w:rPr>
+                <w:rFonts w:asciiTheme="minorBidi" w:hAnsiTheme="minorBidi" w:cstheme="minorBidi"/>
+                <w:rtl/>
+              </w:rPr>
+              <w:t>الإنشاء ،</w:t>
+            </w:r>
+            <w:proofErr w:type="gramEnd"/>
+            <w:r>
+              <w:rPr>
+                <w:rFonts w:asciiTheme="minorBidi" w:hAnsiTheme="minorBidi" w:cstheme="minorBidi"/>
+                <w:rtl/>
+              </w:rPr>
+              <w:t xml:space="preserve"> وإضافة قيمة الأرض المقدرة بالإضافة إلى ربح المقاولة وبعـد ذلك يمكن القيام بتعديلات على قيمة الملكية التامة المبينة للعقار المعني لتعكس قيمة العقار الجاري تثمينه</w:t>
+            </w:r>
+          </w:p>
+        </w:tc>
+      </w:tr>
+      <w:tr>
+        <w:trPr>
+          <w:trHeight w:val="512"/>
+          <w:jc w:val="center"/>
+        </w:trPr>
+        <w:tc>
+          <w:tcPr>
+            <w:tcW w:w="10737" w:type="dxa"/>
+            <w:tcBorders>
+              <w:top w:val="single" w:sz="4" w:space="0" w:color="auto"/>
+              <w:left w:val="single" w:sz="4" w:space="0" w:color="auto"/>
+              <w:bottom w:val="single" w:sz="4" w:space="0" w:color="auto"/>
+              <w:right w:val="single" w:sz="4" w:space="0" w:color="auto"/>
+            </w:tcBorders>
+            <w:shd w:val="clear" w:color="auto" w:fill="D9D9D9" w:themeFill="background1" w:themeFillShade="D9"/>
+            <w:vAlign w:val="center"/>
+            <w:hideMark/>
+          </w:tcPr>
+          <w:p>
+            <w:pPr>
+              <w:tabs>
+                <w:tab w:val="right" w:pos="4886"/>
+              </w:tabs>
+              <w:bidi/>
+              <w:spacing w:line="276" w:lineRule="auto"/>
+              <w:ind w:left="-360" w:right="360"/>
+              <w:jc w:val="center"/>
+              <w:rPr>
+                <w:rFonts w:asciiTheme="minorBidi" w:hAnsiTheme="minorBidi" w:cstheme="minorBidi"/>
+                <w:b/>
+                <w:bCs/>
+                <w:color w:val="800000"/>
+                <w:sz w:val="26"/>
+                <w:szCs w:val="26"/>
+                <w:rtl/>
+              </w:rPr>
+            </w:pPr>
+            <w:r>
+              <w:rPr>
+                <w:rFonts w:asciiTheme="minorBidi" w:hAnsiTheme="minorBidi" w:cstheme="minorBidi"/>
+                <w:b/>
+                <w:bCs/>
+                <w:color w:val="800000"/>
+                <w:sz w:val="26"/>
+                <w:szCs w:val="26"/>
+                <w:rtl/>
+              </w:rPr>
+              <w:t>ملاحظات</w:t>
+            </w:r>
+          </w:p>
+        </w:tc>
+      </w:tr>
+      <w:tr>
+        <w:trPr>
+          <w:trHeight w:val="70"/>
+          <w:jc w:val="center"/>
+        </w:trPr>
+        <w:tc>
+          <w:tcPr>
+            <w:tcW w:w="10737" w:type="dxa"/>
+            <w:tcBorders>
+              <w:top w:val="single" w:sz="4" w:space="0" w:color="auto"/>
+              <w:left w:val="single" w:sz="4" w:space="0" w:color="auto"/>
+              <w:bottom w:val="single" w:sz="4" w:space="0" w:color="auto"/>
+              <w:right w:val="single" w:sz="4" w:space="0" w:color="auto"/>
+            </w:tcBorders>
+            <w:hideMark/>
+          </w:tcPr>
+          <w:p>
+            <w:pPr>
+              <w:pStyle w:val="NormalWeb"/>
+              <w:bidi/>
+              <w:spacing w:before="0" w:beforeAutospacing="0" w:after="0" w:afterAutospacing="0" w:line="720" w:lineRule="auto"/>
+              <w:jc w:val="both"/>
+              <w:rPr>
+                <w:rFonts w:cs="Arabic Transparent"/>
+                <w:sz w:val="20"/>
+                <w:szCs w:val="20"/>
+                <w:lang w:bidi="ar-KW"/>
+              </w:rPr>
+            </w:pPr>
+            <w:r>
+              <w:rPr>
+                <w:rFonts w:ascii="Courier New" w:hAnsi="Courier New" w:cs="Arabic Transparent"/>
+                <w:color w:val="000000"/>
+                <w:sz w:val="20"/>
+                <w:szCs w:val="20"/>
+                <w:rtl/>
+              </w:rPr>
+              <w:t xml:space="preserve">ملاحظة: إن المعلومات والآراء والبيانات والتصريحات الواردة في هذا التقييم والتي أعدتها شركة الجال </w:t>
+            </w:r>
+            <w:r>
+              <w:rPr>
+                <w:rFonts w:ascii="Courier New" w:hAnsi="Courier New" w:cs="Arabic Transparent"/>
+                <w:color w:val="000000"/>
+                <w:sz w:val="20"/>
+                <w:szCs w:val="20"/>
+                <w:rtl/>
+                <w:lang w:bidi="ar-KW"/>
+              </w:rPr>
+              <w:t>للخدمات</w:t>
+            </w:r>
+            <w:r>
+              <w:rPr>
+                <w:rFonts w:ascii="Courier New" w:hAnsi="Courier New" w:cs="Arabic Transparent"/>
+                <w:color w:val="000000"/>
+                <w:sz w:val="20"/>
+                <w:szCs w:val="20"/>
+                <w:rtl/>
+              </w:rPr>
+              <w:t xml:space="preserve"> العقارية </w:t>
+            </w:r>
+            <w:proofErr w:type="gramStart"/>
+            <w:r>
+              <w:rPr>
+                <w:rFonts w:ascii="Courier New" w:hAnsi="Courier New" w:cs="Arabic Transparent"/>
+                <w:color w:val="000000"/>
+                <w:sz w:val="20"/>
+                <w:szCs w:val="20"/>
+                <w:rtl/>
+              </w:rPr>
+              <w:t>( قسم</w:t>
+            </w:r>
+            <w:proofErr w:type="gramEnd"/>
+            <w:r>
+              <w:rPr>
+                <w:rFonts w:ascii="Courier New" w:hAnsi="Courier New" w:cs="Arabic Transparent"/>
+                <w:color w:val="000000"/>
+                <w:sz w:val="20"/>
+                <w:szCs w:val="20"/>
+                <w:rtl/>
+              </w:rPr>
+              <w:t xml:space="preserve"> </w:t>
+            </w:r>
+            <w:proofErr w:type="gramStart"/>
+            <w:r>
+              <w:rPr>
+                <w:rFonts w:ascii="Courier New" w:hAnsi="Courier New" w:cs="Arabic Transparent"/>
+                <w:color w:val="000000"/>
+                <w:sz w:val="20"/>
+                <w:szCs w:val="20"/>
+                <w:rtl/>
+              </w:rPr>
+              <w:t>التقييم )</w:t>
+            </w:r>
+            <w:proofErr w:type="gramEnd"/>
+            <w:r>
+              <w:rPr>
+                <w:rFonts w:ascii="Courier New" w:hAnsi="Courier New" w:cs="Arabic Transparent"/>
+                <w:color w:val="000000"/>
+                <w:sz w:val="20"/>
+                <w:szCs w:val="20"/>
+                <w:rtl/>
+              </w:rPr>
+              <w:t xml:space="preserve"> ينبغي ألا تفسر بخلاف المعنى المراد من قبل شركة الجال (قسم التقييم)، وشركة الجال لا تقدم أي ضمانات صريحة أو </w:t>
+            </w:r>
+            <w:proofErr w:type="gramStart"/>
+            <w:r>
+              <w:rPr>
+                <w:rFonts w:ascii="Courier New" w:hAnsi="Courier New" w:cs="Arabic Transparent"/>
+                <w:color w:val="000000"/>
+                <w:sz w:val="20"/>
+                <w:szCs w:val="20"/>
+                <w:rtl/>
+              </w:rPr>
+              <w:t>ضمنيه</w:t>
+            </w:r>
+            <w:proofErr w:type="gramEnd"/>
+            <w:r>
+              <w:rPr>
+                <w:rFonts w:ascii="Courier New" w:hAnsi="Courier New" w:cs="Arabic Transparent"/>
+                <w:color w:val="000000"/>
+                <w:sz w:val="20"/>
+                <w:szCs w:val="20"/>
+                <w:rtl/>
+              </w:rPr>
+              <w:t xml:space="preserve"> بخلاف ضمانات عن صلاحية العرض والطلب في السوق لغرض معين فيما يتعلق بالوثائق المتاحة من هذا التقرير. وبالإضافة إلى ذلك فان شركة الجال (قسم </w:t>
+            </w:r>
+            <w:proofErr w:type="gramStart"/>
+            <w:r>
+              <w:rPr>
+                <w:rFonts w:ascii="Courier New" w:hAnsi="Courier New" w:cs="Arabic Transparent"/>
+                <w:color w:val="000000"/>
+                <w:sz w:val="20"/>
+                <w:szCs w:val="20"/>
+                <w:rtl/>
+              </w:rPr>
+              <w:t>التقييم)لا</w:t>
+            </w:r>
+            <w:proofErr w:type="gramEnd"/>
+            <w:r>
+              <w:rPr>
+                <w:rFonts w:ascii="Courier New" w:hAnsi="Courier New" w:cs="Arabic Transparent"/>
+                <w:color w:val="000000"/>
+                <w:sz w:val="20"/>
+                <w:szCs w:val="20"/>
+                <w:rtl/>
+              </w:rPr>
+              <w:t xml:space="preserve"> تتحمل أية مسؤولية قانونيه عن دقة </w:t>
+            </w:r>
+            <w:proofErr w:type="gramStart"/>
+            <w:r>
+              <w:rPr>
+                <w:rFonts w:ascii="Courier New" w:hAnsi="Courier New" w:cs="Arabic Transparent"/>
+                <w:color w:val="000000"/>
+                <w:sz w:val="20"/>
+                <w:szCs w:val="20"/>
+                <w:rtl/>
+              </w:rPr>
+              <w:t>وشموليه ،</w:t>
+            </w:r>
+            <w:proofErr w:type="gramEnd"/>
+            <w:r>
+              <w:rPr>
+                <w:rFonts w:ascii="Courier New" w:hAnsi="Courier New" w:cs="Arabic Transparent"/>
+                <w:color w:val="000000"/>
+                <w:sz w:val="20"/>
+                <w:szCs w:val="20"/>
+                <w:rtl/>
+              </w:rPr>
+              <w:t xml:space="preserve"> أو فائدة أية معلومات أو بيانات عملية </w:t>
+            </w:r>
+            <w:proofErr w:type="gramStart"/>
+            <w:r>
+              <w:rPr>
+                <w:rFonts w:ascii="Courier New" w:hAnsi="Courier New" w:cs="Arabic Transparent"/>
+                <w:color w:val="000000"/>
+                <w:sz w:val="20"/>
+                <w:szCs w:val="20"/>
+                <w:rtl/>
+              </w:rPr>
+              <w:t>الكشف ،</w:t>
+            </w:r>
+            <w:proofErr w:type="gramEnd"/>
+            <w:r>
+              <w:rPr>
+                <w:rFonts w:ascii="Courier New" w:hAnsi="Courier New" w:cs="Arabic Transparent"/>
+                <w:color w:val="000000"/>
+                <w:sz w:val="20"/>
+                <w:szCs w:val="20"/>
+                <w:rtl/>
+              </w:rPr>
+              <w:t xml:space="preserve"> ويعتبر تقييم أي أصول عقارية تقوم به شركة الجال </w:t>
+            </w:r>
+            <w:proofErr w:type="gramStart"/>
+            <w:r>
+              <w:rPr>
+                <w:rFonts w:ascii="Courier New" w:hAnsi="Courier New" w:cs="Arabic Transparent"/>
+                <w:color w:val="000000"/>
+                <w:sz w:val="20"/>
+                <w:szCs w:val="20"/>
+                <w:rtl/>
+              </w:rPr>
+              <w:t>( قسم</w:t>
+            </w:r>
+            <w:proofErr w:type="gramEnd"/>
+            <w:r>
+              <w:rPr>
+                <w:rFonts w:ascii="Courier New" w:hAnsi="Courier New" w:cs="Arabic Transparent"/>
+                <w:color w:val="000000"/>
+                <w:sz w:val="20"/>
+                <w:szCs w:val="20"/>
+                <w:rtl/>
+              </w:rPr>
+              <w:t xml:space="preserve"> </w:t>
+            </w:r>
+            <w:proofErr w:type="gramStart"/>
+            <w:r>
+              <w:rPr>
+                <w:rFonts w:ascii="Courier New" w:hAnsi="Courier New" w:cs="Arabic Transparent"/>
+                <w:color w:val="000000"/>
+                <w:sz w:val="20"/>
+                <w:szCs w:val="20"/>
+                <w:rtl/>
+              </w:rPr>
+              <w:t>التقييم )</w:t>
+            </w:r>
+            <w:proofErr w:type="gramEnd"/>
+            <w:r>
+              <w:rPr>
+                <w:rFonts w:ascii="Courier New" w:hAnsi="Courier New" w:cs="Arabic Transparent"/>
+                <w:color w:val="000000"/>
+                <w:sz w:val="20"/>
+                <w:szCs w:val="20"/>
+                <w:rtl/>
+              </w:rPr>
+              <w:t xml:space="preserve"> هو رأي استشاري وخاص لأصحاب العلاقة لا يجوز استخدامه من أطراف أخرى غير معنية</w:t>
+            </w:r>
+            <w:r>
+              <w:rPr>
+                <w:rFonts w:cs="Arabic Transparent"/>
+                <w:sz w:val="20"/>
+                <w:szCs w:val="20"/>
+                <w:rtl/>
+                <w:lang w:bidi="ar-KW"/>
+              </w:rPr>
+              <w:t xml:space="preserve"> </w:t>
+            </w:r>
+            <w:r>
+              <w:rPr>
+                <w:rFonts w:cs="Arabic Transparent" w:hint="cs"/>
+                <w:sz w:val="20"/>
+                <w:szCs w:val="20"/>
+                <w:rtl/>
+                <w:lang w:bidi="ar-KW"/>
+              </w:rPr>
+              <w:t xml:space="preserve">دون </w:t>
+            </w:r>
+            <w:proofErr w:type="gramStart"/>
+            <w:r>
+              <w:rPr>
+                <w:rFonts w:cs="Arabic Transparent" w:hint="cs"/>
+                <w:sz w:val="20"/>
+                <w:szCs w:val="20"/>
+                <w:rtl/>
+                <w:lang w:bidi="ar-KW"/>
+              </w:rPr>
+              <w:t>ادنى</w:t>
+            </w:r>
+            <w:proofErr w:type="gramEnd"/>
+            <w:r>
+              <w:rPr>
+                <w:rFonts w:cs="Arabic Transparent" w:hint="cs"/>
+                <w:sz w:val="20"/>
+                <w:szCs w:val="20"/>
+                <w:rtl/>
+                <w:lang w:bidi="ar-KW"/>
+              </w:rPr>
+              <w:t xml:space="preserve"> </w:t>
+            </w:r>
+            <w:proofErr w:type="gramStart"/>
+            <w:r>
+              <w:rPr>
+                <w:rFonts w:cs="Arabic Transparent" w:hint="cs"/>
+                <w:sz w:val="20"/>
+                <w:szCs w:val="20"/>
+                <w:rtl/>
+                <w:lang w:bidi="ar-KW"/>
+              </w:rPr>
+              <w:t>مسؤولية  او</w:t>
+            </w:r>
+            <w:proofErr w:type="gramEnd"/>
+            <w:r>
+              <w:rPr>
+                <w:rFonts w:cs="Arabic Transparent" w:hint="cs"/>
+                <w:sz w:val="20"/>
+                <w:szCs w:val="20"/>
+                <w:rtl/>
+                <w:lang w:bidi="ar-KW"/>
+              </w:rPr>
+              <w:t xml:space="preserve"> التزام </w:t>
+            </w:r>
+            <w:proofErr w:type="gramStart"/>
+            <w:r>
+              <w:rPr>
+                <w:rFonts w:cs="Arabic Transparent" w:hint="cs"/>
+                <w:sz w:val="20"/>
+                <w:szCs w:val="20"/>
+                <w:rtl/>
+                <w:lang w:bidi="ar-KW"/>
+              </w:rPr>
+              <w:t>علي</w:t>
+            </w:r>
+            <w:proofErr w:type="gramEnd"/>
+            <w:r>
+              <w:rPr>
+                <w:rFonts w:cs="Arabic Transparent" w:hint="cs"/>
+                <w:sz w:val="20"/>
+                <w:szCs w:val="20"/>
+                <w:rtl/>
+                <w:lang w:bidi="ar-KW"/>
+              </w:rPr>
+              <w:t xml:space="preserve"> شركة الجال ومن يمثلها امام الغير وماينتج من اثار نتيجة المخالفات في مساحات البناء </w:t>
+            </w:r>
+            <w:proofErr w:type="gramStart"/>
+            <w:r>
+              <w:rPr>
+                <w:rFonts w:cs="Arabic Transparent" w:hint="cs"/>
+                <w:sz w:val="20"/>
+                <w:szCs w:val="20"/>
+                <w:rtl/>
+                <w:lang w:bidi="ar-KW"/>
+              </w:rPr>
+              <w:t>الغير المرخصة</w:t>
+            </w:r>
+            <w:proofErr w:type="gramEnd"/>
+            <w:r>
+              <w:rPr>
+                <w:rFonts w:cs="Arabic Transparent" w:hint="cs"/>
+                <w:sz w:val="20"/>
+                <w:szCs w:val="20"/>
+                <w:rtl/>
+                <w:lang w:bidi="ar-KW"/>
+              </w:rPr>
+              <w:t xml:space="preserve"> </w:t>
+            </w:r>
+            <w:r>
+              <w:rPr>
+                <w:rFonts w:cs="Arabic Transparent"/>
+                <w:sz w:val="20"/>
+                <w:szCs w:val="20"/>
+                <w:rtl/>
+                <w:lang w:bidi="ar-KW"/>
+              </w:rPr>
+              <w:t xml:space="preserve">ولا تعتمد الصورة في معاملات </w:t>
+            </w:r>
+            <w:proofErr w:type="gramStart"/>
+            <w:r>
+              <w:rPr>
+                <w:rFonts w:cs="Arabic Transparent"/>
+                <w:sz w:val="20"/>
+                <w:szCs w:val="20"/>
+                <w:rtl/>
+                <w:lang w:bidi="ar-KW"/>
+              </w:rPr>
+              <w:t xml:space="preserve">التقييم </w:t>
+            </w:r>
+            <w:r>
+              <w:rPr>
+                <w:rFonts w:cs="Arabic Transparent" w:hint="cs"/>
+                <w:sz w:val="20"/>
+                <w:szCs w:val="20"/>
+                <w:rtl/>
+                <w:lang w:bidi="ar-KW"/>
+              </w:rPr>
+              <w:t>.</w:t>
+            </w:r>
+            <w:proofErr w:type="gramEnd"/>
+          </w:p>
+        </w:tc>
+      </w:tr>
+    </w:tbl>
+    <w:p>
+      <w:pPr>
+        <w:bidi/>
+        <w:rPr>
+          <w:lang w:bidi="ar-KW"/>
+        </w:rPr>
+      </w:pPr>
+    </w:p>
+    <w:p>
+      <w:pPr>
+        <w:bidi/>
+        <w:rPr>
+          <w:rtl/>
+          <w:lang w:bidi="ar-KW"/>
+        </w:rPr>
+      </w:pPr>
+    </w:p>
+    <w:p>
+      <w:pPr>
+        <w:bidi/>
+        <w:rPr>
+          <w:rFonts w:cs="Arabic Transparent"/>
+          <w:sz w:val="2"/>
+          <w:szCs w:val="2"/>
+          <w:rtl/>
+          <w:lang w:bidi="ar-KW"/>
+        </w:rPr>
+      </w:pPr>
+    </w:p>
+    <w:p>
+      <w:pPr>
+        <w:bidi/>
+        <w:rPr>
           <w:rFonts w:cs="Arabic Transparent"/>
           <w:sz w:val="2"/>
           <w:szCs w:val="2"/>
@@ -5666,6 +7077,7 @@
                           <w:txbxContent>
                             <w:p>
                               <w:pPr>
+                                <w:jc w:val="right"/>
                                 <w:rPr>
                                   <w:sz w:val="16"/>
                                   <w:szCs w:val="16"/>
@@ -5680,8 +7092,37 @@
                                   <w:rtl/>
                                   <w:lang w:bidi="ar-KW"/>
                                 </w:rPr>
-                                <w:t>ىىىى</w:t>
+                                <w:t xml:space="preserve">     </w:t>
                               </w:r>
+                              <w:sdt>
+                                <w:sdtPr>
+                                  <w:rPr>
+                                    <w:rFonts w:hint="cs"/>
+                                    <w:sz w:val="16"/>
+                                    <w:szCs w:val="16"/>
+                                    <w:lang w:bidi="ar-KW"/>
+                                  </w:rPr>
+                                  <w:alias w:val="اسم_المنطقة"/>
+                                  <w:tag w:val="اسم_المنطقة"/>
+                                  <w:id w:val="1174301895"/>
+                                  <w:placeholder>
+                                    <w:docPart w:val="DefaultPlaceholder_-1854013440"/>
+                                  </w:placeholder>
+                                  <w:text/>
+                                </w:sdtPr>
+                                <w:sdtContent>
+                                  <w:r>
+                                    <w:rPr>
+                                      <w:rFonts w:hint="cs"/>
+                                      <w:sz w:val="16"/>
+                                      <w:szCs w:val="16"/>
+                                      <w:rtl/>
+                                      <w:lang w:bidi="ar-KW"/>
+                                    </w:rPr>
+                                    <w:t xml:space="preserve"> </w:t>
+                                  </w:r>
+                                </w:sdtContent>
+                              </w:sdt>
                               <w:r>
                                 <w:rPr>
                                   <w:rFonts w:hint="cs"/>
@@ -5692,46 +7133,35 @@
                                 </w:rPr>
                                 <w:t xml:space="preserve">/ قطعة </w:t>
                               </w:r>
-                              <w:r>
-                                <w:rPr>
-                                  <w:rFonts w:hint="cs"/>
-                                  <w:sz w:val="16"/>
-                                  <w:szCs w:val="16"/>
-                                  <w:rtl/>
-                                  <w:lang w:bidi="ar-KW"/>
-                                </w:rPr>
-                                <w:t>000</w:t>
-                              </w:r>
-                              <w:r>
-                                <w:rPr>
-                                  <w:rFonts w:hint="cs"/>
-                                  <w:sz w:val="16"/>
-                                  <w:szCs w:val="16"/>
-                                  <w:rtl/>
-                                  <w:lang w:bidi="ar-KW"/>
-                                </w:rPr>
-                                <w:t xml:space="preserve"> قسيمة </w:t>
-                              </w:r>
-                              <w:r>
-                                <w:rPr>
-                                  <w:rFonts w:hint="cs"/>
-                                  <w:sz w:val="16"/>
-                                  <w:szCs w:val="16"/>
-                                  <w:rtl/>
-                                  <w:lang w:bidi="ar-KW"/>
-                                </w:rPr>
-                                <w:t>000</w:t>
-                              </w:r>
-                              <w:r>
-                                <w:rPr>
-                                  <w:rFonts w:hint="cs"/>
-                                  <w:sz w:val="16"/>
-                                  <w:szCs w:val="16"/>
-                                  <w:rtl/>
-                                  <w:lang w:bidi="ar-KW"/>
-                                </w:rPr>
-                                <w:t xml:space="preserve"> مساحة</w:t>
-                              </w:r>
+                              <w:sdt>
+                                <w:sdtPr>
+                                  <w:rPr>
+                                    <w:rFonts w:hint="cs"/>
+                                    <w:sz w:val="16"/>
+                                    <w:szCs w:val="16"/>
+                                    <w:lang w:bidi="ar-KW"/>
+                                  </w:rPr>
+                                  <w:alias w:val="رقم_القطعة"/>
+                                  <w:tag w:val="رقم_القطعة"/>
+                                  <w:id w:val="1400474600"/>
+                                  <w:placeholder>
+                                    <w:docPart w:val="DefaultPlaceholder_-1854013440"/>
+                                  </w:placeholder>
+                                  <w:text/>
+                                </w:sdtPr>
+                                <w:sdtContent>
+                                  <w:r>
+                                    <w:rPr>
+                                      <w:rFonts w:hint="cs"/>
+                                      <w:sz w:val="16"/>
+                                      <w:szCs w:val="16"/>
+                                      <w:rtl/>
+                                      <w:lang w:bidi="ar-KW"/>
+                                    </w:rPr>
+                                    <w:t xml:space="preserve"> </w:t>
+                                  </w:r>
+                                </w:sdtContent>
+                              </w:sdt>
                               <w:r>
                                 <w:rPr>
                                   <w:rFonts w:hint="cs"/>
@@ -5750,7 +7180,46 @@
                                   <w:rtl/>
                                   <w:lang w:bidi="ar-KW"/>
                                 </w:rPr>
-                                <w:t>0000</w:t>
+                                <w:t xml:space="preserve">قسيمة </w:t>
+                              </w:r>
+                              <w:sdt>
+                                <w:sdtPr>
+                                  <w:rPr>
+                                    <w:rFonts w:hint="cs"/>
+                                    <w:sz w:val="16"/>
+                                    <w:szCs w:val="16"/>
+                                    <w:lang w:bidi="ar-KW"/>
+                                  </w:rPr>
+                                  <w:alias w:val="رقم_القسيمة"/>
+                                  <w:tag w:val="رقم_القسيمة"/>
+                                  <w:id w:val="-27493419"/>
+                                  <w:placeholder>
+                                    <w:docPart w:val="DefaultPlaceholder_-1854013440"/>
+                                  </w:placeholder>
+                                  <w:text/>
+                                </w:sdtPr>
+                                <w:sdtContent>
+                                  <w:r>
+                                    <w:rPr>
+                                      <w:rFonts w:hint="cs"/>
+                                      <w:sz w:val="16"/>
+                                      <w:szCs w:val="16"/>
+                                      <w:rtl/>
+                                      <w:lang w:bidi="ar-KW"/>
+                                    </w:rPr>
+                                    <w:t xml:space="preserve"> </w:t>
+                                  </w:r>
+                                </w:sdtContent>
+                              </w:sdt>
+                              <w:r>
+                                <w:rPr>
+                                  <w:rFonts w:hint="cs"/>
+                                  <w:sz w:val="16"/>
+                                  <w:szCs w:val="16"/>
+                                  <w:rtl/>
+                                  <w:lang w:bidi="ar-KW"/>
+                                </w:rPr>
+                                <w:t xml:space="preserve"> </w:t>
                               </w:r>
                               <w:r>
                                 <w:rPr>
@@ -5760,7 +7229,66 @@
                                   <w:rtl/>
                                   <w:lang w:bidi="ar-KW"/>
                                 </w:rPr>
-                                <w:t xml:space="preserve"> م2 </w:t>
+                                <w:t>مساحة</w:t>
+                              </w:r>
+                              <w:r>
+                                <w:rPr>
+                                  <w:rFonts w:hint="cs"/>
+                                  <w:sz w:val="16"/>
+                                  <w:szCs w:val="16"/>
+                                  <w:rtl/>
+                                  <w:lang w:bidi="ar-KW"/>
+                                </w:rPr>
+                                <w:t xml:space="preserve"> </w:t>
+                              </w:r>
+                              <w:sdt>
+                                <w:sdtPr>
+                                  <w:rPr>
+                                    <w:rFonts w:hint="cs"/>
+                                    <w:sz w:val="16"/>
+                                    <w:szCs w:val="16"/>
+                                    <w:lang w:bidi="ar-KW"/>
+                                  </w:rPr>
+                                  <w:alias w:val="المساحة"/>
+                                  <w:tag w:val="المساحة"/>
+                                  <w:id w:val="-1160388262"/>
+                                  <w:placeholder>
+                                    <w:docPart w:val="DefaultPlaceholder_-1854013440"/>
+                                  </w:placeholder>
+                                  <w:text/>
+                                </w:sdtPr>
+                                <w:sdtContent>
+                                  <w:r>
+                                    <w:rPr>
+                                      <w:rFonts w:hint="cs"/>
+                                      <w:sz w:val="16"/>
+                                      <w:szCs w:val="16"/>
+                                      <w:rtl/>
+                                      <w:lang w:bidi="ar-KW"/>
+                                    </w:rPr>
+                                    <w:t xml:space="preserve"> </w:t>
+                                  </w:r>
+                                </w:sdtContent>
+                              </w:sdt>
+                              <w:r>
+                                <w:rPr>
+                                  <w:rFonts w:hint="cs"/>
+                                  <w:sz w:val="16"/>
+                                  <w:szCs w:val="16"/>
+                                  <w:rtl/>
+                                  <w:lang w:bidi="ar-KW"/>
+                                </w:rPr>
+                                <w:t xml:space="preserve"> </w:t>
+                              </w:r>
+                              <w:r>
+                                <w:rPr>
+                                  <w:rFonts w:hint="cs"/>
+                                  <w:sz w:val="16"/>
+                                  <w:szCs w:val="16"/>
+                                  <w:rtl/>
+                                  <w:lang w:bidi="ar-KW"/>
+                                </w:rPr>
+                                <w:t xml:space="preserve">م2 </w:t>
                               </w:r>
                             </w:p>
                           </w:txbxContent>
@@ -5786,12 +7314,13 @@
                   <v:stroke joinstyle="miter"/>
                   <v:path gradientshapeok="t" o:connecttype="rect"/>
                 </v:shapetype>
-                <v:shape id="Text Box 3" o:spid="_x0000_s1026" type="#_x0000_t202" style="position:absolute;left:0;text-align:left;margin-left:399.5pt;margin-top:22.6pt;width:148.75pt;height:18.8pt;z-index:251661312;visibility:visible;mso-wrap-style:square;mso-width-percent:0;mso-height-percent:0;mso-wrap-distance-left:9pt;mso-wrap-distance-top:0;mso-wrap-distance-right:9pt;mso-wrap-distance-bottom:0;mso-position-horizontal:absolute;mso-position-horizontal-relative:text;mso-position-vertical:absolute;mso-position-vertical-relative:text;mso-width-percent:0;mso-height-percent:0;mso-width-relative:page;mso-height-relative:page;v-text-anchor:top" o:gfxdata="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" fillcolor="#fde9d9 [665]" strokecolor="#7f7f7f [1612]">
+                <v:shape id="Text Box 3" o:spid="_x0000_s1026" type="#_x0000_t202" style="position:absolute;left:0;text-align:left;margin-left:399.5pt;margin-top:22.6pt;width:148.75pt;height:18.8pt;z-index:251661312;visibility:visible;mso-wrap-style:square;mso-width-percent:0;mso-height-percent:0;mso-wrap-distance-left:9pt;mso-wrap-distance-top:0;mso-wrap-distance-right:9pt;mso-wrap-distance-bottom:0;mso-position-horizontal:absolute;mso-position-horizontal-relative:text;mso-position-vertical:absolute;mso-position-vertical-relative:text;mso-width-percent:0;mso-height-percent:0;mso-width-relative:page;mso-height-relative:page;v-text-anchor:top" o:gfxdata="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" fillcolor="#fde9d9 [665]" strokecolor="#7f7f7f [1612]">
                   <v:path arrowok="t"/>
                   <v:textbox>
                     <w:txbxContent>
                       <w:p>
                         <w:pPr>
+                          <w:jc w:val="right"/>
                           <w:rPr>
                             <w:sz w:val="16"/>
                             <w:szCs w:val="16"/>
@@ -5806,8 +7335,37 @@
                             <w:rtl/>
                             <w:lang w:bidi="ar-KW"/>
                           </w:rPr>
-                          <w:t>ىىىى</w:t>
+                          <w:t xml:space="preserve">     </w:t>
                         </w:r>
+                        <w:sdt>
+                          <w:sdtPr>
+                            <w:rPr>
+                              <w:rFonts w:hint="cs"/>
+                              <w:sz w:val="16"/>
+                              <w:szCs w:val="16"/>
+                              <w:lang w:bidi="ar-KW"/>
+                            </w:rPr>
+                            <w:alias w:val="اسم_المنطقة"/>
+                            <w:tag w:val="اسم_المنطقة"/>
+                            <w:id w:val="1174301895"/>
+                            <w:placeholder>
+                              <w:docPart w:val="DefaultPlaceholder_-1854013440"/>
+                            </w:placeholder>
+                            <w:text/>
+                          </w:sdtPr>
+                          <w:sdtContent>
+                            <w:r>
+                              <w:rPr>
+                                <w:rFonts w:hint="cs"/>
+                                <w:sz w:val="16"/>
+                                <w:szCs w:val="16"/>
+                                <w:rtl/>
+                                <w:lang w:bidi="ar-KW"/>
+                              </w:rPr>
+                              <w:t xml:space="preserve"> </w:t>
+                            </w:r>
+                          </w:sdtContent>
+                        </w:sdt>
                         <w:r>
                           <w:rPr>
                             <w:rFonts w:hint="cs"/>
@@ -5818,46 +7376,35 @@
                           </w:rPr>
                           <w:t xml:space="preserve">/ قطعة </w:t>
                         </w:r>
-                        <w:r>
-                          <w:rPr>
-                            <w:rFonts w:hint="cs"/>
-                            <w:sz w:val="16"/>
-                            <w:szCs w:val="16"/>
-                            <w:rtl/>
-                            <w:lang w:bidi="ar-KW"/>
-                          </w:rPr>
-                          <w:t>000</w:t>
-                        </w:r>
-                        <w:r>
-                          <w:rPr>
-                            <w:rFonts w:hint="cs"/>
-                            <w:sz w:val="16"/>
-                            <w:szCs w:val="16"/>
-                            <w:rtl/>
-                            <w:lang w:bidi="ar-KW"/>
-                          </w:rPr>
-                          <w:t xml:space="preserve"> قسيمة </w:t>
-                        </w:r>
-                        <w:r>
-                          <w:rPr>
-                            <w:rFonts w:hint="cs"/>
-                            <w:sz w:val="16"/>
-                            <w:szCs w:val="16"/>
-                            <w:rtl/>
-                            <w:lang w:bidi="ar-KW"/>
-                          </w:rPr>
-                          <w:t>000</w:t>
-                        </w:r>
-                        <w:r>
-                          <w:rPr>
-                            <w:rFonts w:hint="cs"/>
-                            <w:sz w:val="16"/>
-                            <w:szCs w:val="16"/>
-                            <w:rtl/>
-                            <w:lang w:bidi="ar-KW"/>
-                          </w:rPr>
-                          <w:t xml:space="preserve"> مساحة</w:t>
-                        </w:r>
+                        <w:sdt>
+                          <w:sdtPr>
+                            <w:rPr>
+                              <w:rFonts w:hint="cs"/>
+                              <w:sz w:val="16"/>
+                              <w:szCs w:val="16"/>
+                              <w:lang w:bidi="ar-KW"/>
+                            </w:rPr>
+                            <w:alias w:val="رقم_القطعة"/>
+                            <w:tag w:val="رقم_القطعة"/>
+                            <w:id w:val="1400474600"/>
+                            <w:placeholder>
+                              <w:docPart w:val="DefaultPlaceholder_-1854013440"/>
+                            </w:placeholder>
+                            <w:text/>
+                          </w:sdtPr>
+                          <w:sdtContent>
+                            <w:r>
+                              <w:rPr>
+                                <w:rFonts w:hint="cs"/>
+                                <w:sz w:val="16"/>
+                                <w:szCs w:val="16"/>
+                                <w:rtl/>
+                                <w:lang w:bidi="ar-KW"/>
+                              </w:rPr>
+                              <w:t xml:space="preserve"> </w:t>
+                            </w:r>
+                          </w:sdtContent>
+                        </w:sdt>
                         <w:r>
                           <w:rPr>
                             <w:rFonts w:hint="cs"/>
@@ -5876,7 +7423,46 @@
                             <w:rtl/>
                             <w:lang w:bidi="ar-KW"/>
                           </w:rPr>
-                          <w:t>0000</w:t>
+                          <w:t xml:space="preserve">قسيمة </w:t>
+                        </w:r>
+                        <w:sdt>
+                          <w:sdtPr>
+                            <w:rPr>
+                              <w:rFonts w:hint="cs"/>
+                              <w:sz w:val="16"/>
+                              <w:szCs w:val="16"/>
+                              <w:lang w:bidi="ar-KW"/>
+                            </w:rPr>
+                            <w:alias w:val="رقم_القسيمة"/>
+                            <w:tag w:val="رقم_القسيمة"/>
+                            <w:id w:val="-27493419"/>
+                            <w:placeholder>
+                              <w:docPart w:val="DefaultPlaceholder_-1854013440"/>
+                            </w:placeholder>
+                            <w:text/>
+                          </w:sdtPr>
+                          <w:sdtContent>
+                            <w:r>
+                              <w:rPr>
+                                <w:rFonts w:hint="cs"/>
+                                <w:sz w:val="16"/>
+                                <w:szCs w:val="16"/>
+                                <w:rtl/>
+                                <w:lang w:bidi="ar-KW"/>
+                              </w:rPr>
+                              <w:t xml:space="preserve"> </w:t>
+                            </w:r>
+                          </w:sdtContent>
+                        </w:sdt>
+                        <w:r>
+                          <w:rPr>
+                            <w:rFonts w:hint="cs"/>
+                            <w:sz w:val="16"/>
+                            <w:szCs w:val="16"/>
+                            <w:rtl/>
+                            <w:lang w:bidi="ar-KW"/>
+                          </w:rPr>
+                          <w:t xml:space="preserve"> </w:t>
                         </w:r>
                         <w:r>
                           <w:rPr>
@@ -5886,7 +7472,66 @@
                             <w:rtl/>
                             <w:lang w:bidi="ar-KW"/>
                           </w:rPr>
-                          <w:t xml:space="preserve"> م2 </w:t>
+                          <w:t>مساحة</w:t>
+                        </w:r>
+                        <w:r>
+                          <w:rPr>
+                            <w:rFonts w:hint="cs"/>
+                            <w:sz w:val="16"/>
+                            <w:szCs w:val="16"/>
+                            <w:rtl/>
+                            <w:lang w:bidi="ar-KW"/>
+                          </w:rPr>
+                          <w:t xml:space="preserve"> </w:t>
+                        </w:r>
+                        <w:sdt>
+                          <w:sdtPr>
+                            <w:rPr>
+                              <w:rFonts w:hint="cs"/>
+                              <w:sz w:val="16"/>
+                              <w:szCs w:val="16"/>
+                              <w:lang w:bidi="ar-KW"/>
+                            </w:rPr>
+                            <w:alias w:val="المساحة"/>
+                            <w:tag w:val="المساحة"/>
+                            <w:id w:val="-1160388262"/>
+                            <w:placeholder>
+                              <w:docPart w:val="DefaultPlaceholder_-1854013440"/>
+                            </w:placeholder>
+                            <w:text/>
+                          </w:sdtPr>
+                          <w:sdtContent>
+                            <w:r>
+                              <w:rPr>
+                                <w:rFonts w:hint="cs"/>
+                                <w:sz w:val="16"/>
+                                <w:szCs w:val="16"/>
+                                <w:rtl/>
+                                <w:lang w:bidi="ar-KW"/>
+                              </w:rPr>
+                              <w:t xml:space="preserve"> </w:t>
+                            </w:r>
+                          </w:sdtContent>
+                        </w:sdt>
+                        <w:r>
+                          <w:rPr>
+                            <w:rFonts w:hint="cs"/>
+                            <w:sz w:val="16"/>
+                            <w:szCs w:val="16"/>
+                            <w:rtl/>
+                            <w:lang w:bidi="ar-KW"/>
+                          </w:rPr>
+                          <w:t xml:space="preserve"> </w:t>
+                        </w:r>
+                        <w:r>
+                          <w:rPr>
+                            <w:rFonts w:hint="cs"/>
+                            <w:sz w:val="16"/>
+                            <w:szCs w:val="16"/>
+                            <w:rtl/>
+                            <w:lang w:bidi="ar-KW"/>
+                          </w:rPr>
+                          <w:t xml:space="preserve">م2 </w:t>
                         </w:r>
                       </w:p>
                     </w:txbxContent>
@@ -6010,7 +7655,7 @@
                     <v:h position="#0,topLeft" switch="" xrange="0,10800"/>
                   </v:handles>
                 </v:shapetype>
-                <v:shape id="AutoShape 22" o:spid="_x0000_s1027" type="#_x0000_t185" style="position:absolute;left:0;text-align:left;margin-left:-18pt;margin-top:18.8pt;width:50.05pt;height:18.8pt;z-index:251660288;visibility:visible;mso-wrap-style:square;mso-width-percent:100;mso-height-percent:0;mso-wrap-distance-left:9pt;mso-wrap-distance-top:0;mso-wrap-distance-right:9pt;mso-wrap-distance-bottom:0;mso-position-horizontal:absolute;mso-position-horizontal-relative:margin;mso-position-vertical:absolute;mso-position-vertical-relative:bottom-margin-area;mso-width-percent:100;mso-height-percent:0;mso-width-relative:margin;mso-height-relative:bottom-margin-area;v-text-anchor:top" o:gfxdata="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" filled="t" strokecolor="gray" strokeweight="2.25pt">
+                <v:shape id="AutoShape 22" o:spid="_x0000_s1027" type="#_x0000_t185" style="position:absolute;left:0;text-align:left;margin-left:-18pt;margin-top:18.8pt;width:50.05pt;height:18.8pt;z-index:251660288;visibility:visible;mso-wrap-style:square;mso-width-percent:100;mso-height-percent:0;mso-wrap-distance-left:9pt;mso-wrap-distance-top:0;mso-wrap-distance-right:9pt;mso-wrap-distance-bottom:0;mso-position-horizontal:absolute;mso-position-horizontal-relative:margin;mso-position-vertical:absolute;mso-position-vertical-relative:bottom-margin-area;mso-width-percent:100;mso-height-percent:0;mso-width-relative:margin;mso-height-relative:bottom-margin-area;v-text-anchor:top" o:gfxdata="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" filled="t" strokecolor="gray" strokeweight="2.25pt">
                   <v:path arrowok="t"/>
                   <v:textbox inset=",0,,0">
                     <w:txbxContent>
@@ -6094,7 +7739,7 @@
         <v:path o:extrusionok="f" gradientshapeok="t" o:connecttype="rect"/>
         <o:lock v:ext="edit" aspectratio="t"/>
       </v:shapetype>
-      <v:shape id="_x0000_i1034" type="#_x0000_t75" style="width:12.5pt;height:12.5pt;visibility:visible;mso-wrap-style:square" o:bullet="t">
+      <v:shape id="_x0000_i1025" type="#_x0000_t75" style="width:12.5pt;height:12.5pt;visibility:visible;mso-wrap-style:square" o:bullet="t">
         <v:imagedata r:id="rId1" o:title=""/>
       </v:shape>
     </w:pict>
@@ -11469,6 +13114,29 @@
       <w:color w:val="808080"/>
     </w:rPr>
   </w:style>
+  <w:style w:type="character" w:styleId="Hyperlink">
+    <w:name w:val="Hyperlink"/>
+    <w:basedOn w:val="DefaultParagraphFont"/>
+    <w:uiPriority w:val="99"/>
+    <w:unhideWhenUsed/>
+    <w:rsid w:val="006A49CC"/>
+    <w:rPr>
+      <w:color w:val="0000FF" w:themeColor="hyperlink"/>
+      <w:u w:val="single"/>
+    </w:rPr>
+  </w:style>
+  <w:style w:type="character" w:styleId="UnresolvedMention">
+    <w:name w:val="Unresolved Mention"/>
+    <w:basedOn w:val="DefaultParagraphFont"/>
+    <w:uiPriority w:val="99"/>
+    <w:semiHidden/>
+    <w:unhideWhenUsed/>
+    <w:rsid w:val="006A49CC"/>
+    <w:rPr>
+      <w:color w:val="605E5C"/>
+      <w:shd w:val="clear" w:color="auto" w:fill="E1DFDD"/>
+    </w:rPr>
+  </w:style>
 </w:styles>
 </file>
 
@@ -11734,267 +13402,6 @@
         <w:p>
           <w:pPr>
             <w:pStyle w:val="B895837DEF3342029A20B5B91E5E1CBD1"/>
-          </w:pPr>
-          <w:r>
-            <w:rPr>
-              <w:rStyle w:val="PlaceholderText"/>
-            </w:rPr>
-            <w:t>Click or tap here to enter text.</w:t>
-          </w:r>
-        </w:p>
-      </w:docPartBody>
-    </w:docPart>
-    <w:docPart>
-      <w:docPartPr>
-        <w:name w:val="5DF8CDF00C04429399E9FE9F85208662"/>
-        <w:category>
-          <w:name w:val="General"/>
-          <w:gallery w:val="placeholder"/>
-        </w:category>
-        <w:types>
-          <w:type w:val="bbPlcHdr"/>
-        </w:types>
-        <w:behaviors>
-          <w:behavior w:val="content"/>
-        </w:behaviors>
-        <w:guid w:val="{C69A8A53-194F-4169-A750-E880A75EA431}"/>
-      </w:docPartPr>
-      <w:docPartBody>
-        <w:p>
-          <w:pPr>
-            <w:pStyle w:val="5DF8CDF00C04429399E9FE9F852086621"/>
-          </w:pPr>
-          <w:r>
-            <w:rPr>
-              <w:rStyle w:val="PlaceholderText"/>
-            </w:rPr>
-            <w:t>Click or tap here to enter text.</w:t>
-          </w:r>
-        </w:p>
-      </w:docPartBody>
-    </w:docPart>
-    <w:docPart>
-      <w:docPartPr>
-        <w:name w:val="E6BC24A421A540F7B7E3146080856392"/>
-        <w:category>
-          <w:name w:val="General"/>
-          <w:gallery w:val="placeholder"/>
-        </w:category>
-        <w:types>
-          <w:type w:val="bbPlcHdr"/>
-        </w:types>
-        <w:behaviors>
-          <w:behavior w:val="content"/>
-        </w:behaviors>
-        <w:guid w:val="{1AEC86DD-6321-4A38-B18C-AEC644B2A28C}"/>
-      </w:docPartPr>
-      <w:docPartBody>
-        <w:p>
-          <w:pPr>
-            <w:pStyle w:val="E6BC24A421A540F7B7E31460808563921"/>
-          </w:pPr>
-          <w:r>
-            <w:rPr>
-              <w:rStyle w:val="PlaceholderText"/>
-            </w:rPr>
-            <w:t>Click or tap here to enter text.</w:t>
-          </w:r>
-        </w:p>
-      </w:docPartBody>
-    </w:docPart>
-    <w:docPart>
-      <w:docPartPr>
-        <w:name w:val="B0B187A91B1E4F1EB5333C443F7CA74D"/>
-        <w:category>
-          <w:name w:val="General"/>
-          <w:gallery w:val="placeholder"/>
-        </w:category>
-        <w:types>
-          <w:type w:val="bbPlcHdr"/>
-        </w:types>
-        <w:behaviors>
-          <w:behavior w:val="content"/>
-        </w:behaviors>
-        <w:guid w:val="{60138DA8-57D2-4BA5-BF26-3279B66B85E6}"/>
-      </w:docPartPr>
-      <w:docPartBody>
-        <w:p>
-          <w:pPr>
-            <w:pStyle w:val="B0B187A91B1E4F1EB5333C443F7CA74D1"/>
-          </w:pPr>
-          <w:r>
-            <w:rPr>
-              <w:rStyle w:val="PlaceholderText"/>
-            </w:rPr>
-            <w:t>Click or tap here to enter text.</w:t>
-          </w:r>
-        </w:p>
-      </w:docPartBody>
-    </w:docPart>
-    <w:docPart>
-      <w:docPartPr>
-        <w:name w:val="E8F2F25D7B3643119CDB61092AA785B2"/>
-        <w:category>
-          <w:name w:val="General"/>
-          <w:gallery w:val="placeholder"/>
-        </w:category>
-        <w:types>
-          <w:type w:val="bbPlcHdr"/>
-        </w:types>
-        <w:behaviors>
-          <w:behavior w:val="content"/>
-        </w:behaviors>
-        <w:guid w:val="{F16AFED0-98C0-4EAD-9430-DF31246EA668}"/>
-      </w:docPartPr>
-      <w:docPartBody>
-        <w:p>
-          <w:pPr>
-            <w:pStyle w:val="E8F2F25D7B3643119CDB61092AA785B21"/>
-          </w:pPr>
-          <w:r>
-            <w:rPr>
-              <w:rStyle w:val="PlaceholderText"/>
-            </w:rPr>
-            <w:t>Click or tap here to enter text.</w:t>
-          </w:r>
-        </w:p>
-      </w:docPartBody>
-    </w:docPart>
-    <w:docPart>
-      <w:docPartPr>
-        <w:name w:val="2E37556023A24D9094009F5F409E87CB"/>
-        <w:category>
-          <w:name w:val="General"/>
-          <w:gallery w:val="placeholder"/>
-        </w:category>
-        <w:types>
-          <w:type w:val="bbPlcHdr"/>
-        </w:types>
-        <w:behaviors>
-          <w:behavior w:val="content"/>
-        </w:behaviors>
-        <w:guid w:val="{988B327D-3992-4682-BD9B-AAE71F34F064}"/>
-      </w:docPartPr>
-      <w:docPartBody>
-        <w:p>
-          <w:pPr>
-            <w:pStyle w:val="2E37556023A24D9094009F5F409E87CB1"/>
-          </w:pPr>
-          <w:r>
-            <w:rPr>
-              <w:rStyle w:val="PlaceholderText"/>
-            </w:rPr>
-            <w:t>Click or tap here to enter text.</w:t>
-          </w:r>
-        </w:p>
-      </w:docPartBody>
-    </w:docPart>
-    <w:docPart>
-      <w:docPartPr>
-        <w:name w:val="386BA781E9C044928E951D38978064B1"/>
-        <w:category>
-          <w:name w:val="General"/>
-          <w:gallery w:val="placeholder"/>
-        </w:category>
-        <w:types>
-          <w:type w:val="bbPlcHdr"/>
-        </w:types>
-        <w:behaviors>
-          <w:behavior w:val="content"/>
-        </w:behaviors>
-        <w:guid w:val="{06249D9C-5156-46A3-93ED-B3F1055F9780}"/>
-      </w:docPartPr>
-      <w:docPartBody>
-        <w:p>
-          <w:pPr>
-            <w:pStyle w:val="386BA781E9C044928E951D38978064B11"/>
-          </w:pPr>
-          <w:r>
-            <w:rPr>
-              <w:rStyle w:val="PlaceholderText"/>
-            </w:rPr>
-            <w:t>Click or tap here to enter text.</w:t>
-          </w:r>
-        </w:p>
-      </w:docPartBody>
-    </w:docPart>
-    <w:docPart>
-      <w:docPartPr>
-        <w:name w:val="BD1F7F7E1E6646E2BC4EE67055EDA55D"/>
-        <w:category>
-          <w:name w:val="General"/>
-          <w:gallery w:val="placeholder"/>
-        </w:category>
-        <w:types>
-          <w:type w:val="bbPlcHdr"/>
-        </w:types>
-        <w:behaviors>
-          <w:behavior w:val="content"/>
-        </w:behaviors>
-        <w:guid w:val="{81018567-CA64-4E43-A421-53C35148DEEC}"/>
-      </w:docPartPr>
-      <w:docPartBody>
-        <w:p>
-          <w:pPr>
-            <w:pStyle w:val="BD1F7F7E1E6646E2BC4EE67055EDA55D1"/>
-          </w:pPr>
-          <w:r>
-            <w:rPr>
-              <w:rStyle w:val="PlaceholderText"/>
-            </w:rPr>
-            <w:t>Click or tap here to enter text.</w:t>
-          </w:r>
-        </w:p>
-      </w:docPartBody>
-    </w:docPart>
-    <w:docPart>
-      <w:docPartPr>
-        <w:name w:val="C9E9F08C8A0F4E169604686A60213379"/>
-        <w:category>
-          <w:name w:val="General"/>
-          <w:gallery w:val="placeholder"/>
-        </w:category>
-        <w:types>
-          <w:type w:val="bbPlcHdr"/>
-        </w:types>
-        <w:behaviors>
-          <w:behavior w:val="content"/>
-        </w:behaviors>
-        <w:guid w:val="{435AE088-9FCB-4F08-AD5A-FA6206C9F355}"/>
-      </w:docPartPr>
-      <w:docPartBody>
-        <w:p>
-          <w:pPr>
-            <w:pStyle w:val="C9E9F08C8A0F4E169604686A602133791"/>
-          </w:pPr>
-          <w:r>
-            <w:rPr>
-              <w:rStyle w:val="PlaceholderText"/>
-            </w:rPr>
-            <w:t>Click or tap here to enter text.</w:t>
-          </w:r>
-        </w:p>
-      </w:docPartBody>
-    </w:docPart>
-    <w:docPart>
-      <w:docPartPr>
-        <w:name w:val="0C25336D3FAE4DB58AE341A18122968F"/>
-        <w:category>
-          <w:name w:val="General"/>
-          <w:gallery w:val="placeholder"/>
-        </w:category>
-        <w:types>
-          <w:type w:val="bbPlcHdr"/>
-        </w:types>
-        <w:behaviors>
-          <w:behavior w:val="content"/>
-        </w:behaviors>
-        <w:guid w:val="{CFDE6F2B-50D4-49CE-8FB8-F2E174E67595}"/>
-      </w:docPartPr>
-      <w:docPartBody>
-        <w:p>
-          <w:pPr>
-            <w:pStyle w:val="0C25336D3FAE4DB58AE341A18122968F1"/>
           </w:pPr>
           <w:r>
             <w:rPr>
@@ -12321,6 +13728,325 @@
         </w:p>
       </w:docPartBody>
     </w:docPart>
+    <w:docPart>
+      <w:docPartPr>
+        <w:name w:val="0B8D67DF77724B13B6C84F421D710EAD"/>
+        <w:category>
+          <w:name w:val="General"/>
+          <w:gallery w:val="placeholder"/>
+        </w:category>
+        <w:types>
+          <w:type w:val="bbPlcHdr"/>
+        </w:types>
+        <w:behaviors>
+          <w:behavior w:val="content"/>
+        </w:behaviors>
+        <w:guid w:val="{1685674E-6F47-496F-8E51-8B8CA9F42CD5}"/>
+      </w:docPartPr>
+      <w:docPartBody>
+        <w:p>
+          <w:pPr>
+            <w:pStyle w:val="0B8D67DF77724B13B6C84F421D710EAD"/>
+          </w:pPr>
+          <w:r>
+            <w:rPr>
+              <w:rStyle w:val="PlaceholderText"/>
+            </w:rPr>
+            <w:t>Click or tap here to enter text.</w:t>
+          </w:r>
+        </w:p>
+      </w:docPartBody>
+    </w:docPart>
+    <w:docPart>
+      <w:docPartPr>
+        <w:name w:val="EA971CA0641D4DF891A3606B7E55F03D"/>
+        <w:category>
+          <w:name w:val="General"/>
+          <w:gallery w:val="placeholder"/>
+        </w:category>
+        <w:types>
+          <w:type w:val="bbPlcHdr"/>
+        </w:types>
+        <w:behaviors>
+          <w:behavior w:val="content"/>
+        </w:behaviors>
+        <w:guid w:val="{BC69C3BC-37A0-4B45-803C-F1489FC27383}"/>
+      </w:docPartPr>
+      <w:docPartBody>
+        <w:p>
+          <w:pPr>
+            <w:pStyle w:val="EA971CA0641D4DF891A3606B7E55F03D"/>
+          </w:pPr>
+          <w:r>
+            <w:rPr>
+              <w:rStyle w:val="PlaceholderText"/>
+            </w:rPr>
+            <w:t>Click or tap here to enter text.</w:t>
+          </w:r>
+        </w:p>
+      </w:docPartBody>
+    </w:docPart>
+    <w:docPart>
+      <w:docPartPr>
+        <w:name w:val="355DC98A7A83480E9E8C2F923BA6DE5A"/>
+        <w:category>
+          <w:name w:val="General"/>
+          <w:gallery w:val="placeholder"/>
+        </w:category>
+        <w:types>
+          <w:type w:val="bbPlcHdr"/>
+        </w:types>
+        <w:behaviors>
+          <w:behavior w:val="content"/>
+        </w:behaviors>
+        <w:guid w:val="{903AEBF5-C909-40B2-B8C1-30A72442FED6}"/>
+      </w:docPartPr>
+      <w:docPartBody>
+        <w:p>
+          <w:pPr>
+            <w:pStyle w:val="355DC98A7A83480E9E8C2F923BA6DE5A"/>
+          </w:pPr>
+          <w:r>
+            <w:rPr>
+              <w:rStyle w:val="PlaceholderText"/>
+            </w:rPr>
+            <w:t>Click or tap here to enter text.</w:t>
+          </w:r>
+        </w:p>
+      </w:docPartBody>
+    </w:docPart>
+    <w:docPart>
+      <w:docPartPr>
+        <w:name w:val="603DCF244C2042F4934BC3DB7503E08C"/>
+        <w:category>
+          <w:name w:val="General"/>
+          <w:gallery w:val="placeholder"/>
+        </w:category>
+        <w:types>
+          <w:type w:val="bbPlcHdr"/>
+        </w:types>
+        <w:behaviors>
+          <w:behavior w:val="content"/>
+        </w:behaviors>
+        <w:guid w:val="{0518AFF9-738D-43DB-B457-53CD63BD8C89}"/>
+      </w:docPartPr>
+      <w:docPartBody>
+        <w:p>
+          <w:pPr>
+            <w:pStyle w:val="603DCF244C2042F4934BC3DB7503E08C"/>
+          </w:pPr>
+          <w:r>
+            <w:rPr>
+              <w:rStyle w:val="PlaceholderText"/>
+            </w:rPr>
+            <w:t>Click or tap here to enter text.</w:t>
+          </w:r>
+        </w:p>
+      </w:docPartBody>
+    </w:docPart>
+    <w:docPart>
+      <w:docPartPr>
+        <w:name w:val="8EF5E060F26B4E2DBEF40717B5385F3E"/>
+        <w:category>
+          <w:name w:val="General"/>
+          <w:gallery w:val="placeholder"/>
+        </w:category>
+        <w:types>
+          <w:type w:val="bbPlcHdr"/>
+        </w:types>
+        <w:behaviors>
+          <w:behavior w:val="content"/>
+        </w:behaviors>
+        <w:guid w:val="{DAFA0BC4-7D42-429B-8415-85BB26F514CD}"/>
+      </w:docPartPr>
+      <w:docPartBody>
+        <w:p>
+          <w:pPr>
+            <w:pStyle w:val="8EF5E060F26B4E2DBEF40717B5385F3E"/>
+          </w:pPr>
+          <w:r>
+            <w:rPr>
+              <w:rStyle w:val="PlaceholderText"/>
+            </w:rPr>
+            <w:t>Click or tap here to enter text.</w:t>
+          </w:r>
+        </w:p>
+      </w:docPartBody>
+    </w:docPart>
+    <w:docPart>
+      <w:docPartPr>
+        <w:name w:val="B498F69372C046DD9BB2E40ED0AA9867"/>
+        <w:category>
+          <w:name w:val="General"/>
+          <w:gallery w:val="placeholder"/>
+        </w:category>
+        <w:types>
+          <w:type w:val="bbPlcHdr"/>
+        </w:types>
+        <w:behaviors>
+          <w:behavior w:val="content"/>
+        </w:behaviors>
+        <w:guid w:val="{3F97B2EA-043D-4BAE-B7EC-205168941C7A}"/>
+      </w:docPartPr>
+      <w:docPartBody>
+        <w:p>
+          <w:pPr>
+            <w:pStyle w:val="B498F69372C046DD9BB2E40ED0AA9867"/>
+          </w:pPr>
+          <w:r>
+            <w:rPr>
+              <w:rStyle w:val="PlaceholderText"/>
+            </w:rPr>
+            <w:t>Click or tap here to enter text.</w:t>
+          </w:r>
+        </w:p>
+      </w:docPartBody>
+    </w:docPart>
+    <w:docPart>
+      <w:docPartPr>
+        <w:name w:val="9A2D8D36D4AA4326904E0422D09D50F8"/>
+        <w:category>
+          <w:name w:val="General"/>
+          <w:gallery w:val="placeholder"/>
+        </w:category>
+        <w:types>
+          <w:type w:val="bbPlcHdr"/>
+        </w:types>
+        <w:behaviors>
+          <w:behavior w:val="content"/>
+        </w:behaviors>
+        <w:guid w:val="{B4C8A192-163D-4E4B-B18F-FA046B00FE91}"/>
+      </w:docPartPr>
+      <w:docPartBody>
+        <w:p>
+          <w:pPr>
+            <w:pStyle w:val="9A2D8D36D4AA4326904E0422D09D50F8"/>
+          </w:pPr>
+          <w:r>
+            <w:rPr>
+              <w:rStyle w:val="PlaceholderText"/>
+            </w:rPr>
+            <w:t>Click or tap here to enter text.</w:t>
+          </w:r>
+        </w:p>
+      </w:docPartBody>
+    </w:docPart>
+    <w:docPart>
+      <w:docPartPr>
+        <w:name w:val="AC44DBD5C4E7452CA04162AB442D9C65"/>
+        <w:category>
+          <w:name w:val="General"/>
+          <w:gallery w:val="placeholder"/>
+        </w:category>
+        <w:types>
+          <w:type w:val="bbPlcHdr"/>
+        </w:types>
+        <w:behaviors>
+          <w:behavior w:val="content"/>
+        </w:behaviors>
+        <w:guid w:val="{969D4160-D1C0-4BA4-B0A0-D9D8EA793649}"/>
+      </w:docPartPr>
+      <w:docPartBody>
+        <w:p>
+          <w:pPr>
+            <w:pStyle w:val="AC44DBD5C4E7452CA04162AB442D9C65"/>
+          </w:pPr>
+          <w:r>
+            <w:rPr>
+              <w:rStyle w:val="PlaceholderText"/>
+            </w:rPr>
+            <w:t>Click or tap here to enter text.</w:t>
+          </w:r>
+        </w:p>
+      </w:docPartBody>
+    </w:docPart>
+    <w:docPart>
+      <w:docPartPr>
+        <w:name w:val="6D1BB3D13A1C4E1CB5E38DFD98D4D724"/>
+        <w:category>
+          <w:name w:val="General"/>
+          <w:gallery w:val="placeholder"/>
+        </w:category>
+        <w:types>
+          <w:type w:val="bbPlcHdr"/>
+        </w:types>
+        <w:behaviors>
+          <w:behavior w:val="content"/>
+        </w:behaviors>
+        <w:guid w:val="{EF8371D4-15B3-4D10-98E2-775CBC1CBC35}"/>
+      </w:docPartPr>
+      <w:docPartBody>
+        <w:p>
+          <w:pPr>
+            <w:pStyle w:val="6D1BB3D13A1C4E1CB5E38DFD98D4D724"/>
+          </w:pPr>
+          <w:r>
+            <w:rPr>
+              <w:rStyle w:val="PlaceholderText"/>
+            </w:rPr>
+            <w:t>Click or tap here to enter text.</w:t>
+          </w:r>
+        </w:p>
+      </w:docPartBody>
+    </w:docPart>
+    <w:docPart>
+      <w:docPartPr>
+        <w:name w:val="F77625F433254370B4584469C9A1B86A"/>
+        <w:category>
+          <w:name w:val="General"/>
+          <w:gallery w:val="placeholder"/>
+        </w:category>
+        <w:types>
+          <w:type w:val="bbPlcHdr"/>
+        </w:types>
+        <w:behaviors>
+          <w:behavior w:val="content"/>
+        </w:behaviors>
+        <w:guid w:val="{9FCB456B-AB71-4CF8-809C-14905018C3CB}"/>
+      </w:docPartPr>
+      <w:docPartBody>
+        <w:p>
+          <w:pPr>
+            <w:pStyle w:val="F77625F433254370B4584469C9A1B86A"/>
+          </w:pPr>
+          <w:r>
+            <w:rPr>
+              <w:rStyle w:val="PlaceholderText"/>
+            </w:rPr>
+            <w:t>Click or tap here to enter text.</w:t>
+          </w:r>
+        </w:p>
+      </w:docPartBody>
+    </w:docPart>
+    <w:docPart>
+      <w:docPartPr>
+        <w:name w:val="A8BA79FD7E24429D918C96044D89F617"/>
+        <w:category>
+          <w:name w:val="General"/>
+          <w:gallery w:val="placeholder"/>
+        </w:category>
+        <w:types>
+          <w:type w:val="bbPlcHdr"/>
+        </w:types>
+        <w:behaviors>
+          <w:behavior w:val="content"/>
+        </w:behaviors>
+        <w:guid w:val="{D78D1BFB-C761-48DD-A02B-D93673DAE14C}"/>
+      </w:docPartPr>
+      <w:docPartBody>
+        <w:p>
+          <w:pPr>
+            <w:pStyle w:val="A8BA79FD7E24429D918C96044D89F617"/>
+          </w:pPr>
+          <w:r>
+            <w:rPr>
+              <w:rStyle w:val="PlaceholderText"/>
+            </w:rPr>
+            <w:t>Click or tap here to enter text.</w:t>
+          </w:r>
+        </w:p>
+      </w:docPartBody>
+    </w:docPart>
   </w:docParts>
 </w:glossaryDocument>
 </file>
@@ -12430,28 +14156,38 @@
   </w:compat>
   <w:rsids>
     <w:rsidRoot w:val="00A71C1F"/>
+    <w:rsid w:val="0007503C"/>
     <w:rsid w:val="000D32CE"/>
     <w:rsid w:val="00145FA8"/>
+    <w:rsid w:val="002B4179"/>
+    <w:rsid w:val="003318C7"/>
     <w:rsid w:val="00386CEE"/>
     <w:rsid w:val="003F06EF"/>
     <w:rsid w:val="00400D3A"/>
     <w:rsid w:val="00420470"/>
+    <w:rsid w:val="00421E6D"/>
     <w:rsid w:val="004B2666"/>
+    <w:rsid w:val="0052299E"/>
+    <w:rsid w:val="006A0D47"/>
     <w:rsid w:val="007070FC"/>
     <w:rsid w:val="00743835"/>
     <w:rsid w:val="007B14BD"/>
     <w:rsid w:val="00813E1E"/>
     <w:rsid w:val="00864802"/>
+    <w:rsid w:val="00885BF1"/>
     <w:rsid w:val="00895F40"/>
     <w:rsid w:val="009339CF"/>
     <w:rsid w:val="00984053"/>
     <w:rsid w:val="00992C45"/>
     <w:rsid w:val="009B1813"/>
+    <w:rsid w:val="00A30783"/>
     <w:rsid w:val="00A71C1F"/>
     <w:rsid w:val="00AE03AE"/>
     <w:rsid w:val="00B1799B"/>
     <w:rsid w:val="00BD4ED3"/>
     <w:rsid w:val="00C26537"/>
+    <w:rsid w:val="00C6473F"/>
+    <w:rsid w:val="00E6142C"/>
     <w:rsid w:val="00F613A0"/>
   </w:rsids>
   <m:mathPr>
@@ -12906,7 +14642,7 @@
     <w:basedOn w:val="DefaultParagraphFont"/>
     <w:uiPriority w:val="99"/>
     <w:semiHidden/>
-    <w:rsid w:val="007B14BD"/>
+    <w:rsid w:val="006A0D47"/>
     <w:rPr>
       <w:color w:val="808080"/>
     </w:rPr>
@@ -13358,6 +15094,188 @@
       <w:szCs w:val="24"/>
     </w:rPr>
   </w:style>
+  <w:style w:type="paragraph" w:customStyle="1" w:styleId="0B8D67DF77724B13B6C84F421D710EAD">
+    <w:name w:val="0B8D67DF77724B13B6C84F421D710EAD"/>
+    <w:rsid w:val="00885BF1"/>
+    <w:pPr>
+      <w:spacing w:line="278" w:lineRule="auto"/>
+    </w:pPr>
+    <w:rPr>
+      <w:kern w:val="2"/>
+      <w:sz w:val="24"/>
+      <w:szCs w:val="24"/>
+      <w14:ligatures w14:val="standardContextual"/>
+    </w:rPr>
+  </w:style>
+  <w:style w:type="paragraph" w:customStyle="1" w:styleId="EA971CA0641D4DF891A3606B7E55F03D">
+    <w:name w:val="EA971CA0641D4DF891A3606B7E55F03D"/>
+    <w:rsid w:val="00885BF1"/>
+    <w:pPr>
+      <w:spacing w:line="278" w:lineRule="auto"/>
+    </w:pPr>
+    <w:rPr>
+      <w:kern w:val="2"/>
+      <w:sz w:val="24"/>
+      <w:szCs w:val="24"/>
+      <w14:ligatures w14:val="standardContextual"/>
+    </w:rPr>
+  </w:style>
+  <w:style w:type="paragraph" w:customStyle="1" w:styleId="355DC98A7A83480E9E8C2F923BA6DE5A">
+    <w:name w:val="355DC98A7A83480E9E8C2F923BA6DE5A"/>
+    <w:rsid w:val="00885BF1"/>
+    <w:pPr>
+      <w:spacing w:line="278" w:lineRule="auto"/>
+    </w:pPr>
+    <w:rPr>
+      <w:kern w:val="2"/>
+      <w:sz w:val="24"/>
+      <w:szCs w:val="24"/>
+      <w14:ligatures w14:val="standardContextual"/>
+    </w:rPr>
+  </w:style>
+  <w:style w:type="paragraph" w:customStyle="1" w:styleId="603DCF244C2042F4934BC3DB7503E08C">
+    <w:name w:val="603DCF244C2042F4934BC3DB7503E08C"/>
+    <w:rsid w:val="00885BF1"/>
+    <w:pPr>
+      <w:spacing w:line="278" w:lineRule="auto"/>
+    </w:pPr>
+    <w:rPr>
+      <w:kern w:val="2"/>
+      <w:sz w:val="24"/>
+      <w:szCs w:val="24"/>
+      <w14:ligatures w14:val="standardContextual"/>
+    </w:rPr>
+  </w:style>
+  <w:style w:type="paragraph" w:customStyle="1" w:styleId="8EF5E060F26B4E2DBEF40717B5385F3E">
+    <w:name w:val="8EF5E060F26B4E2DBEF40717B5385F3E"/>
+    <w:rsid w:val="00885BF1"/>
+    <w:pPr>
+      <w:spacing w:line="278" w:lineRule="auto"/>
+    </w:pPr>
+    <w:rPr>
+      <w:kern w:val="2"/>
+      <w:sz w:val="24"/>
+      <w:szCs w:val="24"/>
+      <w14:ligatures w14:val="standardContextual"/>
+    </w:rPr>
+  </w:style>
+  <w:style w:type="paragraph" w:customStyle="1" w:styleId="B498F69372C046DD9BB2E40ED0AA9867">
+    <w:name w:val="B498F69372C046DD9BB2E40ED0AA9867"/>
+    <w:rsid w:val="00885BF1"/>
+    <w:pPr>
+      <w:spacing w:line="278" w:lineRule="auto"/>
+    </w:pPr>
+    <w:rPr>
+      <w:kern w:val="2"/>
+      <w:sz w:val="24"/>
+      <w:szCs w:val="24"/>
+      <w14:ligatures w14:val="standardContextual"/>
+    </w:rPr>
+  </w:style>
+  <w:style w:type="paragraph" w:customStyle="1" w:styleId="9A2D8D36D4AA4326904E0422D09D50F8">
+    <w:name w:val="9A2D8D36D4AA4326904E0422D09D50F8"/>
+    <w:rsid w:val="00885BF1"/>
+    <w:pPr>
+      <w:spacing w:line="278" w:lineRule="auto"/>
+    </w:pPr>
+    <w:rPr>
+      <w:kern w:val="2"/>
+      <w:sz w:val="24"/>
+      <w:szCs w:val="24"/>
+      <w14:ligatures w14:val="standardContextual"/>
+    </w:rPr>
+  </w:style>
+  <w:style w:type="paragraph" w:customStyle="1" w:styleId="AC44DBD5C4E7452CA04162AB442D9C65">
+    <w:name w:val="AC44DBD5C4E7452CA04162AB442D9C65"/>
+    <w:rsid w:val="00885BF1"/>
+    <w:pPr>
+      <w:spacing w:line="278" w:lineRule="auto"/>
+    </w:pPr>
+    <w:rPr>
+      <w:kern w:val="2"/>
+      <w:sz w:val="24"/>
+      <w:szCs w:val="24"/>
+      <w14:ligatures w14:val="standardContextual"/>
+    </w:rPr>
+  </w:style>
+  <w:style w:type="paragraph" w:customStyle="1" w:styleId="6D1BB3D13A1C4E1CB5E38DFD98D4D724">
+    <w:name w:val="6D1BB3D13A1C4E1CB5E38DFD98D4D724"/>
+    <w:rsid w:val="00885BF1"/>
+    <w:pPr>
+      <w:spacing w:line="278" w:lineRule="auto"/>
+    </w:pPr>
+    <w:rPr>
+      <w:kern w:val="2"/>
+      <w:sz w:val="24"/>
+      <w:szCs w:val="24"/>
+      <w14:ligatures w14:val="standardContextual"/>
+    </w:rPr>
+  </w:style>
+  <w:style w:type="paragraph" w:customStyle="1" w:styleId="731C22B393154283998E653047D9E266">
+    <w:name w:val="731C22B393154283998E653047D9E266"/>
+    <w:rsid w:val="00885BF1"/>
+    <w:pPr>
+      <w:spacing w:line="278" w:lineRule="auto"/>
+    </w:pPr>
+    <w:rPr>
+      <w:kern w:val="2"/>
+      <w:sz w:val="24"/>
+      <w:szCs w:val="24"/>
+      <w14:ligatures w14:val="standardContextual"/>
+    </w:rPr>
+  </w:style>
+  <w:style w:type="paragraph" w:customStyle="1" w:styleId="F77625F433254370B4584469C9A1B86A">
+    <w:name w:val="F77625F433254370B4584469C9A1B86A"/>
+    <w:rsid w:val="00885BF1"/>
+    <w:pPr>
+      <w:spacing w:line="278" w:lineRule="auto"/>
+    </w:pPr>
+    <w:rPr>
+      <w:kern w:val="2"/>
+      <w:sz w:val="24"/>
+      <w:szCs w:val="24"/>
+      <w14:ligatures w14:val="standardContextual"/>
+    </w:rPr>
+  </w:style>
+  <w:style w:type="paragraph" w:customStyle="1" w:styleId="A8BA79FD7E24429D918C96044D89F617">
+    <w:name w:val="A8BA79FD7E24429D918C96044D89F617"/>
+    <w:rsid w:val="00885BF1"/>
+    <w:pPr>
+      <w:spacing w:line="278" w:lineRule="auto"/>
+    </w:pPr>
+    <w:rPr>
+      <w:kern w:val="2"/>
+      <w:sz w:val="24"/>
+      <w:szCs w:val="24"/>
+      <w14:ligatures w14:val="standardContextual"/>
+    </w:rPr>
+  </w:style>
+  <w:style w:type="paragraph" w:customStyle="1" w:styleId="2B34AA173B4448DA84A1ADCA953A6697">
+    <w:name w:val="2B34AA173B4448DA84A1ADCA953A6697"/>
+    <w:rsid w:val="006A0D47"/>
+    <w:pPr>
+      <w:spacing w:line="278" w:lineRule="auto"/>
+    </w:pPr>
+    <w:rPr>
+      <w:kern w:val="2"/>
+      <w:sz w:val="24"/>
+      <w:szCs w:val="24"/>
+      <w14:ligatures w14:val="standardContextual"/>
+    </w:rPr>
+  </w:style>
+  <w:style w:type="paragraph" w:customStyle="1" w:styleId="1E8DE42AF54A4523B11E7C3E523EB763">
+    <w:name w:val="1E8DE42AF54A4523B11E7C3E523EB763"/>
+    <w:rsid w:val="006A0D47"/>
+    <w:pPr>
+      <w:spacing w:line="278" w:lineRule="auto"/>
+    </w:pPr>
+    <w:rPr>
+      <w:kern w:val="2"/>
+      <w:sz w:val="24"/>
+      <w:szCs w:val="24"/>
+      <w14:ligatures w14:val="standardContextual"/>
+    </w:rPr>
+  </w:style>
 </w:styles>
 </file>
 

</xml_diff>